<commit_message>
added sound effects and music. Updated weapon attack radius
</commit_message>
<xml_diff>
--- a/docs/dokumentace.docx
+++ b/docs/dokumentace.docx
@@ -1,6 +1,6 @@
 
 <file path=word/document.xml><?xml version="1.0" encoding="utf-8"?>
-<w:document xmlns:wpc="http://schemas.microsoft.com/office/word/2010/wordprocessingCanvas" xmlns:cx="http://schemas.microsoft.com/office/drawing/2014/chartex" xmlns:cx1="http://schemas.microsoft.com/office/drawing/2015/9/8/chartex" xmlns:cx2="http://schemas.microsoft.com/office/drawing/2015/10/21/chartex" xmlns:cx3="http://schemas.microsoft.com/office/drawing/2016/5/9/chartex" xmlns:cx4="http://schemas.microsoft.com/office/drawing/2016/5/10/chartex" xmlns:cx5="http://schemas.microsoft.com/office/drawing/2016/5/11/chartex" xmlns:cx6="http://schemas.microsoft.com/office/drawing/2016/5/12/chartex" xmlns:cx7="http://schemas.microsoft.com/office/drawing/2016/5/13/chartex" xmlns:cx8="http://schemas.microsoft.com/office/drawing/2016/5/14/chartex" xmlns:mc="http://schemas.openxmlformats.org/markup-compatibility/2006" xmlns:aink="http://schemas.microsoft.com/office/drawing/2016/ink" xmlns:am3d="http://schemas.microsoft.com/office/drawing/2017/model3d" xmlns:o="urn:schemas-microsoft-com:office:office" xmlns:oel="http://schemas.microsoft.com/office/2019/extlst" xmlns:r="http://schemas.openxmlformats.org/officeDocument/2006/relationships" xmlns:m="http://schemas.openxmlformats.org/officeDocument/2006/math" xmlns:v="urn:schemas-microsoft-com:vml" xmlns:wp14="http://schemas.microsoft.com/office/word/2010/wordprocessingDrawing" xmlns:wp="http://schemas.openxmlformats.org/drawingml/2006/wordprocessingDrawing" xmlns:w10="urn:schemas-microsoft-com:office:word" xmlns:w="http://schemas.openxmlformats.org/wordprocessingml/2006/main" xmlns:w14="http://schemas.microsoft.com/office/word/2010/wordml" xmlns:w15="http://schemas.microsoft.com/office/word/2012/wordml" xmlns:w16cex="http://schemas.microsoft.com/office/word/2018/wordml/cex" xmlns:w16cid="http://schemas.microsoft.com/office/word/2016/wordml/cid" xmlns:w16="http://schemas.microsoft.com/office/word/2018/wordml" xmlns:w16du="http://schemas.microsoft.com/office/word/2023/wordml/word16du" xmlns:w16sdtdh="http://schemas.microsoft.com/office/word/2020/wordml/sdtdatahash" xmlns:w16se="http://schemas.microsoft.com/office/word/2015/wordml/symex" xmlns:wpg="http://schemas.microsoft.com/office/word/2010/wordprocessingGroup" xmlns:wpi="http://schemas.microsoft.com/office/word/2010/wordprocessingInk" xmlns:wne="http://schemas.microsoft.com/office/word/2006/wordml" xmlns:wps="http://schemas.microsoft.com/office/word/2010/wordprocessingShape" mc:Ignorable="w14 w15 w16se w16cid w16 w16cex w16sdtdh w16du wp14">
+<w:document xmlns:wpc="http://schemas.microsoft.com/office/word/2010/wordprocessingCanvas" xmlns:cx="http://schemas.microsoft.com/office/drawing/2014/chartex" xmlns:cx1="http://schemas.microsoft.com/office/drawing/2015/9/8/chartex" xmlns:cx2="http://schemas.microsoft.com/office/drawing/2015/10/21/chartex" xmlns:cx3="http://schemas.microsoft.com/office/drawing/2016/5/9/chartex" xmlns:cx4="http://schemas.microsoft.com/office/drawing/2016/5/10/chartex" xmlns:cx5="http://schemas.microsoft.com/office/drawing/2016/5/11/chartex" xmlns:cx6="http://schemas.microsoft.com/office/drawing/2016/5/12/chartex" xmlns:cx7="http://schemas.microsoft.com/office/drawing/2016/5/13/chartex" xmlns:cx8="http://schemas.microsoft.com/office/drawing/2016/5/14/chartex" xmlns:mc="http://schemas.openxmlformats.org/markup-compatibility/2006" xmlns:aink="http://schemas.microsoft.com/office/drawing/2016/ink" xmlns:am3d="http://schemas.microsoft.com/office/drawing/2017/model3d" xmlns:o="urn:schemas-microsoft-com:office:office" xmlns:r="http://schemas.openxmlformats.org/officeDocument/2006/relationships" xmlns:m="http://schemas.openxmlformats.org/officeDocument/2006/math" xmlns:v="urn:schemas-microsoft-com:vml" xmlns:wp14="http://schemas.microsoft.com/office/word/2010/wordprocessingDrawing" xmlns:wp="http://schemas.openxmlformats.org/drawingml/2006/wordprocessingDrawing" xmlns:w10="urn:schemas-microsoft-com:office:word" xmlns:w="http://schemas.openxmlformats.org/wordprocessingml/2006/main" xmlns:w14="http://schemas.microsoft.com/office/word/2010/wordml" xmlns:w15="http://schemas.microsoft.com/office/word/2012/wordml" xmlns:w16cex="http://schemas.microsoft.com/office/word/2018/wordml/cex" xmlns:w16cid="http://schemas.microsoft.com/office/word/2016/wordml/cid" xmlns:w16="http://schemas.microsoft.com/office/word/2018/wordml" xmlns:w16sdtdh="http://schemas.microsoft.com/office/word/2020/wordml/sdtdatahash" xmlns:w16se="http://schemas.microsoft.com/office/word/2015/wordml/symex" xmlns:wpg="http://schemas.microsoft.com/office/word/2010/wordprocessingGroup" xmlns:wpi="http://schemas.microsoft.com/office/word/2010/wordprocessingInk" xmlns:wne="http://schemas.microsoft.com/office/word/2006/wordml" xmlns:wps="http://schemas.microsoft.com/office/word/2010/wordprocessingShape" mc:Ignorable="w14 w15 w16se w16cid w16 w16cex w16sdtdh wp14">
   <w:background w:color="FFFFFF" w:themeColor="background1"/>
   <w:body>
     <w:p>
@@ -543,6 +543,7 @@
           <w:docPartUnique/>
         </w:docPartObj>
       </w:sdtPr>
+      <w:sdtEndPr/>
       <w:sdtContent>
         <w:p>
           <w:pPr>
@@ -2629,491 +2630,49 @@
         </w:numPr>
       </w:pPr>
       <w:bookmarkStart w:id="4" w:name="_Toc164673298"/>
-      <w:proofErr w:type="spellStart"/>
       <w:r>
         <w:t>Anotation</w:t>
       </w:r>
       <w:bookmarkEnd w:id="4"/>
-      <w:proofErr w:type="spellEnd"/>
-    </w:p>
-    <w:p>
-      <w:proofErr w:type="spellStart"/>
-      <w:r>
-        <w:t>The</w:t>
-      </w:r>
-      <w:proofErr w:type="spellEnd"/>
-      <w:r>
-        <w:t xml:space="preserve"> </w:t>
-      </w:r>
-      <w:proofErr w:type="spellStart"/>
-      <w:r>
-        <w:t>player</w:t>
-      </w:r>
-      <w:proofErr w:type="spellEnd"/>
-      <w:r>
-        <w:t xml:space="preserve"> </w:t>
-      </w:r>
-      <w:proofErr w:type="spellStart"/>
-      <w:r>
-        <w:t>moves</w:t>
-      </w:r>
-      <w:proofErr w:type="spellEnd"/>
-      <w:r>
-        <w:t xml:space="preserve"> </w:t>
-      </w:r>
-      <w:proofErr w:type="spellStart"/>
-      <w:r>
-        <w:t>through</w:t>
-      </w:r>
-      <w:proofErr w:type="spellEnd"/>
-      <w:r>
-        <w:t xml:space="preserve"> </w:t>
+    </w:p>
+    <w:p>
+      <w:r>
+        <w:t xml:space="preserve">The player moves through </w:t>
       </w:r>
       <w:r>
         <w:t>a</w:t>
       </w:r>
       <w:r>
-        <w:t xml:space="preserve"> </w:t>
-      </w:r>
-      <w:proofErr w:type="spellStart"/>
-      <w:r>
-        <w:t>generated</w:t>
-      </w:r>
-      <w:proofErr w:type="spellEnd"/>
-      <w:r>
-        <w:t xml:space="preserve"> </w:t>
-      </w:r>
-      <w:proofErr w:type="spellStart"/>
-      <w:r>
-        <w:t>world</w:t>
-      </w:r>
-      <w:proofErr w:type="spellEnd"/>
-      <w:r>
-        <w:t xml:space="preserve">, </w:t>
-      </w:r>
-      <w:proofErr w:type="spellStart"/>
-      <w:r>
-        <w:t>which</w:t>
-      </w:r>
-      <w:proofErr w:type="spellEnd"/>
-      <w:r>
-        <w:t xml:space="preserve"> </w:t>
-      </w:r>
-      <w:proofErr w:type="spellStart"/>
-      <w:r>
-        <w:t>is</w:t>
-      </w:r>
-      <w:proofErr w:type="spellEnd"/>
-      <w:r>
-        <w:t xml:space="preserve"> </w:t>
-      </w:r>
-      <w:proofErr w:type="spellStart"/>
-      <w:r>
-        <w:t>divided</w:t>
-      </w:r>
-      <w:proofErr w:type="spellEnd"/>
-      <w:r>
-        <w:t xml:space="preserve"> </w:t>
-      </w:r>
-      <w:proofErr w:type="spellStart"/>
-      <w:r>
-        <w:t>into</w:t>
-      </w:r>
-      <w:proofErr w:type="spellEnd"/>
-      <w:r>
-        <w:t xml:space="preserve"> </w:t>
-      </w:r>
-      <w:proofErr w:type="spellStart"/>
-      <w:r>
-        <w:t>levels</w:t>
-      </w:r>
-      <w:proofErr w:type="spellEnd"/>
-      <w:r>
-        <w:t xml:space="preserve">. </w:t>
-      </w:r>
-      <w:proofErr w:type="spellStart"/>
-      <w:r>
-        <w:t>The</w:t>
-      </w:r>
-      <w:proofErr w:type="spellEnd"/>
-      <w:r>
-        <w:t xml:space="preserve"> </w:t>
-      </w:r>
-      <w:proofErr w:type="spellStart"/>
-      <w:r>
-        <w:t>player's</w:t>
-      </w:r>
-      <w:proofErr w:type="spellEnd"/>
-      <w:r>
-        <w:t xml:space="preserve"> </w:t>
-      </w:r>
-      <w:proofErr w:type="spellStart"/>
-      <w:r>
-        <w:t>task</w:t>
-      </w:r>
-      <w:proofErr w:type="spellEnd"/>
-      <w:r>
-        <w:t xml:space="preserve"> </w:t>
-      </w:r>
-      <w:proofErr w:type="spellStart"/>
-      <w:r>
-        <w:t>is</w:t>
-      </w:r>
-      <w:proofErr w:type="spellEnd"/>
-      <w:r>
-        <w:t xml:space="preserve"> to </w:t>
-      </w:r>
-      <w:proofErr w:type="spellStart"/>
-      <w:r>
-        <w:t>survive</w:t>
-      </w:r>
-      <w:proofErr w:type="spellEnd"/>
-      <w:r>
-        <w:t xml:space="preserve"> </w:t>
-      </w:r>
-      <w:proofErr w:type="spellStart"/>
-      <w:r>
-        <w:t>for</w:t>
-      </w:r>
-      <w:proofErr w:type="spellEnd"/>
-      <w:r>
-        <w:t xml:space="preserve"> as long as </w:t>
-      </w:r>
-      <w:proofErr w:type="spellStart"/>
-      <w:r>
-        <w:t>possible</w:t>
-      </w:r>
-      <w:proofErr w:type="spellEnd"/>
-      <w:r>
-        <w:t xml:space="preserve"> and </w:t>
-      </w:r>
-      <w:proofErr w:type="spellStart"/>
-      <w:r>
-        <w:t>possibly</w:t>
-      </w:r>
-      <w:proofErr w:type="spellEnd"/>
-      <w:r>
-        <w:t xml:space="preserve"> </w:t>
-      </w:r>
-      <w:proofErr w:type="spellStart"/>
-      <w:r>
-        <w:t>kill</w:t>
-      </w:r>
-      <w:proofErr w:type="spellEnd"/>
-      <w:r>
-        <w:t xml:space="preserve"> </w:t>
-      </w:r>
-      <w:proofErr w:type="spellStart"/>
-      <w:r>
-        <w:t>the</w:t>
-      </w:r>
-      <w:proofErr w:type="spellEnd"/>
-      <w:r>
-        <w:t xml:space="preserve"> </w:t>
-      </w:r>
-      <w:proofErr w:type="spellStart"/>
-      <w:r>
-        <w:t>final</w:t>
-      </w:r>
-      <w:proofErr w:type="spellEnd"/>
-      <w:r>
-        <w:t xml:space="preserve"> boss. </w:t>
-      </w:r>
-      <w:proofErr w:type="spellStart"/>
-      <w:r>
-        <w:t>During</w:t>
-      </w:r>
-      <w:proofErr w:type="spellEnd"/>
-      <w:r>
-        <w:t xml:space="preserve"> </w:t>
-      </w:r>
-      <w:proofErr w:type="spellStart"/>
-      <w:r>
-        <w:t>each</w:t>
-      </w:r>
-      <w:proofErr w:type="spellEnd"/>
-      <w:r>
-        <w:t xml:space="preserve"> level </w:t>
-      </w:r>
-      <w:proofErr w:type="spellStart"/>
-      <w:r>
-        <w:t>you</w:t>
-      </w:r>
-      <w:proofErr w:type="spellEnd"/>
-      <w:r>
-        <w:t xml:space="preserve"> face </w:t>
-      </w:r>
-      <w:proofErr w:type="spellStart"/>
-      <w:r>
-        <w:t>enemies</w:t>
-      </w:r>
-      <w:proofErr w:type="spellEnd"/>
-      <w:r>
-        <w:t xml:space="preserve"> </w:t>
-      </w:r>
-      <w:proofErr w:type="spellStart"/>
-      <w:r>
-        <w:t>that</w:t>
-      </w:r>
-      <w:proofErr w:type="spellEnd"/>
-      <w:r>
-        <w:t xml:space="preserve"> </w:t>
-      </w:r>
-      <w:proofErr w:type="spellStart"/>
-      <w:r>
-        <w:t>you</w:t>
-      </w:r>
-      <w:proofErr w:type="spellEnd"/>
-      <w:r>
-        <w:t xml:space="preserve"> </w:t>
-      </w:r>
-      <w:proofErr w:type="spellStart"/>
-      <w:r>
-        <w:t>have</w:t>
-      </w:r>
-      <w:proofErr w:type="spellEnd"/>
-      <w:r>
-        <w:t xml:space="preserve"> to </w:t>
-      </w:r>
-      <w:proofErr w:type="spellStart"/>
-      <w:r>
-        <w:t>kill</w:t>
-      </w:r>
-      <w:proofErr w:type="spellEnd"/>
-      <w:r>
-        <w:t xml:space="preserve"> and </w:t>
-      </w:r>
-      <w:proofErr w:type="spellStart"/>
+        <w:t xml:space="preserve"> generated world, which is divided into levels. The player's task is to survive</w:t>
+      </w:r>
+      <w:r>
+        <w:t xml:space="preserve"> for</w:t>
+      </w:r>
+      <w:r>
+        <w:t xml:space="preserve"> as long as possible and possibly kill the final boss. During each level you face enemies that you have to kill and </w:t>
+      </w:r>
       <w:r>
         <w:t>overcome</w:t>
       </w:r>
-      <w:proofErr w:type="spellEnd"/>
-      <w:r>
-        <w:t xml:space="preserve">. </w:t>
-      </w:r>
-      <w:proofErr w:type="spellStart"/>
-      <w:r>
-        <w:t>Enemies</w:t>
-      </w:r>
-      <w:proofErr w:type="spellEnd"/>
-      <w:r>
-        <w:t xml:space="preserve"> are </w:t>
-      </w:r>
-      <w:proofErr w:type="spellStart"/>
-      <w:r>
-        <w:t>fought</w:t>
-      </w:r>
-      <w:proofErr w:type="spellEnd"/>
-      <w:r>
-        <w:t xml:space="preserve"> by </w:t>
-      </w:r>
-      <w:proofErr w:type="spellStart"/>
-      <w:r>
-        <w:t>the</w:t>
-      </w:r>
-      <w:proofErr w:type="spellEnd"/>
-      <w:r>
-        <w:t xml:space="preserve"> </w:t>
-      </w:r>
-      <w:proofErr w:type="spellStart"/>
-      <w:r>
-        <w:t>player</w:t>
-      </w:r>
-      <w:proofErr w:type="spellEnd"/>
-      <w:r>
-        <w:t xml:space="preserve"> </w:t>
-      </w:r>
-      <w:proofErr w:type="spellStart"/>
-      <w:r>
-        <w:t>using</w:t>
-      </w:r>
-      <w:proofErr w:type="spellEnd"/>
-      <w:r>
-        <w:t xml:space="preserve"> </w:t>
-      </w:r>
-      <w:proofErr w:type="spellStart"/>
-      <w:r>
-        <w:t>weapons</w:t>
-      </w:r>
-      <w:proofErr w:type="spellEnd"/>
-      <w:r>
-        <w:t xml:space="preserve"> </w:t>
-      </w:r>
-      <w:proofErr w:type="spellStart"/>
-      <w:r>
-        <w:t>that</w:t>
-      </w:r>
-      <w:proofErr w:type="spellEnd"/>
-      <w:r>
-        <w:t xml:space="preserve"> </w:t>
-      </w:r>
-      <w:proofErr w:type="spellStart"/>
-      <w:r>
-        <w:t>they</w:t>
-      </w:r>
-      <w:proofErr w:type="spellEnd"/>
-      <w:r>
-        <w:t xml:space="preserve"> </w:t>
-      </w:r>
-      <w:proofErr w:type="spellStart"/>
-      <w:r>
-        <w:t>can</w:t>
-      </w:r>
-      <w:proofErr w:type="spellEnd"/>
-      <w:r>
-        <w:t xml:space="preserve"> </w:t>
-      </w:r>
-      <w:proofErr w:type="spellStart"/>
-      <w:r>
-        <w:t>collect</w:t>
-      </w:r>
-      <w:proofErr w:type="spellEnd"/>
-      <w:r>
-        <w:t xml:space="preserve"> </w:t>
-      </w:r>
-      <w:proofErr w:type="spellStart"/>
-      <w:r>
-        <w:t>while</w:t>
-      </w:r>
-      <w:proofErr w:type="spellEnd"/>
-      <w:r>
-        <w:t xml:space="preserve"> </w:t>
-      </w:r>
-      <w:proofErr w:type="spellStart"/>
-      <w:r>
-        <w:t>playing</w:t>
-      </w:r>
-      <w:proofErr w:type="spellEnd"/>
-      <w:r>
-        <w:t xml:space="preserve"> a </w:t>
-      </w:r>
-      <w:proofErr w:type="spellStart"/>
-      <w:r>
-        <w:t>given</w:t>
-      </w:r>
-      <w:proofErr w:type="spellEnd"/>
-      <w:r>
-        <w:t xml:space="preserve"> </w:t>
-      </w:r>
-      <w:proofErr w:type="spellStart"/>
-      <w:r>
-        <w:t>round</w:t>
-      </w:r>
-      <w:proofErr w:type="spellEnd"/>
-      <w:r>
-        <w:t xml:space="preserve"> </w:t>
-      </w:r>
-      <w:proofErr w:type="spellStart"/>
-      <w:r>
-        <w:t>of</w:t>
-      </w:r>
-      <w:proofErr w:type="spellEnd"/>
-      <w:r>
-        <w:t xml:space="preserve"> </w:t>
-      </w:r>
-      <w:proofErr w:type="spellStart"/>
-      <w:r>
-        <w:t>the</w:t>
-      </w:r>
-      <w:proofErr w:type="spellEnd"/>
-      <w:r>
-        <w:t xml:space="preserve"> game.</w:t>
+      <w:r>
+        <w:t>. Enemies are fought by the player using weapons that they can collect while playing a given round of the game.</w:t>
       </w:r>
     </w:p>
     <w:p>
       <w:r>
         <w:t xml:space="preserve">If a player dies, they must start the game from the beginning. </w:t>
       </w:r>
-      <w:proofErr w:type="spellStart"/>
       <w:r>
         <w:t>Due</w:t>
       </w:r>
-      <w:proofErr w:type="spellEnd"/>
-      <w:r>
-        <w:t xml:space="preserve"> to </w:t>
-      </w:r>
-      <w:proofErr w:type="spellStart"/>
-      <w:r>
-        <w:t>this</w:t>
-      </w:r>
-      <w:proofErr w:type="spellEnd"/>
-      <w:r>
-        <w:t xml:space="preserve">, </w:t>
-      </w:r>
-      <w:proofErr w:type="spellStart"/>
-      <w:r>
-        <w:t>the</w:t>
-      </w:r>
-      <w:proofErr w:type="spellEnd"/>
-      <w:r>
-        <w:t xml:space="preserve"> </w:t>
-      </w:r>
-      <w:proofErr w:type="spellStart"/>
-      <w:r>
-        <w:t>player</w:t>
-      </w:r>
-      <w:proofErr w:type="spellEnd"/>
-      <w:r>
-        <w:t xml:space="preserve"> </w:t>
-      </w:r>
-      <w:proofErr w:type="spellStart"/>
-      <w:r>
-        <w:t>is</w:t>
-      </w:r>
-      <w:proofErr w:type="spellEnd"/>
-      <w:r>
-        <w:t xml:space="preserve"> </w:t>
-      </w:r>
-      <w:proofErr w:type="spellStart"/>
-      <w:r>
-        <w:t>motivated</w:t>
-      </w:r>
-      <w:proofErr w:type="spellEnd"/>
-      <w:r>
-        <w:t xml:space="preserve"> to </w:t>
-      </w:r>
-      <w:proofErr w:type="spellStart"/>
-      <w:r>
-        <w:t>survive</w:t>
-      </w:r>
-      <w:proofErr w:type="spellEnd"/>
-      <w:r>
-        <w:t xml:space="preserve"> </w:t>
-      </w:r>
-      <w:proofErr w:type="spellStart"/>
-      <w:r>
-        <w:t>for</w:t>
-      </w:r>
-      <w:proofErr w:type="spellEnd"/>
-      <w:r>
-        <w:t xml:space="preserve"> </w:t>
-      </w:r>
-      <w:r>
-        <w:t xml:space="preserve">as long as </w:t>
-      </w:r>
-      <w:proofErr w:type="spellStart"/>
-      <w:r>
-        <w:t>possible</w:t>
-      </w:r>
-      <w:proofErr w:type="spellEnd"/>
-      <w:r>
-        <w:t xml:space="preserve"> and </w:t>
-      </w:r>
-      <w:proofErr w:type="spellStart"/>
-      <w:r>
-        <w:t>achieve</w:t>
-      </w:r>
-      <w:proofErr w:type="spellEnd"/>
-      <w:r>
-        <w:t xml:space="preserve"> </w:t>
-      </w:r>
-      <w:proofErr w:type="spellStart"/>
-      <w:r>
-        <w:t>the</w:t>
-      </w:r>
-      <w:proofErr w:type="spellEnd"/>
-      <w:r>
-        <w:t xml:space="preserve"> best possible result.</w:t>
+      <w:r>
+        <w:t xml:space="preserve"> to this, the player is motivated to survive </w:t>
+      </w:r>
+      <w:r>
+        <w:t xml:space="preserve">for </w:t>
+      </w:r>
+      <w:r>
+        <w:t>as long as possible and achieve the best possible result.</w:t>
       </w:r>
     </w:p>
     <w:p/>
@@ -3141,6 +2700,9 @@
         </w:rPr>
       </w:pPr>
       <w:r>
+        <w:tab/>
+      </w:r>
+      <w:r>
         <w:t>Roguelike je jeden z nejstarších herních žánrů. První hra tohoto žánru byla v roce 1980 hra</w:t>
       </w:r>
       <w:r>
@@ -3178,44 +2740,8 @@
         <w:rPr>
           <w:lang w:val="en-US"/>
         </w:rPr>
-        <w:t xml:space="preserve">v </w:t>
-      </w:r>
-      <w:proofErr w:type="spellStart"/>
-      <w:r>
-        <w:rPr>
-          <w:lang w:val="en-US"/>
-        </w:rPr>
-        <w:t>přepočtu</w:t>
-      </w:r>
-      <w:proofErr w:type="spellEnd"/>
-      <w:r>
-        <w:rPr>
-          <w:lang w:val="en-US"/>
-        </w:rPr>
-        <w:t xml:space="preserve"> </w:t>
-      </w:r>
-      <w:proofErr w:type="spellStart"/>
-      <w:r>
-        <w:rPr>
-          <w:lang w:val="en-US"/>
-        </w:rPr>
-        <w:t>na</w:t>
-      </w:r>
-      <w:proofErr w:type="spellEnd"/>
-      <w:r>
-        <w:rPr>
-          <w:lang w:val="en-US"/>
-        </w:rPr>
-        <w:t xml:space="preserve"> </w:t>
-      </w:r>
-      <w:proofErr w:type="spellStart"/>
-      <w:r>
-        <w:rPr>
-          <w:lang w:val="en-US"/>
-        </w:rPr>
-        <w:t>česk</w:t>
-      </w:r>
-      <w:proofErr w:type="spellEnd"/>
+        <w:t>v přepočtu na česk</w:t>
+      </w:r>
       <w:r>
         <w:t>é koruny s kurzem ke dni 18. 4. 2024 za 76 kč)</w:t>
       </w:r>
@@ -3319,27 +2845,17 @@
         <w:t xml:space="preserve"> </w:t>
       </w:r>
       <w:bookmarkStart w:id="9" w:name="_Toc164673300"/>
-      <w:proofErr w:type="spellStart"/>
-      <w:r>
-        <w:t>Proceduální</w:t>
-      </w:r>
-      <w:proofErr w:type="spellEnd"/>
-      <w:r>
-        <w:t xml:space="preserve"> generace levelů</w:t>
+      <w:r>
+        <w:t>Proceduální generace levelů</w:t>
       </w:r>
       <w:bookmarkEnd w:id="9"/>
     </w:p>
     <w:p>
       <w:r>
-        <w:t xml:space="preserve">Tento prvek je nejdůležitější pro pocit ze hry. Jelikož se hra stále opakuje, musí být nějak zajištěna autentičnost každého kola. To je právě zařízeno </w:t>
-      </w:r>
-      <w:proofErr w:type="spellStart"/>
-      <w:r>
-        <w:t>proceduální</w:t>
-      </w:r>
-      <w:proofErr w:type="spellEnd"/>
-      <w:r>
-        <w:t xml:space="preserve"> generací levelů. Hra tak není tolik monotónní a každé kolo je jiné.</w:t>
+        <w:tab/>
+      </w:r>
+      <w:r>
+        <w:t>Tento prvek je nejdůležitější pro pocit ze hry. Jelikož se hra stále opakuje, musí být nějak zajištěna autentičnost každého kola. To je právě zařízeno proceduální generací levelů. Hra tak není tolik monotónní a každé kolo je jiné.</w:t>
       </w:r>
     </w:p>
     <w:p>
@@ -3368,6 +2884,9 @@
     </w:p>
     <w:p>
       <w:r>
+        <w:tab/>
+      </w:r>
+      <w:r>
         <w:t>Permanentní smrt znamená, že pokud hráč zemře, není žádný způsob jak postavu oživit. Neexistuj</w:t>
       </w:r>
       <w:r>
@@ -3375,6 +2894,35 @@
       </w:r>
       <w:r>
         <w:t xml:space="preserve">žádné úložné pozice. To má za příčinu opatrné chování hráče, jelikož spolu se smrtí postavy přijde jeho úsilí na zmar a hráč přijde o postup ve hře. </w:t>
+      </w:r>
+    </w:p>
+    <w:p>
+      <w:pPr>
+        <w:pStyle w:val="Nadpis2"/>
+      </w:pPr>
+      <w:r>
+        <w:t>Roguelite</w:t>
+      </w:r>
+    </w:p>
+    <w:p>
+      <w:r>
+        <w:tab/>
+        <w:t xml:space="preserve">Roguelite je herní žánr, který velmi úzce souvisí s žánrem roguelike. Zmiňuji se o něm z toho důvodu, že velké množství her, které se označují jako roguelike, jsou ve skutečnosti roguelite. </w:t>
+      </w:r>
+    </w:p>
+    <w:p>
+      <w:r>
+        <w:tab/>
+        <w:t>Roguelite vychází z roguelike, ale zanáší do hry nějaké další prvky. Nejčastějším většinou bývá tzv. ca</w:t>
+      </w:r>
+      <w:r>
+        <w:t>r</w:t>
+      </w:r>
+      <w:r>
+        <w:t xml:space="preserve">ry-over progression. To můžeme volně přeložit jako přenosová progrese. Význam této mechaniky spočívá v tom, že hráč </w:t>
+      </w:r>
+      <w:r>
+        <w:t>může v předchozích kolech například získat něco, co se po smrti jeho herní postavy neresetuje a hráč se tak může snadněji dostat ve hře dále.</w:t>
       </w:r>
     </w:p>
     <w:p>
@@ -3605,15 +3153,7 @@
         <w:t xml:space="preserve">GDScript </w:t>
       </w:r>
       <w:r>
-        <w:t xml:space="preserve">je totiž velmi podobný programovacímu jazyku Python a jeho syntaxe je identická a pro </w:t>
-      </w:r>
-      <w:proofErr w:type="gramStart"/>
-      <w:r>
-        <w:t>mně</w:t>
-      </w:r>
-      <w:proofErr w:type="gramEnd"/>
-      <w:r>
-        <w:t xml:space="preserve"> osobně výrazně příjemnější a čitelnější.</w:t>
+        <w:t>je totiž velmi podobný programovacímu jazyku Python a jeho syntaxe je identická a pro mně osobně výrazně příjemnější a čitelnější.</w:t>
       </w:r>
     </w:p>
     <w:p>
@@ -3831,110 +3371,31 @@
         </w:r>
       </w:hyperlink>
       <w:r>
-        <w:t xml:space="preserve">. Tyto návody jsou třetí strany a z mé zkušenosti jsou v případě </w:t>
-      </w:r>
-      <w:proofErr w:type="spellStart"/>
-      <w:r>
-        <w:t>Asepritu</w:t>
-      </w:r>
-      <w:proofErr w:type="spellEnd"/>
-      <w:r>
-        <w:t xml:space="preserve"> často užitečnější než návody první strany.</w:t>
+        <w:t>. Tyto návody jsou třetí strany a z mé zkušenosti jsou v případě Asepritu často užitečnější než návody první strany.</w:t>
       </w:r>
     </w:p>
     <w:p>
       <w:pPr>
         <w:ind w:firstLine="360"/>
       </w:pPr>
-      <w:proofErr w:type="spellStart"/>
-      <w:r>
-        <w:t>Aseprite</w:t>
-      </w:r>
-      <w:proofErr w:type="spellEnd"/>
-      <w:r>
-        <w:t xml:space="preserve"> je </w:t>
-      </w:r>
-      <w:r>
-        <w:t xml:space="preserve">dispozici ke stažení přímo na webu </w:t>
-      </w:r>
-      <w:proofErr w:type="spellStart"/>
-      <w:r>
-        <w:t>Aseprite</w:t>
-      </w:r>
-      <w:proofErr w:type="spellEnd"/>
-      <w:r>
-        <w:t xml:space="preserve"> za </w:t>
-      </w:r>
-      <w:proofErr w:type="spellStart"/>
+      <w:r>
+        <w:t xml:space="preserve">Aseprite je </w:t>
+      </w:r>
+      <w:r>
+        <w:t xml:space="preserve">dispozici ke stažení přímo na webu Aseprite za </w:t>
+      </w:r>
       <w:r>
         <w:rPr>
           <w:lang w:val="en-US"/>
         </w:rPr>
-        <w:t>jednorázový</w:t>
-      </w:r>
-      <w:proofErr w:type="spellEnd"/>
+        <w:t xml:space="preserve">jednorázový poplatek </w:t>
+      </w:r>
       <w:r>
         <w:rPr>
           <w:lang w:val="en-US"/>
         </w:rPr>
-        <w:t xml:space="preserve"> </w:t>
-      </w:r>
-      <w:proofErr w:type="spellStart"/>
-      <w:r>
-        <w:rPr>
-          <w:lang w:val="en-US"/>
-        </w:rPr>
-        <w:t>poplatek</w:t>
-      </w:r>
-      <w:proofErr w:type="spellEnd"/>
-      <w:r>
-        <w:rPr>
-          <w:lang w:val="en-US"/>
-        </w:rPr>
-        <w:t xml:space="preserve"> </w:t>
-      </w:r>
-      <w:r>
-        <w:rPr>
-          <w:lang w:val="en-US"/>
-        </w:rPr>
-        <w:t xml:space="preserve">$19.99 (v </w:t>
-      </w:r>
-      <w:proofErr w:type="spellStart"/>
-      <w:r>
-        <w:rPr>
-          <w:lang w:val="en-US"/>
-        </w:rPr>
-        <w:t>přepočtu</w:t>
-      </w:r>
-      <w:proofErr w:type="spellEnd"/>
-      <w:r>
-        <w:rPr>
-          <w:lang w:val="en-US"/>
-        </w:rPr>
-        <w:t xml:space="preserve"> </w:t>
-      </w:r>
-      <w:proofErr w:type="spellStart"/>
-      <w:r>
-        <w:rPr>
-          <w:lang w:val="en-US"/>
-        </w:rPr>
-        <w:t>na</w:t>
-      </w:r>
-      <w:proofErr w:type="spellEnd"/>
-      <w:r>
-        <w:rPr>
-          <w:lang w:val="en-US"/>
-        </w:rPr>
-        <w:t xml:space="preserve"> </w:t>
-      </w:r>
-      <w:proofErr w:type="spellStart"/>
-      <w:r>
-        <w:rPr>
-          <w:lang w:val="en-US"/>
-        </w:rPr>
-        <w:t>česk</w:t>
-      </w:r>
-      <w:proofErr w:type="spellEnd"/>
+        <w:t>$19.99 (v přepočtu na česk</w:t>
+      </w:r>
       <w:r>
         <w:t>é koruny s kurzem ke dni 18. 4. 2024</w:t>
       </w:r>
@@ -3949,16 +3410,8 @@
           <w:rPr>
             <w:rStyle w:val="Hypertextovodkaz"/>
           </w:rPr>
-          <w:t>github.com/</w:t>
+          <w:t>github.com/aseprite</w:t>
         </w:r>
-        <w:proofErr w:type="spellStart"/>
-        <w:r>
-          <w:rPr>
-            <w:rStyle w:val="Hypertextovodkaz"/>
-          </w:rPr>
-          <w:t>aseprite</w:t>
-        </w:r>
-        <w:proofErr w:type="spellEnd"/>
       </w:hyperlink>
       <w:r>
         <w:t>. Tento způsob je však poměrně složitý, ale v repozitáři se nachází také návod pro</w:t>
@@ -4094,402 +3547,16 @@
       </w:r>
     </w:p>
     <w:p>
-      <w:r>
-        <w:br w:type="page"/>
-      </w:r>
-    </w:p>
-    <w:p>
-      <w:pPr>
-        <w:pStyle w:val="Nadpis1"/>
-      </w:pPr>
-      <w:bookmarkStart w:id="23" w:name="_Toc164673307"/>
+      <w:pPr>
+        <w:pStyle w:val="Nadpis2"/>
+      </w:pPr>
       <w:r>
         <w:lastRenderedPageBreak/>
-        <w:t>Ovládání hry</w:t>
-      </w:r>
-      <w:bookmarkEnd w:id="23"/>
-    </w:p>
-    <w:p>
-      <w:pPr>
-        <w:pStyle w:val="Nadpis2"/>
-      </w:pPr>
-      <w:bookmarkStart w:id="24" w:name="_Toc164673308"/>
-      <w:r>
-        <w:t>Pohyb</w:t>
-      </w:r>
-      <w:bookmarkEnd w:id="24"/>
-    </w:p>
-    <w:p>
-      <w:r>
-        <w:tab/>
-        <w:t xml:space="preserve">Hráč se pohybuje stejně, jako ve většině moderních her. A to </w:t>
-      </w:r>
-      <w:r>
-        <w:t xml:space="preserve">pomocí kláves </w:t>
-      </w:r>
-      <w:r>
-        <w:rPr>
-          <w:b/>
-          <w:bCs/>
-        </w:rPr>
-        <w:t xml:space="preserve">WSAD </w:t>
-      </w:r>
-      <w:r>
-        <w:t>následovně:</w:t>
-      </w:r>
-    </w:p>
-    <w:p>
-      <w:pPr>
-        <w:pStyle w:val="Odstavecseseznamem"/>
-        <w:numPr>
-          <w:ilvl w:val="0"/>
-          <w:numId w:val="12"/>
-        </w:numPr>
-      </w:pPr>
-      <w:r>
-        <w:t xml:space="preserve">Stiskem klávesy </w:t>
-      </w:r>
-      <w:r>
-        <w:rPr>
-          <w:b/>
-          <w:bCs/>
-        </w:rPr>
-        <w:t>W</w:t>
-      </w:r>
-      <w:r>
-        <w:t xml:space="preserve"> nahoru</w:t>
-      </w:r>
-    </w:p>
-    <w:p>
-      <w:pPr>
-        <w:pStyle w:val="Odstavecseseznamem"/>
-        <w:numPr>
-          <w:ilvl w:val="0"/>
-          <w:numId w:val="12"/>
-        </w:numPr>
-      </w:pPr>
-      <w:r>
-        <w:t xml:space="preserve">Stiskem klávesy </w:t>
-      </w:r>
-      <w:r>
-        <w:rPr>
-          <w:b/>
-          <w:bCs/>
-        </w:rPr>
-        <w:t>S</w:t>
-      </w:r>
-      <w:r>
-        <w:t> dolů</w:t>
-      </w:r>
-    </w:p>
-    <w:p>
-      <w:pPr>
-        <w:pStyle w:val="Odstavecseseznamem"/>
-        <w:numPr>
-          <w:ilvl w:val="0"/>
-          <w:numId w:val="12"/>
-        </w:numPr>
-      </w:pPr>
-      <w:r>
-        <w:t xml:space="preserve">Stiskem klávesy </w:t>
-      </w:r>
-      <w:r>
-        <w:rPr>
-          <w:b/>
-          <w:bCs/>
-        </w:rPr>
-        <w:t>A</w:t>
-      </w:r>
-      <w:r>
-        <w:t xml:space="preserve"> doleva</w:t>
-      </w:r>
-    </w:p>
-    <w:p>
-      <w:pPr>
-        <w:pStyle w:val="Odstavecseseznamem"/>
-        <w:numPr>
-          <w:ilvl w:val="0"/>
-          <w:numId w:val="12"/>
-        </w:numPr>
-      </w:pPr>
-      <w:r>
-        <w:t xml:space="preserve">Stiskem klávesy </w:t>
-      </w:r>
-      <w:r>
-        <w:rPr>
-          <w:b/>
-          <w:bCs/>
-        </w:rPr>
-        <w:t>D</w:t>
-      </w:r>
-      <w:r>
-        <w:t xml:space="preserve"> doprava</w:t>
-      </w:r>
-    </w:p>
-    <w:p>
-      <w:pPr>
-        <w:pStyle w:val="Odstavecseseznamem"/>
-        <w:ind w:left="0"/>
-      </w:pPr>
-    </w:p>
-    <w:p>
-      <w:pPr>
-        <w:pStyle w:val="Odstavecseseznamem"/>
-        <w:ind w:left="0"/>
-      </w:pPr>
-      <w:r>
-        <w:tab/>
-        <w:t>Další způsob, jakým se může hráč pohybovat, je pomocí herního ovladače. (K dispozici mám pouze Xbox one ovladač, takže nemůžu zaručit, že ovládání bude fungovat i pro ovladače od jiného výrobce.) Hráč se pohybuje pomocí levého joysticku. Tím směrem, kterým joystick nahne, tím se začne pohybovat herní postava.</w:t>
-      </w:r>
-    </w:p>
-    <w:p>
-      <w:pPr>
-        <w:pStyle w:val="Nadpis2"/>
-      </w:pPr>
-      <w:bookmarkStart w:id="25" w:name="_Toc164673309"/>
-      <w:r>
-        <w:t>Útok</w:t>
-      </w:r>
-      <w:bookmarkEnd w:id="25"/>
-    </w:p>
-    <w:p>
-      <w:r>
-        <w:tab/>
-        <w:t xml:space="preserve">Útok, stejně jako pohyb, je možné ovládat jak pomocí klávesnice, tak pomocí ovladače. </w:t>
-      </w:r>
-      <w:r>
-        <w:t xml:space="preserve">Na klávesnici se jedná o šipky. Postava útočí tím směrem, která směrová šipka byla stisknutá. A na (Xbox) ovladači se jedná o tlačítka </w:t>
-      </w:r>
-      <w:r>
-        <w:rPr>
-          <w:b/>
-          <w:bCs/>
-        </w:rPr>
-        <w:t>XYAB</w:t>
-      </w:r>
-      <w:r>
-        <w:t>, které útočí do následovných směrů:</w:t>
-      </w:r>
-    </w:p>
-    <w:p>
-      <w:pPr>
-        <w:pStyle w:val="Odstavecseseznamem"/>
-        <w:numPr>
-          <w:ilvl w:val="0"/>
-          <w:numId w:val="13"/>
-        </w:numPr>
-      </w:pPr>
-      <w:r>
-        <w:t xml:space="preserve">Stiskem tlačítka </w:t>
-      </w:r>
-      <w:r>
-        <w:rPr>
-          <w:b/>
-          <w:bCs/>
-        </w:rPr>
-        <w:t>X</w:t>
-      </w:r>
-      <w:r>
-        <w:t xml:space="preserve"> doleva</w:t>
-      </w:r>
-    </w:p>
-    <w:p>
-      <w:pPr>
-        <w:pStyle w:val="Odstavecseseznamem"/>
-        <w:numPr>
-          <w:ilvl w:val="0"/>
-          <w:numId w:val="13"/>
-        </w:numPr>
-      </w:pPr>
-      <w:r>
-        <w:t xml:space="preserve">Stiskem tlačítka </w:t>
-      </w:r>
-      <w:r>
-        <w:rPr>
-          <w:b/>
-          <w:bCs/>
-        </w:rPr>
-        <w:t xml:space="preserve">Y </w:t>
-      </w:r>
-      <w:r>
-        <w:t>doprava</w:t>
-      </w:r>
-    </w:p>
-    <w:p>
-      <w:pPr>
-        <w:pStyle w:val="Odstavecseseznamem"/>
-        <w:numPr>
-          <w:ilvl w:val="0"/>
-          <w:numId w:val="13"/>
-        </w:numPr>
-      </w:pPr>
-      <w:r>
-        <w:t xml:space="preserve">Stiskem tlačítka </w:t>
-      </w:r>
-      <w:r>
-        <w:rPr>
-          <w:b/>
-          <w:bCs/>
-        </w:rPr>
-        <w:t>A</w:t>
-      </w:r>
-      <w:r>
-        <w:t xml:space="preserve"> dolů</w:t>
-      </w:r>
-    </w:p>
-    <w:p>
-      <w:pPr>
-        <w:pStyle w:val="Odstavecseseznamem"/>
-        <w:numPr>
-          <w:ilvl w:val="0"/>
-          <w:numId w:val="13"/>
-        </w:numPr>
-      </w:pPr>
-      <w:r>
-        <w:t xml:space="preserve">Stiskem tlačítka </w:t>
-      </w:r>
-      <w:r>
-        <w:rPr>
-          <w:b/>
-          <w:bCs/>
-        </w:rPr>
-        <w:t>B</w:t>
-      </w:r>
-      <w:r>
-        <w:t xml:space="preserve"> doprava</w:t>
-      </w:r>
-    </w:p>
-    <w:p>
-      <w:pPr>
-        <w:pStyle w:val="Odstavecseseznamem"/>
-        <w:ind w:left="775"/>
-      </w:pPr>
-    </w:p>
-    <w:p>
-      <w:pPr>
-        <w:pStyle w:val="Odstavecseseznamem"/>
-        <w:ind w:left="0"/>
-      </w:pPr>
-      <w:r>
-        <w:tab/>
-        <w:t xml:space="preserve">Toto rozložení ovládání jsem vybral z toho důvodu, že tlačítka </w:t>
-      </w:r>
-      <w:r>
-        <w:rPr>
-          <w:b/>
-          <w:bCs/>
-        </w:rPr>
-        <w:t>XYAB</w:t>
-      </w:r>
-      <w:r>
-        <w:t xml:space="preserve"> směřují do směrů, do</w:t>
-      </w:r>
-      <w:r>
-        <w:t> </w:t>
-      </w:r>
-      <w:r>
-        <w:t xml:space="preserve">kterých postava po jejich stisku útočí. Zprvu bylo útočení na ovladači pomocí pravého horního tlačítka a směr útoku byl určován podle směru naklonění pravého joysticku, ale ovládání pomocí tlačítek </w:t>
-      </w:r>
-      <w:r>
-        <w:rPr>
-          <w:b/>
-          <w:bCs/>
-        </w:rPr>
-        <w:t>XYAB</w:t>
-      </w:r>
-      <w:r>
-        <w:t xml:space="preserve"> je dle mého názoru výrazně jednodušší a intuitivnější.</w:t>
-      </w:r>
-    </w:p>
-    <w:p>
-      <w:r>
-        <w:br w:type="page"/>
-      </w:r>
-    </w:p>
-    <w:p>
-      <w:pPr>
-        <w:pStyle w:val="Odstavecseseznamem"/>
-        <w:ind w:left="0"/>
-      </w:pPr>
-    </w:p>
-    <w:p>
-      <w:pPr>
-        <w:pStyle w:val="Nadpis1"/>
-      </w:pPr>
-      <w:bookmarkStart w:id="26" w:name="_Toc164673310"/>
-      <w:r>
-        <w:t>Průběh hry</w:t>
-      </w:r>
-      <w:bookmarkEnd w:id="26"/>
-    </w:p>
-    <w:p>
-      <w:pPr>
-        <w:ind w:firstLine="360"/>
-      </w:pPr>
-      <w:r>
-        <w:t xml:space="preserve">Po zapnutí </w:t>
-      </w:r>
-      <w:r>
-        <w:t>hry</w:t>
-      </w:r>
-      <w:r>
-        <w:t xml:space="preserve"> se ukáže hlavní menu se dvěma tlačítky. </w:t>
-      </w:r>
-      <w:r>
-        <w:t>T</w:t>
-      </w:r>
-      <w:r>
-        <w:t xml:space="preserve">lačítkem </w:t>
-      </w:r>
-      <w:r>
-        <w:rPr>
-          <w:b/>
-          <w:bCs/>
-        </w:rPr>
-        <w:t>Quit</w:t>
-      </w:r>
-      <w:r>
-        <w:t xml:space="preserve"> </w:t>
-      </w:r>
-      <w:r>
-        <w:t>zavře herní okno</w:t>
-      </w:r>
-      <w:r>
-        <w:t xml:space="preserve"> a tlačítkem </w:t>
-      </w:r>
-      <w:r>
-        <w:rPr>
-          <w:b/>
-          <w:bCs/>
-        </w:rPr>
-        <w:t>Play</w:t>
-      </w:r>
-      <w:r>
-        <w:t xml:space="preserve"> se hráč dostane </w:t>
-      </w:r>
-      <w:r>
-        <w:t>do samotné hry, a to přesně do startovní místnosti. V levém horním rohu se</w:t>
-      </w:r>
-      <w:r>
-        <w:t> </w:t>
-      </w:r>
-      <w:r>
-        <w:t>ukazují hráčovy životy. Pokud hráč přijde o všechny své životy, dostane se zpět do hlavního menu.</w:t>
-      </w:r>
-    </w:p>
-    <w:p>
-      <w:pPr>
-        <w:pStyle w:val="Nadpis2"/>
-      </w:pPr>
-      <w:bookmarkStart w:id="27" w:name="_Toc164673311"/>
-      <w:r>
-        <w:t>Startovní místnost</w:t>
-      </w:r>
-      <w:bookmarkEnd w:id="27"/>
-    </w:p>
-    <w:p>
-      <w:pPr>
-        <w:keepNext/>
+        <w:t>Bfxr</w:t>
+      </w:r>
+    </w:p>
+    <w:p>
+      <w:pPr>
         <w:jc w:val="center"/>
       </w:pPr>
       <w:r>
@@ -4497,10 +3564,10 @@
           <w:noProof/>
         </w:rPr>
         <w:drawing>
-          <wp:inline distT="0" distB="0" distL="0" distR="0" wp14:anchorId="326513BA" wp14:editId="6D5D39FD">
-            <wp:extent cx="4924800" cy="2880000"/>
-            <wp:effectExtent l="0" t="0" r="0" b="0"/>
-            <wp:docPr id="3" name="Obrázek 3"/>
+          <wp:inline distT="0" distB="0" distL="0" distR="0" wp14:anchorId="26823855" wp14:editId="12978E47">
+            <wp:extent cx="4684485" cy="4548505"/>
+            <wp:effectExtent l="0" t="0" r="1905" b="4445"/>
+            <wp:docPr id="6" name="Obrázek 6"/>
             <wp:cNvGraphicFramePr>
               <a:graphicFrameLocks xmlns:a="http://schemas.openxmlformats.org/drawingml/2006/main" noChangeAspect="1"/>
             </wp:cNvGraphicFramePr>
@@ -4508,23 +3575,39 @@
               <a:graphicData uri="http://schemas.openxmlformats.org/drawingml/2006/picture">
                 <pic:pic xmlns:pic="http://schemas.openxmlformats.org/drawingml/2006/picture">
                   <pic:nvPicPr>
-                    <pic:cNvPr id="1" name=""/>
-                    <pic:cNvPicPr/>
+                    <pic:cNvPr id="0" name="Picture 1"/>
+                    <pic:cNvPicPr>
+                      <a:picLocks noChangeAspect="1" noChangeArrowheads="1"/>
+                    </pic:cNvPicPr>
                   </pic:nvPicPr>
-                  <pic:blipFill>
-                    <a:blip r:embed="rId20"/>
-                    <a:stretch>
-                      <a:fillRect/>
-                    </a:stretch>
+                  <pic:blipFill rotWithShape="1">
+                    <a:blip r:embed="rId20">
+                      <a:extLst>
+                        <a:ext uri="{28A0092B-C50C-407E-A947-70E740481C1C}">
+                          <a14:useLocalDpi xmlns:a14="http://schemas.microsoft.com/office/drawing/2010/main" val="0"/>
+                        </a:ext>
+                      </a:extLst>
+                    </a:blip>
+                    <a:srcRect t="713" r="382"/>
+                    <a:stretch/>
                   </pic:blipFill>
-                  <pic:spPr>
+                  <pic:spPr bwMode="auto">
                     <a:xfrm>
                       <a:off x="0" y="0"/>
-                      <a:ext cx="4924800" cy="2880000"/>
+                      <a:ext cx="4684859" cy="4548868"/>
                     </a:xfrm>
                     <a:prstGeom prst="rect">
                       <a:avLst/>
                     </a:prstGeom>
+                    <a:noFill/>
+                    <a:ln>
+                      <a:noFill/>
+                    </a:ln>
+                    <a:extLst>
+                      <a:ext uri="{53640926-AAD7-44D8-BBD7-CCE9431645EC}">
+                        <a14:shadowObscured xmlns:a14="http://schemas.microsoft.com/office/drawing/2010/main"/>
+                      </a:ext>
+                    </a:extLst>
                   </pic:spPr>
                 </pic:pic>
               </a:graphicData>
@@ -4534,84 +3617,404 @@
       </w:r>
     </w:p>
     <w:p>
-      <w:pPr>
-        <w:pStyle w:val="Titulek"/>
-        <w:jc w:val="center"/>
-      </w:pPr>
-      <w:bookmarkStart w:id="28" w:name="_Toc164545876"/>
-      <w:bookmarkStart w:id="29" w:name="_Toc164600447"/>
-      <w:r>
-        <w:t xml:space="preserve">Obrázek </w:t>
-      </w:r>
-      <w:r>
-        <w:fldChar w:fldCharType="begin"/>
-      </w:r>
-      <w:r>
-        <w:instrText xml:space="preserve"> SEQ Obrázek \* ARABIC </w:instrText>
-      </w:r>
-      <w:r>
-        <w:fldChar w:fldCharType="separate"/>
-      </w:r>
-      <w:r>
-        <w:rPr>
-          <w:noProof/>
-        </w:rPr>
-        <w:t>5</w:t>
-      </w:r>
-      <w:r>
-        <w:rPr>
-          <w:noProof/>
-        </w:rPr>
-        <w:fldChar w:fldCharType="end"/>
-      </w:r>
-      <w:r>
-        <w:t xml:space="preserve"> Startovní místnost</w:t>
-      </w:r>
-      <w:bookmarkEnd w:id="28"/>
-      <w:bookmarkEnd w:id="29"/>
-    </w:p>
-    <w:p>
-      <w:pPr>
-        <w:ind w:firstLine="708"/>
-      </w:pPr>
-      <w:r>
-        <w:t xml:space="preserve">Na Obrázku 5 je vidět startovní místnost. </w:t>
-      </w:r>
-      <w:r>
-        <w:t xml:space="preserve">Tato </w:t>
-      </w:r>
-      <w:r>
-        <w:t>startovní</w:t>
-      </w:r>
-      <w:r>
-        <w:t xml:space="preserve"> místnost je k síti místností připojená svojí</w:t>
-      </w:r>
-      <w:r>
-        <w:t xml:space="preserve"> levou a spodní</w:t>
-      </w:r>
-      <w:r>
-        <w:t xml:space="preserve"> stranou. Toto je indikováno zbořeným plotem v</w:t>
-      </w:r>
-      <w:r>
-        <w:t> levé a dolní</w:t>
-      </w:r>
-      <w:r>
-        <w:t xml:space="preserve"> části místnosti. Pokud se hráč přiblíží do blízkosti zbořeného plotu</w:t>
-      </w:r>
-      <w:r>
-        <w:t>, posune se v síti místností tím směrem, na které na které straně se nacházel zbořený plot, ke kterému se přiblížil. Pokud se hráč přiblíží ke straně s nezbořeným plotem, nestane se nic.</w:t>
-      </w:r>
+      <w:r>
+        <w:tab/>
+        <w:t>Bfxr je program určený k vytváření herních zvukových efektů. Tvorba základních zvukových efektů je velmi jednoduchá, jelikož stačí jen kliknou na jedno z několika tlačítek v levé horní části, které vytvoří zvukový efek</w:t>
+      </w:r>
+    </w:p>
+    <w:p>
+      <w:r>
+        <w:br w:type="page"/>
+      </w:r>
+    </w:p>
+    <w:p>
+      <w:pPr>
+        <w:pStyle w:val="Nadpis1"/>
+      </w:pPr>
+      <w:bookmarkStart w:id="23" w:name="_Toc164673307"/>
+      <w:r>
+        <w:lastRenderedPageBreak/>
+        <w:t>Ovládání hry</w:t>
+      </w:r>
+      <w:bookmarkEnd w:id="23"/>
     </w:p>
     <w:p>
       <w:pPr>
         <w:pStyle w:val="Nadpis2"/>
       </w:pPr>
-      <w:bookmarkStart w:id="30" w:name="_Toc164673312"/>
-      <w:r>
-        <w:lastRenderedPageBreak/>
-        <w:t>Standardní herní místnost</w:t>
-      </w:r>
-      <w:bookmarkEnd w:id="30"/>
+      <w:bookmarkStart w:id="24" w:name="_Toc164673308"/>
+      <w:r>
+        <w:t>Pohyb</w:t>
+      </w:r>
+      <w:bookmarkEnd w:id="24"/>
+    </w:p>
+    <w:p>
+      <w:r>
+        <w:tab/>
+        <w:t xml:space="preserve">Hráč se pohybuje stejně, jako ve většině moderních her. A to </w:t>
+      </w:r>
+      <w:r>
+        <w:t xml:space="preserve">pomocí kláves </w:t>
+      </w:r>
+      <w:r>
+        <w:rPr>
+          <w:b/>
+          <w:bCs/>
+        </w:rPr>
+        <w:t xml:space="preserve">WSAD </w:t>
+      </w:r>
+      <w:r>
+        <w:t>následovně:</w:t>
+      </w:r>
+    </w:p>
+    <w:p>
+      <w:pPr>
+        <w:pStyle w:val="Odstavecseseznamem"/>
+        <w:numPr>
+          <w:ilvl w:val="0"/>
+          <w:numId w:val="12"/>
+        </w:numPr>
+      </w:pPr>
+      <w:r>
+        <w:t xml:space="preserve">Stiskem klávesy </w:t>
+      </w:r>
+      <w:r>
+        <w:rPr>
+          <w:b/>
+          <w:bCs/>
+        </w:rPr>
+        <w:t>W</w:t>
+      </w:r>
+      <w:r>
+        <w:t xml:space="preserve"> nahoru</w:t>
+      </w:r>
+    </w:p>
+    <w:p>
+      <w:pPr>
+        <w:pStyle w:val="Odstavecseseznamem"/>
+        <w:numPr>
+          <w:ilvl w:val="0"/>
+          <w:numId w:val="12"/>
+        </w:numPr>
+      </w:pPr>
+      <w:r>
+        <w:t xml:space="preserve">Stiskem klávesy </w:t>
+      </w:r>
+      <w:r>
+        <w:rPr>
+          <w:b/>
+          <w:bCs/>
+        </w:rPr>
+        <w:t>S</w:t>
+      </w:r>
+      <w:r>
+        <w:t> dolů</w:t>
+      </w:r>
+    </w:p>
+    <w:p>
+      <w:pPr>
+        <w:pStyle w:val="Odstavecseseznamem"/>
+        <w:numPr>
+          <w:ilvl w:val="0"/>
+          <w:numId w:val="12"/>
+        </w:numPr>
+      </w:pPr>
+      <w:r>
+        <w:t xml:space="preserve">Stiskem klávesy </w:t>
+      </w:r>
+      <w:r>
+        <w:rPr>
+          <w:b/>
+          <w:bCs/>
+        </w:rPr>
+        <w:t>A</w:t>
+      </w:r>
+      <w:r>
+        <w:t xml:space="preserve"> doleva</w:t>
+      </w:r>
+    </w:p>
+    <w:p>
+      <w:pPr>
+        <w:pStyle w:val="Odstavecseseznamem"/>
+        <w:numPr>
+          <w:ilvl w:val="0"/>
+          <w:numId w:val="12"/>
+        </w:numPr>
+      </w:pPr>
+      <w:r>
+        <w:t xml:space="preserve">Stiskem klávesy </w:t>
+      </w:r>
+      <w:r>
+        <w:rPr>
+          <w:b/>
+          <w:bCs/>
+        </w:rPr>
+        <w:t>D</w:t>
+      </w:r>
+      <w:r>
+        <w:t xml:space="preserve"> doprava</w:t>
+      </w:r>
+    </w:p>
+    <w:p>
+      <w:pPr>
+        <w:pStyle w:val="Odstavecseseznamem"/>
+        <w:ind w:left="0"/>
+      </w:pPr>
+    </w:p>
+    <w:p>
+      <w:pPr>
+        <w:pStyle w:val="Odstavecseseznamem"/>
+        <w:ind w:left="0"/>
+      </w:pPr>
+      <w:r>
+        <w:tab/>
+        <w:t>Další způsob, jakým se může hráč pohybovat, je pomocí herního ovladače. (K dispozici mám pouze Xbox one ovladač, takže nemůžu zaručit, že ovládání bude fungovat i pro ovladače od jiného výrobce.) Hráč se pohybuje pomocí levého joysticku. Tím směrem, kterým joystick nahne, tím se začne pohybovat herní postava.</w:t>
+      </w:r>
+    </w:p>
+    <w:p>
+      <w:pPr>
+        <w:pStyle w:val="Nadpis2"/>
+      </w:pPr>
+      <w:bookmarkStart w:id="25" w:name="_Toc164673309"/>
+      <w:r>
+        <w:t>Útok</w:t>
+      </w:r>
+      <w:bookmarkEnd w:id="25"/>
+    </w:p>
+    <w:p>
+      <w:r>
+        <w:tab/>
+        <w:t xml:space="preserve">Útok, stejně jako pohyb, je možné ovládat jak pomocí klávesnice, tak pomocí ovladače. </w:t>
+      </w:r>
+      <w:r>
+        <w:t xml:space="preserve">Na klávesnici se jedná o šipky. Postava útočí tím směrem, která směrová šipka byla stisknutá. A na (Xbox) ovladači se jedná o tlačítka </w:t>
+      </w:r>
+      <w:r>
+        <w:rPr>
+          <w:b/>
+          <w:bCs/>
+        </w:rPr>
+        <w:t>XYAB</w:t>
+      </w:r>
+      <w:r>
+        <w:t>, které útočí do následovných směrů:</w:t>
+      </w:r>
+    </w:p>
+    <w:p>
+      <w:pPr>
+        <w:pStyle w:val="Odstavecseseznamem"/>
+        <w:numPr>
+          <w:ilvl w:val="0"/>
+          <w:numId w:val="13"/>
+        </w:numPr>
+      </w:pPr>
+      <w:r>
+        <w:t xml:space="preserve">Stiskem tlačítka </w:t>
+      </w:r>
+      <w:r>
+        <w:rPr>
+          <w:b/>
+          <w:bCs/>
+        </w:rPr>
+        <w:t>X</w:t>
+      </w:r>
+      <w:r>
+        <w:t xml:space="preserve"> doleva</w:t>
+      </w:r>
+    </w:p>
+    <w:p>
+      <w:pPr>
+        <w:pStyle w:val="Odstavecseseznamem"/>
+        <w:numPr>
+          <w:ilvl w:val="0"/>
+          <w:numId w:val="13"/>
+        </w:numPr>
+      </w:pPr>
+      <w:r>
+        <w:t xml:space="preserve">Stiskem tlačítka </w:t>
+      </w:r>
+      <w:r>
+        <w:rPr>
+          <w:b/>
+          <w:bCs/>
+        </w:rPr>
+        <w:t xml:space="preserve">Y </w:t>
+      </w:r>
+      <w:r>
+        <w:t>doprava</w:t>
+      </w:r>
+    </w:p>
+    <w:p>
+      <w:pPr>
+        <w:pStyle w:val="Odstavecseseznamem"/>
+        <w:numPr>
+          <w:ilvl w:val="0"/>
+          <w:numId w:val="13"/>
+        </w:numPr>
+      </w:pPr>
+      <w:r>
+        <w:t xml:space="preserve">Stiskem tlačítka </w:t>
+      </w:r>
+      <w:r>
+        <w:rPr>
+          <w:b/>
+          <w:bCs/>
+        </w:rPr>
+        <w:t>A</w:t>
+      </w:r>
+      <w:r>
+        <w:t xml:space="preserve"> dolů</w:t>
+      </w:r>
+    </w:p>
+    <w:p>
+      <w:pPr>
+        <w:pStyle w:val="Odstavecseseznamem"/>
+        <w:numPr>
+          <w:ilvl w:val="0"/>
+          <w:numId w:val="13"/>
+        </w:numPr>
+      </w:pPr>
+      <w:r>
+        <w:t xml:space="preserve">Stiskem tlačítka </w:t>
+      </w:r>
+      <w:r>
+        <w:rPr>
+          <w:b/>
+          <w:bCs/>
+        </w:rPr>
+        <w:t>B</w:t>
+      </w:r>
+      <w:r>
+        <w:t xml:space="preserve"> doprava</w:t>
+      </w:r>
+    </w:p>
+    <w:p>
+      <w:pPr>
+        <w:pStyle w:val="Odstavecseseznamem"/>
+        <w:ind w:left="775"/>
+      </w:pPr>
+    </w:p>
+    <w:p>
+      <w:pPr>
+        <w:pStyle w:val="Odstavecseseznamem"/>
+        <w:ind w:left="0"/>
+      </w:pPr>
+      <w:r>
+        <w:tab/>
+        <w:t xml:space="preserve">Toto rozložení ovládání jsem vybral z toho důvodu, že tlačítka </w:t>
+      </w:r>
+      <w:r>
+        <w:rPr>
+          <w:b/>
+          <w:bCs/>
+        </w:rPr>
+        <w:t>XYAB</w:t>
+      </w:r>
+      <w:r>
+        <w:t xml:space="preserve"> směřují do směrů, do</w:t>
+      </w:r>
+      <w:r>
+        <w:t> </w:t>
+      </w:r>
+      <w:r>
+        <w:t xml:space="preserve">kterých postava po jejich stisku útočí. Zprvu bylo útočení na ovladači pomocí pravého horního tlačítka a směr útoku byl určován podle směru naklonění pravého joysticku, ale ovládání pomocí tlačítek </w:t>
+      </w:r>
+      <w:r>
+        <w:rPr>
+          <w:b/>
+          <w:bCs/>
+        </w:rPr>
+        <w:t>XYAB</w:t>
+      </w:r>
+      <w:r>
+        <w:t xml:space="preserve"> je dle mého názoru výrazně jednodušší a intuitivnější.</w:t>
+      </w:r>
+    </w:p>
+    <w:p>
+      <w:r>
+        <w:br w:type="page"/>
+      </w:r>
+    </w:p>
+    <w:p>
+      <w:pPr>
+        <w:pStyle w:val="Odstavecseseznamem"/>
+        <w:ind w:left="0"/>
+      </w:pPr>
+    </w:p>
+    <w:p>
+      <w:pPr>
+        <w:pStyle w:val="Nadpis1"/>
+      </w:pPr>
+      <w:bookmarkStart w:id="26" w:name="_Toc164673310"/>
+      <w:r>
+        <w:t>Průběh hry</w:t>
+      </w:r>
+      <w:bookmarkEnd w:id="26"/>
+    </w:p>
+    <w:p>
+      <w:pPr>
+        <w:ind w:firstLine="360"/>
+      </w:pPr>
+      <w:r>
+        <w:t xml:space="preserve">Po zapnutí </w:t>
+      </w:r>
+      <w:r>
+        <w:t>hry</w:t>
+      </w:r>
+      <w:r>
+        <w:t xml:space="preserve"> se ukáže hlavní menu se dvěma tlačítky. </w:t>
+      </w:r>
+      <w:r>
+        <w:t>T</w:t>
+      </w:r>
+      <w:r>
+        <w:t xml:space="preserve">lačítkem </w:t>
+      </w:r>
+      <w:r>
+        <w:rPr>
+          <w:b/>
+          <w:bCs/>
+        </w:rPr>
+        <w:t>Quit</w:t>
+      </w:r>
+      <w:r>
+        <w:t xml:space="preserve"> </w:t>
+      </w:r>
+      <w:r>
+        <w:t>zavře herní okno</w:t>
+      </w:r>
+      <w:r>
+        <w:t xml:space="preserve"> a tlačítkem </w:t>
+      </w:r>
+      <w:r>
+        <w:rPr>
+          <w:b/>
+          <w:bCs/>
+        </w:rPr>
+        <w:t>Play</w:t>
+      </w:r>
+      <w:r>
+        <w:t xml:space="preserve"> se hráč dostane </w:t>
+      </w:r>
+      <w:r>
+        <w:t>do samotné hry, a to přesně do startovní místnosti. V levém horním rohu se</w:t>
+      </w:r>
+      <w:r>
+        <w:t> </w:t>
+      </w:r>
+      <w:r>
+        <w:t>ukazují hráčovy životy. Pokud hráč přijde o všechny své životy, dostane se zpět do hlavního menu.</w:t>
+      </w:r>
+    </w:p>
+    <w:p>
+      <w:pPr>
+        <w:pStyle w:val="Nadpis2"/>
+      </w:pPr>
+      <w:bookmarkStart w:id="27" w:name="_Toc164673311"/>
+      <w:r>
+        <w:t>Startovní místnost</w:t>
+      </w:r>
+      <w:bookmarkEnd w:id="27"/>
     </w:p>
     <w:p>
       <w:pPr>
@@ -4623,10 +4026,10 @@
           <w:noProof/>
         </w:rPr>
         <w:drawing>
-          <wp:inline distT="0" distB="0" distL="0" distR="0" wp14:anchorId="743476BD" wp14:editId="2C869B71">
-            <wp:extent cx="4953600" cy="2880000"/>
+          <wp:inline distT="0" distB="0" distL="0" distR="0" wp14:anchorId="326513BA" wp14:editId="6D5D39FD">
+            <wp:extent cx="4924800" cy="2880000"/>
             <wp:effectExtent l="0" t="0" r="0" b="0"/>
-            <wp:docPr id="4" name="Obrázek 4"/>
+            <wp:docPr id="3" name="Obrázek 3"/>
             <wp:cNvGraphicFramePr>
               <a:graphicFrameLocks xmlns:a="http://schemas.openxmlformats.org/drawingml/2006/main" noChangeAspect="1"/>
             </wp:cNvGraphicFramePr>
@@ -4646,7 +4049,7 @@
                   <pic:spPr>
                     <a:xfrm>
                       <a:off x="0" y="0"/>
-                      <a:ext cx="4953600" cy="2880000"/>
+                      <a:ext cx="4924800" cy="2880000"/>
                     </a:xfrm>
                     <a:prstGeom prst="rect">
                       <a:avLst/>
@@ -4664,8 +4067,8 @@
         <w:pStyle w:val="Titulek"/>
         <w:jc w:val="center"/>
       </w:pPr>
-      <w:bookmarkStart w:id="31" w:name="_Toc164545877"/>
-      <w:bookmarkStart w:id="32" w:name="_Toc164600448"/>
+      <w:bookmarkStart w:id="28" w:name="_Toc164545876"/>
+      <w:bookmarkStart w:id="29" w:name="_Toc164600447"/>
       <w:r>
         <w:t xml:space="preserve">Obrázek </w:t>
       </w:r>
@@ -4682,7 +4085,7 @@
         <w:rPr>
           <w:noProof/>
         </w:rPr>
-        <w:t>6</w:t>
+        <w:t>5</w:t>
       </w:r>
       <w:r>
         <w:rPr>
@@ -4691,175 +4094,53 @@
         <w:fldChar w:fldCharType="end"/>
       </w:r>
       <w:r>
-        <w:t xml:space="preserve"> Místnost se dvěma nepříteli</w:t>
-      </w:r>
-      <w:bookmarkEnd w:id="31"/>
-      <w:bookmarkEnd w:id="32"/>
-    </w:p>
-    <w:p>
-      <w:pPr>
-        <w:ind w:firstLine="360"/>
-      </w:pPr>
-      <w:r>
-        <w:t xml:space="preserve">Na Obrázku </w:t>
-      </w:r>
-      <w:r>
-        <w:t>6</w:t>
-      </w:r>
-      <w:r>
-        <w:t xml:space="preserve"> </w:t>
-      </w:r>
-      <w:r>
-        <w:t xml:space="preserve">je vidět místnost se dvěma nepříteli. Myšlenka hry je taková, že hráč musí zabít všechny nepřátele v místnosti a až poté se může přesunout do další místnosti. Z toho důvodu momentálně místnost vypadá, že není připojena k sítí místností žádnou stranu. Pokud hráč ovšem zabije všechny nepřátele, ploty se zboří a hráč se může přesunou do připojených místností. V tuto chvíli ovšem kvůli nekonzistentní detekci kolizí nelze nepřátele zabít, a tak je ve scéně </w:t>
-      </w:r>
-      <w:r>
-        <w:rPr>
-          <w:i/>
-          <w:iCs/>
-        </w:rPr>
-        <w:t xml:space="preserve">dungeon </w:t>
-      </w:r>
-      <w:r>
-        <w:t xml:space="preserve">zaškrtávací pole, které </w:t>
-      </w:r>
-      <w:r>
-        <w:t xml:space="preserve">po odškrtnutí </w:t>
-      </w:r>
-      <w:r>
-        <w:t xml:space="preserve">umožní průchod místnostmi i bez zabití nepřátel. Cesta ke scéně </w:t>
-      </w:r>
-      <w:proofErr w:type="spellStart"/>
-      <w:r>
-        <w:rPr>
-          <w:i/>
-          <w:iCs/>
-        </w:rPr>
-        <w:t>dungeon</w:t>
-      </w:r>
-      <w:proofErr w:type="spellEnd"/>
-      <w:r>
-        <w:t xml:space="preserve"> je</w:t>
-      </w:r>
-      <w:r>
-        <w:t> </w:t>
-      </w:r>
-      <w:r>
-        <w:rPr>
-          <w:i/>
-          <w:iCs/>
-        </w:rPr>
-        <w:t>res://</w:t>
-      </w:r>
-      <w:proofErr w:type="spellStart"/>
-      <w:r>
-        <w:rPr>
-          <w:i/>
-          <w:iCs/>
-        </w:rPr>
-        <w:t>Scenes</w:t>
-      </w:r>
-      <w:proofErr w:type="spellEnd"/>
-      <w:r>
-        <w:rPr>
-          <w:i/>
-          <w:iCs/>
-        </w:rPr>
-        <w:t>/</w:t>
-      </w:r>
-      <w:proofErr w:type="spellStart"/>
-      <w:r>
-        <w:rPr>
-          <w:i/>
-          <w:iCs/>
-        </w:rPr>
-        <w:t>dungeon.tscn</w:t>
-      </w:r>
-      <w:proofErr w:type="spellEnd"/>
-      <w:r>
-        <w:t xml:space="preserve">. Zaškrtávací pole se po kliknutí na </w:t>
-      </w:r>
-      <w:r>
-        <w:t xml:space="preserve">tlačítko s textem </w:t>
-      </w:r>
-      <w:r>
-        <w:rPr>
-          <w:b/>
-          <w:bCs/>
-        </w:rPr>
-        <w:t>Dungeon</w:t>
-      </w:r>
-      <w:r>
-        <w:t xml:space="preserve"> zobrazí v pravém horním rohu okna jako </w:t>
-      </w:r>
-      <w:proofErr w:type="spellStart"/>
-      <w:r>
-        <w:rPr>
-          <w:i/>
-          <w:iCs/>
-        </w:rPr>
-        <w:t>Closed</w:t>
-      </w:r>
-      <w:proofErr w:type="spellEnd"/>
-      <w:r>
-        <w:rPr>
-          <w:i/>
-          <w:iCs/>
-        </w:rPr>
-        <w:t xml:space="preserve"> </w:t>
-      </w:r>
-      <w:proofErr w:type="spellStart"/>
-      <w:r>
-        <w:rPr>
-          <w:i/>
-          <w:iCs/>
-        </w:rPr>
-        <w:t>If</w:t>
-      </w:r>
-      <w:proofErr w:type="spellEnd"/>
-      <w:r>
-        <w:rPr>
-          <w:i/>
-          <w:iCs/>
-        </w:rPr>
-        <w:t xml:space="preserve"> </w:t>
-      </w:r>
-      <w:proofErr w:type="spellStart"/>
-      <w:r>
-        <w:rPr>
-          <w:i/>
-          <w:iCs/>
-        </w:rPr>
-        <w:t>Enemy</w:t>
-      </w:r>
-      <w:proofErr w:type="spellEnd"/>
-      <w:r>
-        <w:t>.</w:t>
-      </w:r>
-      <w:r>
-        <w:t xml:space="preserve"> Hráč po kolizi s nepřítelem vždy přijde o jeden život</w:t>
-      </w:r>
-      <w:r>
-        <w:t>. Jelikož má hráč tři životy, tak po třech kolizích přijde o všechny a dostane se zpět do hlavního menu.</w:t>
-      </w:r>
-      <w:r>
-        <w:t xml:space="preserve"> </w:t>
-      </w:r>
-    </w:p>
-    <w:p>
-      <w:pPr>
-        <w:ind w:firstLine="360"/>
-      </w:pPr>
+        <w:t xml:space="preserve"> Startovní místnost</w:t>
+      </w:r>
+      <w:bookmarkEnd w:id="28"/>
+      <w:bookmarkEnd w:id="29"/>
+    </w:p>
+    <w:p>
+      <w:pPr>
+        <w:ind w:firstLine="708"/>
+      </w:pPr>
+      <w:r>
+        <w:t xml:space="preserve">Na Obrázku 5 je vidět startovní místnost. </w:t>
+      </w:r>
+      <w:r>
+        <w:t xml:space="preserve">Tato </w:t>
+      </w:r>
+      <w:r>
+        <w:t>startovní</w:t>
+      </w:r>
+      <w:r>
+        <w:t xml:space="preserve"> místnost je k síti místností připojená svojí</w:t>
+      </w:r>
+      <w:r>
+        <w:t xml:space="preserve"> levou a spodní</w:t>
+      </w:r>
+      <w:r>
+        <w:t xml:space="preserve"> stranou. Toto je indikováno zbořeným plotem v</w:t>
+      </w:r>
+      <w:r>
+        <w:t> levé a dolní</w:t>
+      </w:r>
+      <w:r>
+        <w:t xml:space="preserve"> části místnosti. Pokud se hráč přiblíží do blízkosti zbořeného plotu</w:t>
+      </w:r>
+      <w:r>
+        <w:t>, posune se v síti místností tím směrem, na které na které straně se nacházel zbořený plot, ke kterému se přiblížil. Pokud se hráč přiblíží ke straně s nezbořeným plotem, nestane se nic.</w:t>
+      </w:r>
     </w:p>
     <w:p>
       <w:pPr>
         <w:pStyle w:val="Nadpis2"/>
       </w:pPr>
-      <w:bookmarkStart w:id="33" w:name="_Toc164673313"/>
+      <w:bookmarkStart w:id="30" w:name="_Toc164673312"/>
       <w:r>
         <w:lastRenderedPageBreak/>
-        <w:t>Místnost s bossem</w:t>
-      </w:r>
-      <w:bookmarkEnd w:id="33"/>
+        <w:t>Standardní herní místnost</w:t>
+      </w:r>
+      <w:bookmarkEnd w:id="30"/>
     </w:p>
     <w:p>
       <w:pPr>
@@ -4871,10 +4152,10 @@
           <w:noProof/>
         </w:rPr>
         <w:drawing>
-          <wp:inline distT="0" distB="0" distL="0" distR="0" wp14:anchorId="37D96840" wp14:editId="47ECD898">
-            <wp:extent cx="4928400" cy="2880000"/>
-            <wp:effectExtent l="0" t="0" r="5715" b="0"/>
-            <wp:docPr id="7" name="Obrázek 7"/>
+          <wp:inline distT="0" distB="0" distL="0" distR="0" wp14:anchorId="743476BD" wp14:editId="2C869B71">
+            <wp:extent cx="4953600" cy="2880000"/>
+            <wp:effectExtent l="0" t="0" r="0" b="0"/>
+            <wp:docPr id="4" name="Obrázek 4"/>
             <wp:cNvGraphicFramePr>
               <a:graphicFrameLocks xmlns:a="http://schemas.openxmlformats.org/drawingml/2006/main" noChangeAspect="1"/>
             </wp:cNvGraphicFramePr>
@@ -4894,6 +4175,193 @@
                   <pic:spPr>
                     <a:xfrm>
                       <a:off x="0" y="0"/>
+                      <a:ext cx="4953600" cy="2880000"/>
+                    </a:xfrm>
+                    <a:prstGeom prst="rect">
+                      <a:avLst/>
+                    </a:prstGeom>
+                  </pic:spPr>
+                </pic:pic>
+              </a:graphicData>
+            </a:graphic>
+          </wp:inline>
+        </w:drawing>
+      </w:r>
+    </w:p>
+    <w:p>
+      <w:pPr>
+        <w:pStyle w:val="Titulek"/>
+        <w:jc w:val="center"/>
+      </w:pPr>
+      <w:bookmarkStart w:id="31" w:name="_Toc164545877"/>
+      <w:bookmarkStart w:id="32" w:name="_Toc164600448"/>
+      <w:r>
+        <w:t xml:space="preserve">Obrázek </w:t>
+      </w:r>
+      <w:r>
+        <w:fldChar w:fldCharType="begin"/>
+      </w:r>
+      <w:r>
+        <w:instrText xml:space="preserve"> SEQ Obrázek \* ARABIC </w:instrText>
+      </w:r>
+      <w:r>
+        <w:fldChar w:fldCharType="separate"/>
+      </w:r>
+      <w:r>
+        <w:rPr>
+          <w:noProof/>
+        </w:rPr>
+        <w:t>6</w:t>
+      </w:r>
+      <w:r>
+        <w:rPr>
+          <w:noProof/>
+        </w:rPr>
+        <w:fldChar w:fldCharType="end"/>
+      </w:r>
+      <w:r>
+        <w:t xml:space="preserve"> Místnost se dvěma nepříteli</w:t>
+      </w:r>
+      <w:bookmarkEnd w:id="31"/>
+      <w:bookmarkEnd w:id="32"/>
+    </w:p>
+    <w:p>
+      <w:pPr>
+        <w:ind w:firstLine="360"/>
+      </w:pPr>
+      <w:r>
+        <w:t xml:space="preserve">Na Obrázku </w:t>
+      </w:r>
+      <w:r>
+        <w:t>6</w:t>
+      </w:r>
+      <w:r>
+        <w:t xml:space="preserve"> </w:t>
+      </w:r>
+      <w:r>
+        <w:t xml:space="preserve">je vidět místnost se dvěma nepříteli. Myšlenka hry je taková, že hráč musí zabít všechny nepřátele v místnosti a až poté se může přesunout do další místnosti. Z toho důvodu momentálně místnost vypadá, že není připojena k sítí místností žádnou stranu. Pokud hráč ovšem zabije všechny nepřátele, ploty se zboří a hráč se může přesunou do připojených místností. V tuto chvíli ovšem kvůli nekonzistentní detekci kolizí nelze nepřátele zabít, a tak je ve scéně </w:t>
+      </w:r>
+      <w:r>
+        <w:rPr>
+          <w:i/>
+          <w:iCs/>
+        </w:rPr>
+        <w:t xml:space="preserve">dungeon </w:t>
+      </w:r>
+      <w:r>
+        <w:t xml:space="preserve">zaškrtávací pole, které </w:t>
+      </w:r>
+      <w:r>
+        <w:t xml:space="preserve">po odškrtnutí </w:t>
+      </w:r>
+      <w:r>
+        <w:t xml:space="preserve">umožní průchod místnostmi i bez zabití nepřátel. Cesta ke scéně </w:t>
+      </w:r>
+      <w:r>
+        <w:rPr>
+          <w:i/>
+          <w:iCs/>
+        </w:rPr>
+        <w:t>dungeon</w:t>
+      </w:r>
+      <w:r>
+        <w:t xml:space="preserve"> je</w:t>
+      </w:r>
+      <w:r>
+        <w:t> </w:t>
+      </w:r>
+      <w:r>
+        <w:rPr>
+          <w:i/>
+          <w:iCs/>
+        </w:rPr>
+        <w:t>res://Scenes/dungeon.tscn</w:t>
+      </w:r>
+      <w:r>
+        <w:t xml:space="preserve">. Zaškrtávací pole se po kliknutí na </w:t>
+      </w:r>
+      <w:r>
+        <w:t xml:space="preserve">tlačítko s textem </w:t>
+      </w:r>
+      <w:r>
+        <w:rPr>
+          <w:b/>
+          <w:bCs/>
+        </w:rPr>
+        <w:t>Dungeon</w:t>
+      </w:r>
+      <w:r>
+        <w:t xml:space="preserve"> zobrazí v pravém horním rohu okna jako </w:t>
+      </w:r>
+      <w:r>
+        <w:rPr>
+          <w:i/>
+          <w:iCs/>
+        </w:rPr>
+        <w:t>Closed If Enemy</w:t>
+      </w:r>
+      <w:r>
+        <w:t>.</w:t>
+      </w:r>
+      <w:r>
+        <w:t xml:space="preserve"> Hráč po kolizi s nepřítelem vždy přijde o jeden život</w:t>
+      </w:r>
+      <w:r>
+        <w:t>. Jelikož má hráč tři životy, tak po třech kolizích přijde o všechny a dostane se zpět do hlavního menu.</w:t>
+      </w:r>
+      <w:r>
+        <w:t xml:space="preserve"> </w:t>
+      </w:r>
+    </w:p>
+    <w:p>
+      <w:pPr>
+        <w:ind w:firstLine="360"/>
+      </w:pPr>
+    </w:p>
+    <w:p>
+      <w:pPr>
+        <w:pStyle w:val="Nadpis2"/>
+      </w:pPr>
+      <w:bookmarkStart w:id="33" w:name="_Toc164673313"/>
+      <w:r>
+        <w:lastRenderedPageBreak/>
+        <w:t>Místnost s bossem</w:t>
+      </w:r>
+      <w:bookmarkEnd w:id="33"/>
+    </w:p>
+    <w:p>
+      <w:pPr>
+        <w:keepNext/>
+        <w:jc w:val="center"/>
+      </w:pPr>
+      <w:r>
+        <w:rPr>
+          <w:noProof/>
+        </w:rPr>
+        <w:drawing>
+          <wp:inline distT="0" distB="0" distL="0" distR="0" wp14:anchorId="37D96840" wp14:editId="47ECD898">
+            <wp:extent cx="4928400" cy="2880000"/>
+            <wp:effectExtent l="0" t="0" r="5715" b="0"/>
+            <wp:docPr id="7" name="Obrázek 7"/>
+            <wp:cNvGraphicFramePr>
+              <a:graphicFrameLocks xmlns:a="http://schemas.openxmlformats.org/drawingml/2006/main" noChangeAspect="1"/>
+            </wp:cNvGraphicFramePr>
+            <a:graphic xmlns:a="http://schemas.openxmlformats.org/drawingml/2006/main">
+              <a:graphicData uri="http://schemas.openxmlformats.org/drawingml/2006/picture">
+                <pic:pic xmlns:pic="http://schemas.openxmlformats.org/drawingml/2006/picture">
+                  <pic:nvPicPr>
+                    <pic:cNvPr id="1" name=""/>
+                    <pic:cNvPicPr/>
+                  </pic:nvPicPr>
+                  <pic:blipFill>
+                    <a:blip r:embed="rId23"/>
+                    <a:stretch>
+                      <a:fillRect/>
+                    </a:stretch>
+                  </pic:blipFill>
+                  <pic:spPr>
+                    <a:xfrm>
+                      <a:off x="0" y="0"/>
                       <a:ext cx="4928400" cy="2880000"/>
                     </a:xfrm>
                     <a:prstGeom prst="rect">
@@ -5064,7 +4532,7 @@
       <w:r>
         <w:t xml:space="preserve">Roguelike. </w:t>
       </w:r>
-      <w:hyperlink r:id="rId23">
+      <w:hyperlink r:id="rId24">
         <w:r>
           <w:t>https://cs.wikipedia.org/wiki/Roguelike</w:t>
         </w:r>
@@ -5123,7 +4591,7 @@
       <w:r>
         <w:t xml:space="preserve"> </w:t>
       </w:r>
-      <w:hyperlink r:id="rId24" w:history="1">
+      <w:hyperlink r:id="rId25" w:history="1">
         <w:r>
           <w:rPr>
             <w:rStyle w:val="Hypertextovodkaz"/>
@@ -5140,13 +4608,8 @@
         <w:jc w:val="left"/>
       </w:pPr>
       <w:r>
-        <w:t>ase256.png?raw=</w:t>
-      </w:r>
-      <w:proofErr w:type="spellStart"/>
-      <w:r>
-        <w:t>true</w:t>
-      </w:r>
-      <w:proofErr w:type="spellEnd"/>
+        <w:t>ase256.png?raw=true</w:t>
+      </w:r>
     </w:p>
     <w:p>
       <w:pPr>
@@ -5175,7 +4638,7 @@
       <w:r>
         <w:t xml:space="preserve">Godot dokumentace. </w:t>
       </w:r>
-      <w:hyperlink r:id="rId25" w:history="1">
+      <w:hyperlink r:id="rId26" w:history="1">
         <w:r>
           <w:t>https://docs.godotengine.org/en/stable/</w:t>
         </w:r>
@@ -5203,7 +4666,7 @@
       <w:r>
         <w:t xml:space="preserve"> </w:t>
       </w:r>
-      <w:hyperlink r:id="rId26" w:history="1">
+      <w:hyperlink r:id="rId27" w:history="1">
         <w:r>
           <w:rPr>
             <w:rStyle w:val="Hypertextovodkaz"/>
@@ -5780,8 +5243,8 @@
       </w:r>
     </w:p>
     <w:sectPr>
-      <w:headerReference w:type="default" r:id="rId27"/>
-      <w:footerReference w:type="default" r:id="rId28"/>
+      <w:headerReference w:type="default" r:id="rId28"/>
+      <w:footerReference w:type="default" r:id="rId29"/>
       <w:pgSz w:w="11906" w:h="16838"/>
       <w:pgMar w:top="1417" w:right="1417" w:bottom="1417" w:left="1417" w:header="708" w:footer="708" w:gutter="0"/>
       <w:pgNumType w:start="3"/>
@@ -5793,7 +5256,7 @@
 </file>
 
 <file path=word/endnotes.xml><?xml version="1.0" encoding="utf-8"?>
-<w:endnotes xmlns:wpc="http://schemas.microsoft.com/office/word/2010/wordprocessingCanvas" xmlns:cx="http://schemas.microsoft.com/office/drawing/2014/chartex" xmlns:cx1="http://schemas.microsoft.com/office/drawing/2015/9/8/chartex" xmlns:cx2="http://schemas.microsoft.com/office/drawing/2015/10/21/chartex" xmlns:cx3="http://schemas.microsoft.com/office/drawing/2016/5/9/chartex" xmlns:cx4="http://schemas.microsoft.com/office/drawing/2016/5/10/chartex" xmlns:cx5="http://schemas.microsoft.com/office/drawing/2016/5/11/chartex" xmlns:cx6="http://schemas.microsoft.com/office/drawing/2016/5/12/chartex" xmlns:cx7="http://schemas.microsoft.com/office/drawing/2016/5/13/chartex" xmlns:cx8="http://schemas.microsoft.com/office/drawing/2016/5/14/chartex" xmlns:mc="http://schemas.openxmlformats.org/markup-compatibility/2006" xmlns:aink="http://schemas.microsoft.com/office/drawing/2016/ink" xmlns:am3d="http://schemas.microsoft.com/office/drawing/2017/model3d" xmlns:o="urn:schemas-microsoft-com:office:office" xmlns:oel="http://schemas.microsoft.com/office/2019/extlst" xmlns:r="http://schemas.openxmlformats.org/officeDocument/2006/relationships" xmlns:m="http://schemas.openxmlformats.org/officeDocument/2006/math" xmlns:v="urn:schemas-microsoft-com:vml" xmlns:wp14="http://schemas.microsoft.com/office/word/2010/wordprocessingDrawing" xmlns:wp="http://schemas.openxmlformats.org/drawingml/2006/wordprocessingDrawing" xmlns:w10="urn:schemas-microsoft-com:office:word" xmlns:w="http://schemas.openxmlformats.org/wordprocessingml/2006/main" xmlns:w14="http://schemas.microsoft.com/office/word/2010/wordml" xmlns:w15="http://schemas.microsoft.com/office/word/2012/wordml" xmlns:w16cex="http://schemas.microsoft.com/office/word/2018/wordml/cex" xmlns:w16cid="http://schemas.microsoft.com/office/word/2016/wordml/cid" xmlns:w16="http://schemas.microsoft.com/office/word/2018/wordml" xmlns:w16du="http://schemas.microsoft.com/office/word/2023/wordml/word16du" xmlns:w16sdtdh="http://schemas.microsoft.com/office/word/2020/wordml/sdtdatahash" xmlns:w16se="http://schemas.microsoft.com/office/word/2015/wordml/symex" xmlns:wpg="http://schemas.microsoft.com/office/word/2010/wordprocessingGroup" xmlns:wpi="http://schemas.microsoft.com/office/word/2010/wordprocessingInk" xmlns:wne="http://schemas.microsoft.com/office/word/2006/wordml" xmlns:wps="http://schemas.microsoft.com/office/word/2010/wordprocessingShape" mc:Ignorable="w14 w15 w16se w16cid w16 w16cex w16sdtdh w16du wp14">
+<w:endnotes xmlns:wpc="http://schemas.microsoft.com/office/word/2010/wordprocessingCanvas" xmlns:cx="http://schemas.microsoft.com/office/drawing/2014/chartex" xmlns:cx1="http://schemas.microsoft.com/office/drawing/2015/9/8/chartex" xmlns:cx2="http://schemas.microsoft.com/office/drawing/2015/10/21/chartex" xmlns:cx3="http://schemas.microsoft.com/office/drawing/2016/5/9/chartex" xmlns:cx4="http://schemas.microsoft.com/office/drawing/2016/5/10/chartex" xmlns:cx5="http://schemas.microsoft.com/office/drawing/2016/5/11/chartex" xmlns:cx6="http://schemas.microsoft.com/office/drawing/2016/5/12/chartex" xmlns:cx7="http://schemas.microsoft.com/office/drawing/2016/5/13/chartex" xmlns:cx8="http://schemas.microsoft.com/office/drawing/2016/5/14/chartex" xmlns:mc="http://schemas.openxmlformats.org/markup-compatibility/2006" xmlns:aink="http://schemas.microsoft.com/office/drawing/2016/ink" xmlns:am3d="http://schemas.microsoft.com/office/drawing/2017/model3d" xmlns:o="urn:schemas-microsoft-com:office:office" xmlns:r="http://schemas.openxmlformats.org/officeDocument/2006/relationships" xmlns:m="http://schemas.openxmlformats.org/officeDocument/2006/math" xmlns:v="urn:schemas-microsoft-com:vml" xmlns:wp14="http://schemas.microsoft.com/office/word/2010/wordprocessingDrawing" xmlns:wp="http://schemas.openxmlformats.org/drawingml/2006/wordprocessingDrawing" xmlns:w10="urn:schemas-microsoft-com:office:word" xmlns:w="http://schemas.openxmlformats.org/wordprocessingml/2006/main" xmlns:w14="http://schemas.microsoft.com/office/word/2010/wordml" xmlns:w15="http://schemas.microsoft.com/office/word/2012/wordml" xmlns:w16cex="http://schemas.microsoft.com/office/word/2018/wordml/cex" xmlns:w16cid="http://schemas.microsoft.com/office/word/2016/wordml/cid" xmlns:w16="http://schemas.microsoft.com/office/word/2018/wordml" xmlns:w16sdtdh="http://schemas.microsoft.com/office/word/2020/wordml/sdtdatahash" xmlns:w16se="http://schemas.microsoft.com/office/word/2015/wordml/symex" xmlns:wpg="http://schemas.microsoft.com/office/word/2010/wordprocessingGroup" xmlns:wpi="http://schemas.microsoft.com/office/word/2010/wordprocessingInk" xmlns:wne="http://schemas.microsoft.com/office/word/2006/wordml" xmlns:wps="http://schemas.microsoft.com/office/word/2010/wordprocessingShape" mc:Ignorable="w14 w15 w16se w16cid w16 w16cex w16sdtdh wp14">
   <w:endnote w:type="separator" w:id="-1">
     <w:p>
       <w:pPr>
@@ -5825,7 +5288,7 @@
 </file>
 
 <file path=word/footer1.xml><?xml version="1.0" encoding="utf-8"?>
-<w:ftr xmlns:wpc="http://schemas.microsoft.com/office/word/2010/wordprocessingCanvas" xmlns:cx="http://schemas.microsoft.com/office/drawing/2014/chartex" xmlns:cx1="http://schemas.microsoft.com/office/drawing/2015/9/8/chartex" xmlns:cx2="http://schemas.microsoft.com/office/drawing/2015/10/21/chartex" xmlns:cx3="http://schemas.microsoft.com/office/drawing/2016/5/9/chartex" xmlns:cx4="http://schemas.microsoft.com/office/drawing/2016/5/10/chartex" xmlns:cx5="http://schemas.microsoft.com/office/drawing/2016/5/11/chartex" xmlns:cx6="http://schemas.microsoft.com/office/drawing/2016/5/12/chartex" xmlns:cx7="http://schemas.microsoft.com/office/drawing/2016/5/13/chartex" xmlns:cx8="http://schemas.microsoft.com/office/drawing/2016/5/14/chartex" xmlns:mc="http://schemas.openxmlformats.org/markup-compatibility/2006" xmlns:aink="http://schemas.microsoft.com/office/drawing/2016/ink" xmlns:am3d="http://schemas.microsoft.com/office/drawing/2017/model3d" xmlns:o="urn:schemas-microsoft-com:office:office" xmlns:oel="http://schemas.microsoft.com/office/2019/extlst" xmlns:r="http://schemas.openxmlformats.org/officeDocument/2006/relationships" xmlns:m="http://schemas.openxmlformats.org/officeDocument/2006/math" xmlns:v="urn:schemas-microsoft-com:vml" xmlns:wp14="http://schemas.microsoft.com/office/word/2010/wordprocessingDrawing" xmlns:wp="http://schemas.openxmlformats.org/drawingml/2006/wordprocessingDrawing" xmlns:w10="urn:schemas-microsoft-com:office:word" xmlns:w="http://schemas.openxmlformats.org/wordprocessingml/2006/main" xmlns:w14="http://schemas.microsoft.com/office/word/2010/wordml" xmlns:w15="http://schemas.microsoft.com/office/word/2012/wordml" xmlns:w16cex="http://schemas.microsoft.com/office/word/2018/wordml/cex" xmlns:w16cid="http://schemas.microsoft.com/office/word/2016/wordml/cid" xmlns:w16="http://schemas.microsoft.com/office/word/2018/wordml" xmlns:w16du="http://schemas.microsoft.com/office/word/2023/wordml/word16du" xmlns:w16sdtdh="http://schemas.microsoft.com/office/word/2020/wordml/sdtdatahash" xmlns:w16se="http://schemas.microsoft.com/office/word/2015/wordml/symex" xmlns:wpg="http://schemas.microsoft.com/office/word/2010/wordprocessingGroup" xmlns:wpi="http://schemas.microsoft.com/office/word/2010/wordprocessingInk" xmlns:wne="http://schemas.microsoft.com/office/word/2006/wordml" xmlns:wps="http://schemas.microsoft.com/office/word/2010/wordprocessingShape" mc:Ignorable="w14 w15 w16se w16cid w16 w16cex w16sdtdh w16du wp14">
+<w:ftr xmlns:wpc="http://schemas.microsoft.com/office/word/2010/wordprocessingCanvas" xmlns:cx="http://schemas.microsoft.com/office/drawing/2014/chartex" xmlns:cx1="http://schemas.microsoft.com/office/drawing/2015/9/8/chartex" xmlns:cx2="http://schemas.microsoft.com/office/drawing/2015/10/21/chartex" xmlns:cx3="http://schemas.microsoft.com/office/drawing/2016/5/9/chartex" xmlns:cx4="http://schemas.microsoft.com/office/drawing/2016/5/10/chartex" xmlns:cx5="http://schemas.microsoft.com/office/drawing/2016/5/11/chartex" xmlns:cx6="http://schemas.microsoft.com/office/drawing/2016/5/12/chartex" xmlns:cx7="http://schemas.microsoft.com/office/drawing/2016/5/13/chartex" xmlns:cx8="http://schemas.microsoft.com/office/drawing/2016/5/14/chartex" xmlns:mc="http://schemas.openxmlformats.org/markup-compatibility/2006" xmlns:aink="http://schemas.microsoft.com/office/drawing/2016/ink" xmlns:am3d="http://schemas.microsoft.com/office/drawing/2017/model3d" xmlns:o="urn:schemas-microsoft-com:office:office" xmlns:r="http://schemas.openxmlformats.org/officeDocument/2006/relationships" xmlns:m="http://schemas.openxmlformats.org/officeDocument/2006/math" xmlns:v="urn:schemas-microsoft-com:vml" xmlns:wp14="http://schemas.microsoft.com/office/word/2010/wordprocessingDrawing" xmlns:wp="http://schemas.openxmlformats.org/drawingml/2006/wordprocessingDrawing" xmlns:w10="urn:schemas-microsoft-com:office:word" xmlns:w="http://schemas.openxmlformats.org/wordprocessingml/2006/main" xmlns:w14="http://schemas.microsoft.com/office/word/2010/wordml" xmlns:w15="http://schemas.microsoft.com/office/word/2012/wordml" xmlns:w16cex="http://schemas.microsoft.com/office/word/2018/wordml/cex" xmlns:w16cid="http://schemas.microsoft.com/office/word/2016/wordml/cid" xmlns:w16="http://schemas.microsoft.com/office/word/2018/wordml" xmlns:w16sdtdh="http://schemas.microsoft.com/office/word/2020/wordml/sdtdatahash" xmlns:w16se="http://schemas.microsoft.com/office/word/2015/wordml/symex" xmlns:wpg="http://schemas.microsoft.com/office/word/2010/wordprocessingGroup" xmlns:wpi="http://schemas.microsoft.com/office/word/2010/wordprocessingInk" xmlns:wne="http://schemas.microsoft.com/office/word/2006/wordml" xmlns:wps="http://schemas.microsoft.com/office/word/2010/wordprocessingShape" mc:Ignorable="w14 w15 w16se w16cid w16 w16cex w16sdtdh wp14">
   <w:p>
     <w:pPr>
       <w:pStyle w:val="Zpat"/>
@@ -5841,7 +5304,7 @@
 </file>
 
 <file path=word/footer2.xml><?xml version="1.0" encoding="utf-8"?>
-<w:ftr xmlns:wpc="http://schemas.microsoft.com/office/word/2010/wordprocessingCanvas" xmlns:cx="http://schemas.microsoft.com/office/drawing/2014/chartex" xmlns:cx1="http://schemas.microsoft.com/office/drawing/2015/9/8/chartex" xmlns:cx2="http://schemas.microsoft.com/office/drawing/2015/10/21/chartex" xmlns:cx3="http://schemas.microsoft.com/office/drawing/2016/5/9/chartex" xmlns:cx4="http://schemas.microsoft.com/office/drawing/2016/5/10/chartex" xmlns:cx5="http://schemas.microsoft.com/office/drawing/2016/5/11/chartex" xmlns:cx6="http://schemas.microsoft.com/office/drawing/2016/5/12/chartex" xmlns:cx7="http://schemas.microsoft.com/office/drawing/2016/5/13/chartex" xmlns:cx8="http://schemas.microsoft.com/office/drawing/2016/5/14/chartex" xmlns:mc="http://schemas.openxmlformats.org/markup-compatibility/2006" xmlns:aink="http://schemas.microsoft.com/office/drawing/2016/ink" xmlns:am3d="http://schemas.microsoft.com/office/drawing/2017/model3d" xmlns:o="urn:schemas-microsoft-com:office:office" xmlns:oel="http://schemas.microsoft.com/office/2019/extlst" xmlns:r="http://schemas.openxmlformats.org/officeDocument/2006/relationships" xmlns:m="http://schemas.openxmlformats.org/officeDocument/2006/math" xmlns:v="urn:schemas-microsoft-com:vml" xmlns:wp14="http://schemas.microsoft.com/office/word/2010/wordprocessingDrawing" xmlns:wp="http://schemas.openxmlformats.org/drawingml/2006/wordprocessingDrawing" xmlns:w10="urn:schemas-microsoft-com:office:word" xmlns:w="http://schemas.openxmlformats.org/wordprocessingml/2006/main" xmlns:w14="http://schemas.microsoft.com/office/word/2010/wordml" xmlns:w15="http://schemas.microsoft.com/office/word/2012/wordml" xmlns:w16cex="http://schemas.microsoft.com/office/word/2018/wordml/cex" xmlns:w16cid="http://schemas.microsoft.com/office/word/2016/wordml/cid" xmlns:w16="http://schemas.microsoft.com/office/word/2018/wordml" xmlns:w16du="http://schemas.microsoft.com/office/word/2023/wordml/word16du" xmlns:w16sdtdh="http://schemas.microsoft.com/office/word/2020/wordml/sdtdatahash" xmlns:w16se="http://schemas.microsoft.com/office/word/2015/wordml/symex" xmlns:wpg="http://schemas.microsoft.com/office/word/2010/wordprocessingGroup" xmlns:wpi="http://schemas.microsoft.com/office/word/2010/wordprocessingInk" xmlns:wne="http://schemas.microsoft.com/office/word/2006/wordml" xmlns:wps="http://schemas.microsoft.com/office/word/2010/wordprocessingShape" mc:Ignorable="w14 w15 w16se w16cid w16 w16cex w16sdtdh w16du wp14">
+<w:ftr xmlns:wpc="http://schemas.microsoft.com/office/word/2010/wordprocessingCanvas" xmlns:cx="http://schemas.microsoft.com/office/drawing/2014/chartex" xmlns:cx1="http://schemas.microsoft.com/office/drawing/2015/9/8/chartex" xmlns:cx2="http://schemas.microsoft.com/office/drawing/2015/10/21/chartex" xmlns:cx3="http://schemas.microsoft.com/office/drawing/2016/5/9/chartex" xmlns:cx4="http://schemas.microsoft.com/office/drawing/2016/5/10/chartex" xmlns:cx5="http://schemas.microsoft.com/office/drawing/2016/5/11/chartex" xmlns:cx6="http://schemas.microsoft.com/office/drawing/2016/5/12/chartex" xmlns:cx7="http://schemas.microsoft.com/office/drawing/2016/5/13/chartex" xmlns:cx8="http://schemas.microsoft.com/office/drawing/2016/5/14/chartex" xmlns:mc="http://schemas.openxmlformats.org/markup-compatibility/2006" xmlns:aink="http://schemas.microsoft.com/office/drawing/2016/ink" xmlns:am3d="http://schemas.microsoft.com/office/drawing/2017/model3d" xmlns:o="urn:schemas-microsoft-com:office:office" xmlns:r="http://schemas.openxmlformats.org/officeDocument/2006/relationships" xmlns:m="http://schemas.openxmlformats.org/officeDocument/2006/math" xmlns:v="urn:schemas-microsoft-com:vml" xmlns:wp14="http://schemas.microsoft.com/office/word/2010/wordprocessingDrawing" xmlns:wp="http://schemas.openxmlformats.org/drawingml/2006/wordprocessingDrawing" xmlns:w10="urn:schemas-microsoft-com:office:word" xmlns:w="http://schemas.openxmlformats.org/wordprocessingml/2006/main" xmlns:w14="http://schemas.microsoft.com/office/word/2010/wordml" xmlns:w15="http://schemas.microsoft.com/office/word/2012/wordml" xmlns:w16cex="http://schemas.microsoft.com/office/word/2018/wordml/cex" xmlns:w16cid="http://schemas.microsoft.com/office/word/2016/wordml/cid" xmlns:w16="http://schemas.microsoft.com/office/word/2018/wordml" xmlns:w16sdtdh="http://schemas.microsoft.com/office/word/2020/wordml/sdtdatahash" xmlns:w16se="http://schemas.microsoft.com/office/word/2015/wordml/symex" xmlns:wpg="http://schemas.microsoft.com/office/word/2010/wordprocessingGroup" xmlns:wpi="http://schemas.microsoft.com/office/word/2010/wordprocessingInk" xmlns:wne="http://schemas.microsoft.com/office/word/2006/wordml" xmlns:wps="http://schemas.microsoft.com/office/word/2010/wordprocessingShape" mc:Ignorable="w14 w15 w16se w16cid w16 w16cex w16sdtdh wp14">
   <w:sdt>
     <w:sdtPr>
       <w:id w:val="-488330674"/>
@@ -5850,6 +5313,7 @@
         <w:docPartUnique/>
       </w:docPartObj>
     </w:sdtPr>
+    <w:sdtEndPr/>
     <w:sdtContent>
       <w:p>
         <w:pPr>
@@ -5883,7 +5347,7 @@
 </file>
 
 <file path=word/footnotes.xml><?xml version="1.0" encoding="utf-8"?>
-<w:footnotes xmlns:wpc="http://schemas.microsoft.com/office/word/2010/wordprocessingCanvas" xmlns:cx="http://schemas.microsoft.com/office/drawing/2014/chartex" xmlns:cx1="http://schemas.microsoft.com/office/drawing/2015/9/8/chartex" xmlns:cx2="http://schemas.microsoft.com/office/drawing/2015/10/21/chartex" xmlns:cx3="http://schemas.microsoft.com/office/drawing/2016/5/9/chartex" xmlns:cx4="http://schemas.microsoft.com/office/drawing/2016/5/10/chartex" xmlns:cx5="http://schemas.microsoft.com/office/drawing/2016/5/11/chartex" xmlns:cx6="http://schemas.microsoft.com/office/drawing/2016/5/12/chartex" xmlns:cx7="http://schemas.microsoft.com/office/drawing/2016/5/13/chartex" xmlns:cx8="http://schemas.microsoft.com/office/drawing/2016/5/14/chartex" xmlns:mc="http://schemas.openxmlformats.org/markup-compatibility/2006" xmlns:aink="http://schemas.microsoft.com/office/drawing/2016/ink" xmlns:am3d="http://schemas.microsoft.com/office/drawing/2017/model3d" xmlns:o="urn:schemas-microsoft-com:office:office" xmlns:oel="http://schemas.microsoft.com/office/2019/extlst" xmlns:r="http://schemas.openxmlformats.org/officeDocument/2006/relationships" xmlns:m="http://schemas.openxmlformats.org/officeDocument/2006/math" xmlns:v="urn:schemas-microsoft-com:vml" xmlns:wp14="http://schemas.microsoft.com/office/word/2010/wordprocessingDrawing" xmlns:wp="http://schemas.openxmlformats.org/drawingml/2006/wordprocessingDrawing" xmlns:w10="urn:schemas-microsoft-com:office:word" xmlns:w="http://schemas.openxmlformats.org/wordprocessingml/2006/main" xmlns:w14="http://schemas.microsoft.com/office/word/2010/wordml" xmlns:w15="http://schemas.microsoft.com/office/word/2012/wordml" xmlns:w16cex="http://schemas.microsoft.com/office/word/2018/wordml/cex" xmlns:w16cid="http://schemas.microsoft.com/office/word/2016/wordml/cid" xmlns:w16="http://schemas.microsoft.com/office/word/2018/wordml" xmlns:w16du="http://schemas.microsoft.com/office/word/2023/wordml/word16du" xmlns:w16sdtdh="http://schemas.microsoft.com/office/word/2020/wordml/sdtdatahash" xmlns:w16se="http://schemas.microsoft.com/office/word/2015/wordml/symex" xmlns:wpg="http://schemas.microsoft.com/office/word/2010/wordprocessingGroup" xmlns:wpi="http://schemas.microsoft.com/office/word/2010/wordprocessingInk" xmlns:wne="http://schemas.microsoft.com/office/word/2006/wordml" xmlns:wps="http://schemas.microsoft.com/office/word/2010/wordprocessingShape" mc:Ignorable="w14 w15 w16se w16cid w16 w16cex w16sdtdh w16du wp14">
+<w:footnotes xmlns:wpc="http://schemas.microsoft.com/office/word/2010/wordprocessingCanvas" xmlns:cx="http://schemas.microsoft.com/office/drawing/2014/chartex" xmlns:cx1="http://schemas.microsoft.com/office/drawing/2015/9/8/chartex" xmlns:cx2="http://schemas.microsoft.com/office/drawing/2015/10/21/chartex" xmlns:cx3="http://schemas.microsoft.com/office/drawing/2016/5/9/chartex" xmlns:cx4="http://schemas.microsoft.com/office/drawing/2016/5/10/chartex" xmlns:cx5="http://schemas.microsoft.com/office/drawing/2016/5/11/chartex" xmlns:cx6="http://schemas.microsoft.com/office/drawing/2016/5/12/chartex" xmlns:cx7="http://schemas.microsoft.com/office/drawing/2016/5/13/chartex" xmlns:cx8="http://schemas.microsoft.com/office/drawing/2016/5/14/chartex" xmlns:mc="http://schemas.openxmlformats.org/markup-compatibility/2006" xmlns:aink="http://schemas.microsoft.com/office/drawing/2016/ink" xmlns:am3d="http://schemas.microsoft.com/office/drawing/2017/model3d" xmlns:o="urn:schemas-microsoft-com:office:office" xmlns:r="http://schemas.openxmlformats.org/officeDocument/2006/relationships" xmlns:m="http://schemas.openxmlformats.org/officeDocument/2006/math" xmlns:v="urn:schemas-microsoft-com:vml" xmlns:wp14="http://schemas.microsoft.com/office/word/2010/wordprocessingDrawing" xmlns:wp="http://schemas.openxmlformats.org/drawingml/2006/wordprocessingDrawing" xmlns:w10="urn:schemas-microsoft-com:office:word" xmlns:w="http://schemas.openxmlformats.org/wordprocessingml/2006/main" xmlns:w14="http://schemas.microsoft.com/office/word/2010/wordml" xmlns:w15="http://schemas.microsoft.com/office/word/2012/wordml" xmlns:w16cex="http://schemas.microsoft.com/office/word/2018/wordml/cex" xmlns:w16cid="http://schemas.microsoft.com/office/word/2016/wordml/cid" xmlns:w16="http://schemas.microsoft.com/office/word/2018/wordml" xmlns:w16sdtdh="http://schemas.microsoft.com/office/word/2020/wordml/sdtdatahash" xmlns:w16se="http://schemas.microsoft.com/office/word/2015/wordml/symex" xmlns:wpg="http://schemas.microsoft.com/office/word/2010/wordprocessingGroup" xmlns:wpi="http://schemas.microsoft.com/office/word/2010/wordprocessingInk" xmlns:wne="http://schemas.microsoft.com/office/word/2006/wordml" xmlns:wps="http://schemas.microsoft.com/office/word/2010/wordprocessingShape" mc:Ignorable="w14 w15 w16se w16cid w16 w16cex w16sdtdh wp14">
   <w:footnote w:type="separator" w:id="-1">
     <w:p>
       <w:pPr>
@@ -5915,7 +5379,7 @@
 </file>
 
 <file path=word/header1.xml><?xml version="1.0" encoding="utf-8"?>
-<w:hdr xmlns:wpc="http://schemas.microsoft.com/office/word/2010/wordprocessingCanvas" xmlns:cx="http://schemas.microsoft.com/office/drawing/2014/chartex" xmlns:cx1="http://schemas.microsoft.com/office/drawing/2015/9/8/chartex" xmlns:cx2="http://schemas.microsoft.com/office/drawing/2015/10/21/chartex" xmlns:cx3="http://schemas.microsoft.com/office/drawing/2016/5/9/chartex" xmlns:cx4="http://schemas.microsoft.com/office/drawing/2016/5/10/chartex" xmlns:cx5="http://schemas.microsoft.com/office/drawing/2016/5/11/chartex" xmlns:cx6="http://schemas.microsoft.com/office/drawing/2016/5/12/chartex" xmlns:cx7="http://schemas.microsoft.com/office/drawing/2016/5/13/chartex" xmlns:cx8="http://schemas.microsoft.com/office/drawing/2016/5/14/chartex" xmlns:mc="http://schemas.openxmlformats.org/markup-compatibility/2006" xmlns:aink="http://schemas.microsoft.com/office/drawing/2016/ink" xmlns:am3d="http://schemas.microsoft.com/office/drawing/2017/model3d" xmlns:o="urn:schemas-microsoft-com:office:office" xmlns:oel="http://schemas.microsoft.com/office/2019/extlst" xmlns:r="http://schemas.openxmlformats.org/officeDocument/2006/relationships" xmlns:m="http://schemas.openxmlformats.org/officeDocument/2006/math" xmlns:v="urn:schemas-microsoft-com:vml" xmlns:wp14="http://schemas.microsoft.com/office/word/2010/wordprocessingDrawing" xmlns:wp="http://schemas.openxmlformats.org/drawingml/2006/wordprocessingDrawing" xmlns:w10="urn:schemas-microsoft-com:office:word" xmlns:w="http://schemas.openxmlformats.org/wordprocessingml/2006/main" xmlns:w14="http://schemas.microsoft.com/office/word/2010/wordml" xmlns:w15="http://schemas.microsoft.com/office/word/2012/wordml" xmlns:w16cex="http://schemas.microsoft.com/office/word/2018/wordml/cex" xmlns:w16cid="http://schemas.microsoft.com/office/word/2016/wordml/cid" xmlns:w16="http://schemas.microsoft.com/office/word/2018/wordml" xmlns:w16du="http://schemas.microsoft.com/office/word/2023/wordml/word16du" xmlns:w16sdtdh="http://schemas.microsoft.com/office/word/2020/wordml/sdtdatahash" xmlns:w16se="http://schemas.microsoft.com/office/word/2015/wordml/symex" xmlns:wpg="http://schemas.microsoft.com/office/word/2010/wordprocessingGroup" xmlns:wpi="http://schemas.microsoft.com/office/word/2010/wordprocessingInk" xmlns:wne="http://schemas.microsoft.com/office/word/2006/wordml" xmlns:wps="http://schemas.microsoft.com/office/word/2010/wordprocessingShape" mc:Ignorable="w14 w15 w16se w16cid w16 w16cex w16sdtdh w16du wp14">
+<w:hdr xmlns:wpc="http://schemas.microsoft.com/office/word/2010/wordprocessingCanvas" xmlns:cx="http://schemas.microsoft.com/office/drawing/2014/chartex" xmlns:cx1="http://schemas.microsoft.com/office/drawing/2015/9/8/chartex" xmlns:cx2="http://schemas.microsoft.com/office/drawing/2015/10/21/chartex" xmlns:cx3="http://schemas.microsoft.com/office/drawing/2016/5/9/chartex" xmlns:cx4="http://schemas.microsoft.com/office/drawing/2016/5/10/chartex" xmlns:cx5="http://schemas.microsoft.com/office/drawing/2016/5/11/chartex" xmlns:cx6="http://schemas.microsoft.com/office/drawing/2016/5/12/chartex" xmlns:cx7="http://schemas.microsoft.com/office/drawing/2016/5/13/chartex" xmlns:cx8="http://schemas.microsoft.com/office/drawing/2016/5/14/chartex" xmlns:mc="http://schemas.openxmlformats.org/markup-compatibility/2006" xmlns:aink="http://schemas.microsoft.com/office/drawing/2016/ink" xmlns:am3d="http://schemas.microsoft.com/office/drawing/2017/model3d" xmlns:o="urn:schemas-microsoft-com:office:office" xmlns:r="http://schemas.openxmlformats.org/officeDocument/2006/relationships" xmlns:m="http://schemas.openxmlformats.org/officeDocument/2006/math" xmlns:v="urn:schemas-microsoft-com:vml" xmlns:wp14="http://schemas.microsoft.com/office/word/2010/wordprocessingDrawing" xmlns:wp="http://schemas.openxmlformats.org/drawingml/2006/wordprocessingDrawing" xmlns:w10="urn:schemas-microsoft-com:office:word" xmlns:w="http://schemas.openxmlformats.org/wordprocessingml/2006/main" xmlns:w14="http://schemas.microsoft.com/office/word/2010/wordml" xmlns:w15="http://schemas.microsoft.com/office/word/2012/wordml" xmlns:w16cex="http://schemas.microsoft.com/office/word/2018/wordml/cex" xmlns:w16cid="http://schemas.microsoft.com/office/word/2016/wordml/cid" xmlns:w16="http://schemas.microsoft.com/office/word/2018/wordml" xmlns:w16sdtdh="http://schemas.microsoft.com/office/word/2020/wordml/sdtdatahash" xmlns:w16se="http://schemas.microsoft.com/office/word/2015/wordml/symex" xmlns:wpg="http://schemas.microsoft.com/office/word/2010/wordprocessingGroup" xmlns:wpi="http://schemas.microsoft.com/office/word/2010/wordprocessingInk" xmlns:wne="http://schemas.microsoft.com/office/word/2006/wordml" xmlns:wps="http://schemas.microsoft.com/office/word/2010/wordprocessingShape" mc:Ignorable="w14 w15 w16se w16cid w16 w16cex w16sdtdh wp14">
   <w:tbl>
     <w:tblPr>
       <w:tblW w:w="0" w:type="auto"/>
@@ -5976,7 +5440,7 @@
 </file>
 
 <file path=word/header2.xml><?xml version="1.0" encoding="utf-8"?>
-<w:hdr xmlns:wpc="http://schemas.microsoft.com/office/word/2010/wordprocessingCanvas" xmlns:cx="http://schemas.microsoft.com/office/drawing/2014/chartex" xmlns:cx1="http://schemas.microsoft.com/office/drawing/2015/9/8/chartex" xmlns:cx2="http://schemas.microsoft.com/office/drawing/2015/10/21/chartex" xmlns:cx3="http://schemas.microsoft.com/office/drawing/2016/5/9/chartex" xmlns:cx4="http://schemas.microsoft.com/office/drawing/2016/5/10/chartex" xmlns:cx5="http://schemas.microsoft.com/office/drawing/2016/5/11/chartex" xmlns:cx6="http://schemas.microsoft.com/office/drawing/2016/5/12/chartex" xmlns:cx7="http://schemas.microsoft.com/office/drawing/2016/5/13/chartex" xmlns:cx8="http://schemas.microsoft.com/office/drawing/2016/5/14/chartex" xmlns:mc="http://schemas.openxmlformats.org/markup-compatibility/2006" xmlns:aink="http://schemas.microsoft.com/office/drawing/2016/ink" xmlns:am3d="http://schemas.microsoft.com/office/drawing/2017/model3d" xmlns:o="urn:schemas-microsoft-com:office:office" xmlns:oel="http://schemas.microsoft.com/office/2019/extlst" xmlns:r="http://schemas.openxmlformats.org/officeDocument/2006/relationships" xmlns:m="http://schemas.openxmlformats.org/officeDocument/2006/math" xmlns:v="urn:schemas-microsoft-com:vml" xmlns:wp14="http://schemas.microsoft.com/office/word/2010/wordprocessingDrawing" xmlns:wp="http://schemas.openxmlformats.org/drawingml/2006/wordprocessingDrawing" xmlns:w10="urn:schemas-microsoft-com:office:word" xmlns:w="http://schemas.openxmlformats.org/wordprocessingml/2006/main" xmlns:w14="http://schemas.microsoft.com/office/word/2010/wordml" xmlns:w15="http://schemas.microsoft.com/office/word/2012/wordml" xmlns:w16cex="http://schemas.microsoft.com/office/word/2018/wordml/cex" xmlns:w16cid="http://schemas.microsoft.com/office/word/2016/wordml/cid" xmlns:w16="http://schemas.microsoft.com/office/word/2018/wordml" xmlns:w16du="http://schemas.microsoft.com/office/word/2023/wordml/word16du" xmlns:w16sdtdh="http://schemas.microsoft.com/office/word/2020/wordml/sdtdatahash" xmlns:w16se="http://schemas.microsoft.com/office/word/2015/wordml/symex" xmlns:wpg="http://schemas.microsoft.com/office/word/2010/wordprocessingGroup" xmlns:wpi="http://schemas.microsoft.com/office/word/2010/wordprocessingInk" xmlns:wne="http://schemas.microsoft.com/office/word/2006/wordml" xmlns:wps="http://schemas.microsoft.com/office/word/2010/wordprocessingShape" mc:Ignorable="w14 w15 w16se w16cid w16 w16cex w16sdtdh w16du wp14">
+<w:hdr xmlns:wpc="http://schemas.microsoft.com/office/word/2010/wordprocessingCanvas" xmlns:cx="http://schemas.microsoft.com/office/drawing/2014/chartex" xmlns:cx1="http://schemas.microsoft.com/office/drawing/2015/9/8/chartex" xmlns:cx2="http://schemas.microsoft.com/office/drawing/2015/10/21/chartex" xmlns:cx3="http://schemas.microsoft.com/office/drawing/2016/5/9/chartex" xmlns:cx4="http://schemas.microsoft.com/office/drawing/2016/5/10/chartex" xmlns:cx5="http://schemas.microsoft.com/office/drawing/2016/5/11/chartex" xmlns:cx6="http://schemas.microsoft.com/office/drawing/2016/5/12/chartex" xmlns:cx7="http://schemas.microsoft.com/office/drawing/2016/5/13/chartex" xmlns:cx8="http://schemas.microsoft.com/office/drawing/2016/5/14/chartex" xmlns:mc="http://schemas.openxmlformats.org/markup-compatibility/2006" xmlns:aink="http://schemas.microsoft.com/office/drawing/2016/ink" xmlns:am3d="http://schemas.microsoft.com/office/drawing/2017/model3d" xmlns:o="urn:schemas-microsoft-com:office:office" xmlns:r="http://schemas.openxmlformats.org/officeDocument/2006/relationships" xmlns:m="http://schemas.openxmlformats.org/officeDocument/2006/math" xmlns:v="urn:schemas-microsoft-com:vml" xmlns:wp14="http://schemas.microsoft.com/office/word/2010/wordprocessingDrawing" xmlns:wp="http://schemas.openxmlformats.org/drawingml/2006/wordprocessingDrawing" xmlns:w10="urn:schemas-microsoft-com:office:word" xmlns:w="http://schemas.openxmlformats.org/wordprocessingml/2006/main" xmlns:w14="http://schemas.microsoft.com/office/word/2010/wordml" xmlns:w15="http://schemas.microsoft.com/office/word/2012/wordml" xmlns:w16cex="http://schemas.microsoft.com/office/word/2018/wordml/cex" xmlns:w16cid="http://schemas.microsoft.com/office/word/2016/wordml/cid" xmlns:w16="http://schemas.microsoft.com/office/word/2018/wordml" xmlns:w16sdtdh="http://schemas.microsoft.com/office/word/2020/wordml/sdtdatahash" xmlns:w16se="http://schemas.microsoft.com/office/word/2015/wordml/symex" xmlns:wpg="http://schemas.microsoft.com/office/word/2010/wordprocessingGroup" xmlns:wpi="http://schemas.microsoft.com/office/word/2010/wordprocessingInk" xmlns:wne="http://schemas.microsoft.com/office/word/2006/wordml" xmlns:wps="http://schemas.microsoft.com/office/word/2010/wordprocessingShape" mc:Ignorable="w14 w15 w16se w16cid w16 w16cex w16sdtdh wp14">
   <w:p>
     <w:pPr>
       <w:pStyle w:val="Zhlav"/>
@@ -5986,7 +5450,7 @@
 </file>
 
 <file path=word/numbering.xml><?xml version="1.0" encoding="utf-8"?>
-<w:numbering xmlns:wpc="http://schemas.microsoft.com/office/word/2010/wordprocessingCanvas" xmlns:cx="http://schemas.microsoft.com/office/drawing/2014/chartex" xmlns:cx1="http://schemas.microsoft.com/office/drawing/2015/9/8/chartex" xmlns:cx2="http://schemas.microsoft.com/office/drawing/2015/10/21/chartex" xmlns:cx3="http://schemas.microsoft.com/office/drawing/2016/5/9/chartex" xmlns:cx4="http://schemas.microsoft.com/office/drawing/2016/5/10/chartex" xmlns:cx5="http://schemas.microsoft.com/office/drawing/2016/5/11/chartex" xmlns:cx6="http://schemas.microsoft.com/office/drawing/2016/5/12/chartex" xmlns:cx7="http://schemas.microsoft.com/office/drawing/2016/5/13/chartex" xmlns:cx8="http://schemas.microsoft.com/office/drawing/2016/5/14/chartex" xmlns:mc="http://schemas.openxmlformats.org/markup-compatibility/2006" xmlns:aink="http://schemas.microsoft.com/office/drawing/2016/ink" xmlns:am3d="http://schemas.microsoft.com/office/drawing/2017/model3d" xmlns:o="urn:schemas-microsoft-com:office:office" xmlns:oel="http://schemas.microsoft.com/office/2019/extlst" xmlns:r="http://schemas.openxmlformats.org/officeDocument/2006/relationships" xmlns:m="http://schemas.openxmlformats.org/officeDocument/2006/math" xmlns:v="urn:schemas-microsoft-com:vml" xmlns:wp14="http://schemas.microsoft.com/office/word/2010/wordprocessingDrawing" xmlns:wp="http://schemas.openxmlformats.org/drawingml/2006/wordprocessingDrawing" xmlns:w10="urn:schemas-microsoft-com:office:word" xmlns:w="http://schemas.openxmlformats.org/wordprocessingml/2006/main" xmlns:w14="http://schemas.microsoft.com/office/word/2010/wordml" xmlns:w15="http://schemas.microsoft.com/office/word/2012/wordml" xmlns:w16cex="http://schemas.microsoft.com/office/word/2018/wordml/cex" xmlns:w16cid="http://schemas.microsoft.com/office/word/2016/wordml/cid" xmlns:w16="http://schemas.microsoft.com/office/word/2018/wordml" xmlns:w16du="http://schemas.microsoft.com/office/word/2023/wordml/word16du" xmlns:w16sdtdh="http://schemas.microsoft.com/office/word/2020/wordml/sdtdatahash" xmlns:w16se="http://schemas.microsoft.com/office/word/2015/wordml/symex" xmlns:wpg="http://schemas.microsoft.com/office/word/2010/wordprocessingGroup" xmlns:wpi="http://schemas.microsoft.com/office/word/2010/wordprocessingInk" xmlns:wne="http://schemas.microsoft.com/office/word/2006/wordml" xmlns:wps="http://schemas.microsoft.com/office/word/2010/wordprocessingShape" mc:Ignorable="w14 w15 w16se w16cid w16 w16cex w16sdtdh w16du wp14">
+<w:numbering xmlns:wpc="http://schemas.microsoft.com/office/word/2010/wordprocessingCanvas" xmlns:cx="http://schemas.microsoft.com/office/drawing/2014/chartex" xmlns:cx1="http://schemas.microsoft.com/office/drawing/2015/9/8/chartex" xmlns:cx2="http://schemas.microsoft.com/office/drawing/2015/10/21/chartex" xmlns:cx3="http://schemas.microsoft.com/office/drawing/2016/5/9/chartex" xmlns:cx4="http://schemas.microsoft.com/office/drawing/2016/5/10/chartex" xmlns:cx5="http://schemas.microsoft.com/office/drawing/2016/5/11/chartex" xmlns:cx6="http://schemas.microsoft.com/office/drawing/2016/5/12/chartex" xmlns:cx7="http://schemas.microsoft.com/office/drawing/2016/5/13/chartex" xmlns:cx8="http://schemas.microsoft.com/office/drawing/2016/5/14/chartex" xmlns:mc="http://schemas.openxmlformats.org/markup-compatibility/2006" xmlns:aink="http://schemas.microsoft.com/office/drawing/2016/ink" xmlns:am3d="http://schemas.microsoft.com/office/drawing/2017/model3d" xmlns:o="urn:schemas-microsoft-com:office:office" xmlns:r="http://schemas.openxmlformats.org/officeDocument/2006/relationships" xmlns:m="http://schemas.openxmlformats.org/officeDocument/2006/math" xmlns:v="urn:schemas-microsoft-com:vml" xmlns:wp14="http://schemas.microsoft.com/office/word/2010/wordprocessingDrawing" xmlns:wp="http://schemas.openxmlformats.org/drawingml/2006/wordprocessingDrawing" xmlns:w10="urn:schemas-microsoft-com:office:word" xmlns:w="http://schemas.openxmlformats.org/wordprocessingml/2006/main" xmlns:w14="http://schemas.microsoft.com/office/word/2010/wordml" xmlns:w15="http://schemas.microsoft.com/office/word/2012/wordml" xmlns:w16cex="http://schemas.microsoft.com/office/word/2018/wordml/cex" xmlns:w16cid="http://schemas.microsoft.com/office/word/2016/wordml/cid" xmlns:w16="http://schemas.microsoft.com/office/word/2018/wordml" xmlns:w16sdtdh="http://schemas.microsoft.com/office/word/2020/wordml/sdtdatahash" xmlns:w16se="http://schemas.microsoft.com/office/word/2015/wordml/symex" xmlns:wpg="http://schemas.microsoft.com/office/word/2010/wordprocessingGroup" xmlns:wpi="http://schemas.microsoft.com/office/word/2010/wordprocessingInk" xmlns:wne="http://schemas.microsoft.com/office/word/2006/wordml" xmlns:wps="http://schemas.microsoft.com/office/word/2010/wordprocessingShape" mc:Ignorable="w14 w15 w16se w16cid w16 w16cex w16sdtdh wp14">
   <w:abstractNum w:abstractNumId="0" w15:restartNumberingAfterBreak="0">
     <w:nsid w:val="08C466EC"/>
     <w:multiLevelType w:val="hybridMultilevel"/>
@@ -7189,37 +6653,37 @@
       </w:pPr>
     </w:lvl>
   </w:abstractNum>
-  <w:num w:numId="1" w16cid:durableId="894466758">
+  <w:num w:numId="1">
     <w:abstractNumId w:val="11"/>
   </w:num>
-  <w:num w:numId="2" w16cid:durableId="759329364">
+  <w:num w:numId="2">
     <w:abstractNumId w:val="9"/>
   </w:num>
-  <w:num w:numId="3" w16cid:durableId="1273173407">
+  <w:num w:numId="3">
     <w:abstractNumId w:val="3"/>
   </w:num>
-  <w:num w:numId="4" w16cid:durableId="2069112146">
+  <w:num w:numId="4">
     <w:abstractNumId w:val="10"/>
   </w:num>
-  <w:num w:numId="5" w16cid:durableId="1603879657">
+  <w:num w:numId="5">
     <w:abstractNumId w:val="1"/>
   </w:num>
-  <w:num w:numId="6" w16cid:durableId="615065063">
+  <w:num w:numId="6">
     <w:abstractNumId w:val="0"/>
   </w:num>
-  <w:num w:numId="7" w16cid:durableId="755790463">
+  <w:num w:numId="7">
     <w:abstractNumId w:val="5"/>
   </w:num>
-  <w:num w:numId="8" w16cid:durableId="1383478813">
+  <w:num w:numId="8">
     <w:abstractNumId w:val="2"/>
   </w:num>
-  <w:num w:numId="9" w16cid:durableId="673922505">
+  <w:num w:numId="9">
     <w:abstractNumId w:val="4"/>
   </w:num>
-  <w:num w:numId="10" w16cid:durableId="1801261623">
+  <w:num w:numId="10">
     <w:abstractNumId w:val="7"/>
   </w:num>
-  <w:num w:numId="11" w16cid:durableId="646931377">
+  <w:num w:numId="11">
     <w:abstractNumId w:val="5"/>
     <w:lvlOverride w:ilvl="0">
       <w:startOverride w:val="1"/>
@@ -7249,13 +6713,13 @@
       <w:startOverride w:val="1"/>
     </w:lvlOverride>
   </w:num>
-  <w:num w:numId="12" w16cid:durableId="1357390165">
+  <w:num w:numId="12">
     <w:abstractNumId w:val="6"/>
   </w:num>
-  <w:num w:numId="13" w16cid:durableId="739904882">
+  <w:num w:numId="13">
     <w:abstractNumId w:val="8"/>
   </w:num>
-  <w:num w:numId="14" w16cid:durableId="2057318721">
+  <w:num w:numId="14">
     <w:abstractNumId w:val="5"/>
     <w:lvlOverride w:ilvl="0">
       <w:startOverride w:val="1"/>
@@ -7289,7 +6753,7 @@
 </file>
 
 <file path=word/styles.xml><?xml version="1.0" encoding="utf-8"?>
-<w:styles xmlns:mc="http://schemas.openxmlformats.org/markup-compatibility/2006" xmlns:r="http://schemas.openxmlformats.org/officeDocument/2006/relationships" xmlns:w="http://schemas.openxmlformats.org/wordprocessingml/2006/main" xmlns:w14="http://schemas.microsoft.com/office/word/2010/wordml" xmlns:w15="http://schemas.microsoft.com/office/word/2012/wordml" xmlns:w16cex="http://schemas.microsoft.com/office/word/2018/wordml/cex" xmlns:w16cid="http://schemas.microsoft.com/office/word/2016/wordml/cid" xmlns:w16="http://schemas.microsoft.com/office/word/2018/wordml" xmlns:w16du="http://schemas.microsoft.com/office/word/2023/wordml/word16du" xmlns:w16sdtdh="http://schemas.microsoft.com/office/word/2020/wordml/sdtdatahash" xmlns:w16se="http://schemas.microsoft.com/office/word/2015/wordml/symex" mc:Ignorable="w14 w15 w16se w16cid w16 w16cex w16sdtdh w16du">
+<w:styles xmlns:mc="http://schemas.openxmlformats.org/markup-compatibility/2006" xmlns:r="http://schemas.openxmlformats.org/officeDocument/2006/relationships" xmlns:w="http://schemas.openxmlformats.org/wordprocessingml/2006/main" xmlns:w14="http://schemas.microsoft.com/office/word/2010/wordml" xmlns:w15="http://schemas.microsoft.com/office/word/2012/wordml" xmlns:w16cex="http://schemas.microsoft.com/office/word/2018/wordml/cex" xmlns:w16cid="http://schemas.microsoft.com/office/word/2016/wordml/cid" xmlns:w16="http://schemas.microsoft.com/office/word/2018/wordml" xmlns:w16sdtdh="http://schemas.microsoft.com/office/word/2020/wordml/sdtdatahash" xmlns:w16se="http://schemas.microsoft.com/office/word/2015/wordml/symex" mc:Ignorable="w14 w15 w16se w16cid w16 w16cex w16sdtdh">
   <w:docDefaults>
     <w:rPrDefault>
       <w:rPr>

</xml_diff>

<commit_message>
finished docs and comments
</commit_message>
<xml_diff>
--- a/docs/dokumentace.docx
+++ b/docs/dokumentace.docx
@@ -594,7 +594,7 @@
           <w:r>
             <w:fldChar w:fldCharType="separate"/>
           </w:r>
-          <w:hyperlink w:anchor="_Toc175912348" w:history="1">
+          <w:hyperlink w:anchor="_Toc175941193" w:history="1">
             <w:r>
               <w:rPr>
                 <w:rStyle w:val="Hypertextovodkaz"/>
@@ -641,7 +641,7 @@
                 <w:noProof/>
                 <w:webHidden/>
               </w:rPr>
-              <w:instrText xml:space="preserve"> PAGEREF _Toc175912348 \h </w:instrText>
+              <w:instrText xml:space="preserve"> PAGEREF _Toc175941193 \h </w:instrText>
             </w:r>
             <w:r>
               <w:rPr>
@@ -690,7 +690,7 @@
               <w:lang w:eastAsia="cs-CZ"/>
             </w:rPr>
           </w:pPr>
-          <w:hyperlink w:anchor="_Toc175912349" w:history="1">
+          <w:hyperlink w:anchor="_Toc175941194" w:history="1">
             <w:r>
               <w:rPr>
                 <w:rStyle w:val="Hypertextovodkaz"/>
@@ -737,7 +737,7 @@
                 <w:noProof/>
                 <w:webHidden/>
               </w:rPr>
-              <w:instrText xml:space="preserve"> PAGEREF _Toc175912349 \h </w:instrText>
+              <w:instrText xml:space="preserve"> PAGEREF _Toc175941194 \h </w:instrText>
             </w:r>
             <w:r>
               <w:rPr>
@@ -786,7 +786,7 @@
               <w:lang w:eastAsia="cs-CZ"/>
             </w:rPr>
           </w:pPr>
-          <w:hyperlink w:anchor="_Toc175912350" w:history="1">
+          <w:hyperlink w:anchor="_Toc175941195" w:history="1">
             <w:r>
               <w:rPr>
                 <w:rStyle w:val="Hypertextovodkaz"/>
@@ -833,7 +833,7 @@
                 <w:noProof/>
                 <w:webHidden/>
               </w:rPr>
-              <w:instrText xml:space="preserve"> PAGEREF _Toc175912350 \h </w:instrText>
+              <w:instrText xml:space="preserve"> PAGEREF _Toc175941195 \h </w:instrText>
             </w:r>
             <w:r>
               <w:rPr>
@@ -880,7 +880,7 @@
               <w:lang w:eastAsia="cs-CZ"/>
             </w:rPr>
           </w:pPr>
-          <w:hyperlink w:anchor="_Toc175912351" w:history="1">
+          <w:hyperlink w:anchor="_Toc175941196" w:history="1">
             <w:r>
               <w:rPr>
                 <w:rStyle w:val="Hypertextovodkaz"/>
@@ -925,7 +925,7 @@
                 <w:noProof/>
                 <w:webHidden/>
               </w:rPr>
-              <w:instrText xml:space="preserve"> PAGEREF _Toc175912351 \h </w:instrText>
+              <w:instrText xml:space="preserve"> PAGEREF _Toc175941196 \h </w:instrText>
             </w:r>
             <w:r>
               <w:rPr>
@@ -972,7 +972,7 @@
               <w:lang w:eastAsia="cs-CZ"/>
             </w:rPr>
           </w:pPr>
-          <w:hyperlink w:anchor="_Toc175912352" w:history="1">
+          <w:hyperlink w:anchor="_Toc175941197" w:history="1">
             <w:r>
               <w:rPr>
                 <w:rStyle w:val="Hypertextovodkaz"/>
@@ -1017,7 +1017,7 @@
                 <w:noProof/>
                 <w:webHidden/>
               </w:rPr>
-              <w:instrText xml:space="preserve"> PAGEREF _Toc175912352 \h </w:instrText>
+              <w:instrText xml:space="preserve"> PAGEREF _Toc175941197 \h </w:instrText>
             </w:r>
             <w:r>
               <w:rPr>
@@ -1064,7 +1064,7 @@
               <w:lang w:eastAsia="cs-CZ"/>
             </w:rPr>
           </w:pPr>
-          <w:hyperlink w:anchor="_Toc175912353" w:history="1">
+          <w:hyperlink w:anchor="_Toc175941198" w:history="1">
             <w:r>
               <w:rPr>
                 <w:rStyle w:val="Hypertextovodkaz"/>
@@ -1109,7 +1109,7 @@
                 <w:noProof/>
                 <w:webHidden/>
               </w:rPr>
-              <w:instrText xml:space="preserve"> PAGEREF _Toc175912353 \h </w:instrText>
+              <w:instrText xml:space="preserve"> PAGEREF _Toc175941198 \h </w:instrText>
             </w:r>
             <w:r>
               <w:rPr>
@@ -1158,7 +1158,7 @@
               <w:lang w:eastAsia="cs-CZ"/>
             </w:rPr>
           </w:pPr>
-          <w:hyperlink w:anchor="_Toc175912354" w:history="1">
+          <w:hyperlink w:anchor="_Toc175941199" w:history="1">
             <w:r>
               <w:rPr>
                 <w:rStyle w:val="Hypertextovodkaz"/>
@@ -1205,7 +1205,7 @@
                 <w:noProof/>
                 <w:webHidden/>
               </w:rPr>
-              <w:instrText xml:space="preserve"> PAGEREF _Toc175912354 \h </w:instrText>
+              <w:instrText xml:space="preserve"> PAGEREF _Toc175941199 \h </w:instrText>
             </w:r>
             <w:r>
               <w:rPr>
@@ -1252,7 +1252,7 @@
               <w:lang w:eastAsia="cs-CZ"/>
             </w:rPr>
           </w:pPr>
-          <w:hyperlink w:anchor="_Toc175912355" w:history="1">
+          <w:hyperlink w:anchor="_Toc175941200" w:history="1">
             <w:r>
               <w:rPr>
                 <w:rStyle w:val="Hypertextovodkaz"/>
@@ -1297,7 +1297,7 @@
                 <w:noProof/>
                 <w:webHidden/>
               </w:rPr>
-              <w:instrText xml:space="preserve"> PAGEREF _Toc175912355 \h </w:instrText>
+              <w:instrText xml:space="preserve"> PAGEREF _Toc175941200 \h </w:instrText>
             </w:r>
             <w:r>
               <w:rPr>
@@ -1345,7 +1345,7 @@
               <w:lang w:eastAsia="cs-CZ"/>
             </w:rPr>
           </w:pPr>
-          <w:hyperlink w:anchor="_Toc175912356" w:history="1">
+          <w:hyperlink w:anchor="_Toc175941201" w:history="1">
             <w:r>
               <w:rPr>
                 <w:rStyle w:val="Hypertextovodkaz"/>
@@ -1391,7 +1391,7 @@
                 <w:noProof/>
                 <w:webHidden/>
               </w:rPr>
-              <w:instrText xml:space="preserve"> PAGEREF _Toc175912356 \h </w:instrText>
+              <w:instrText xml:space="preserve"> PAGEREF _Toc175941201 \h </w:instrText>
             </w:r>
             <w:r>
               <w:rPr>
@@ -1438,7 +1438,7 @@
               <w:lang w:eastAsia="cs-CZ"/>
             </w:rPr>
           </w:pPr>
-          <w:hyperlink w:anchor="_Toc175912357" w:history="1">
+          <w:hyperlink w:anchor="_Toc175941202" w:history="1">
             <w:r>
               <w:rPr>
                 <w:rStyle w:val="Hypertextovodkaz"/>
@@ -1483,7 +1483,7 @@
                 <w:noProof/>
                 <w:webHidden/>
               </w:rPr>
-              <w:instrText xml:space="preserve"> PAGEREF _Toc175912357 \h </w:instrText>
+              <w:instrText xml:space="preserve"> PAGEREF _Toc175941202 \h </w:instrText>
             </w:r>
             <w:r>
               <w:rPr>
@@ -1531,7 +1531,7 @@
               <w:lang w:eastAsia="cs-CZ"/>
             </w:rPr>
           </w:pPr>
-          <w:hyperlink w:anchor="_Toc175912358" w:history="1">
+          <w:hyperlink w:anchor="_Toc175941203" w:history="1">
             <w:r>
               <w:rPr>
                 <w:rStyle w:val="Hypertextovodkaz"/>
@@ -1577,7 +1577,7 @@
                 <w:noProof/>
                 <w:webHidden/>
               </w:rPr>
-              <w:instrText xml:space="preserve"> PAGEREF _Toc175912358 \h </w:instrText>
+              <w:instrText xml:space="preserve"> PAGEREF _Toc175941203 \h </w:instrText>
             </w:r>
             <w:r>
               <w:rPr>
@@ -1624,7 +1624,7 @@
               <w:lang w:eastAsia="cs-CZ"/>
             </w:rPr>
           </w:pPr>
-          <w:hyperlink w:anchor="_Toc175912359" w:history="1">
+          <w:hyperlink w:anchor="_Toc175941204" w:history="1">
             <w:r>
               <w:rPr>
                 <w:rStyle w:val="Hypertextovodkaz"/>
@@ -1669,7 +1669,7 @@
                 <w:noProof/>
                 <w:webHidden/>
               </w:rPr>
-              <w:instrText xml:space="preserve"> PAGEREF _Toc175912359 \h </w:instrText>
+              <w:instrText xml:space="preserve"> PAGEREF _Toc175941204 \h </w:instrText>
             </w:r>
             <w:r>
               <w:rPr>
@@ -1716,7 +1716,7 @@
               <w:lang w:eastAsia="cs-CZ"/>
             </w:rPr>
           </w:pPr>
-          <w:hyperlink w:anchor="_Toc175912360" w:history="1">
+          <w:hyperlink w:anchor="_Toc175941205" w:history="1">
             <w:r>
               <w:rPr>
                 <w:rStyle w:val="Hypertextovodkaz"/>
@@ -1761,7 +1761,7 @@
                 <w:noProof/>
                 <w:webHidden/>
               </w:rPr>
-              <w:instrText xml:space="preserve"> PAGEREF _Toc175912360 \h </w:instrText>
+              <w:instrText xml:space="preserve"> PAGEREF _Toc175941205 \h </w:instrText>
             </w:r>
             <w:r>
               <w:rPr>
@@ -1810,7 +1810,7 @@
               <w:lang w:eastAsia="cs-CZ"/>
             </w:rPr>
           </w:pPr>
-          <w:hyperlink w:anchor="_Toc175912361" w:history="1">
+          <w:hyperlink w:anchor="_Toc175941206" w:history="1">
             <w:r>
               <w:rPr>
                 <w:rStyle w:val="Hypertextovodkaz"/>
@@ -1857,7 +1857,7 @@
                 <w:noProof/>
                 <w:webHidden/>
               </w:rPr>
-              <w:instrText xml:space="preserve"> PAGEREF _Toc175912361 \h </w:instrText>
+              <w:instrText xml:space="preserve"> PAGEREF _Toc175941206 \h </w:instrText>
             </w:r>
             <w:r>
               <w:rPr>
@@ -1904,7 +1904,7 @@
               <w:lang w:eastAsia="cs-CZ"/>
             </w:rPr>
           </w:pPr>
-          <w:hyperlink w:anchor="_Toc175912362" w:history="1">
+          <w:hyperlink w:anchor="_Toc175941207" w:history="1">
             <w:r>
               <w:rPr>
                 <w:rStyle w:val="Hypertextovodkaz"/>
@@ -1949,7 +1949,7 @@
                 <w:noProof/>
                 <w:webHidden/>
               </w:rPr>
-              <w:instrText xml:space="preserve"> PAGEREF _Toc175912362 \h </w:instrText>
+              <w:instrText xml:space="preserve"> PAGEREF _Toc175941207 \h </w:instrText>
             </w:r>
             <w:r>
               <w:rPr>
@@ -1996,7 +1996,7 @@
               <w:lang w:eastAsia="cs-CZ"/>
             </w:rPr>
           </w:pPr>
-          <w:hyperlink w:anchor="_Toc175912363" w:history="1">
+          <w:hyperlink w:anchor="_Toc175941208" w:history="1">
             <w:r>
               <w:rPr>
                 <w:rStyle w:val="Hypertextovodkaz"/>
@@ -2041,7 +2041,7 @@
                 <w:noProof/>
                 <w:webHidden/>
               </w:rPr>
-              <w:instrText xml:space="preserve"> PAGEREF _Toc175912363 \h </w:instrText>
+              <w:instrText xml:space="preserve"> PAGEREF _Toc175941208 \h </w:instrText>
             </w:r>
             <w:r>
               <w:rPr>
@@ -2090,7 +2090,7 @@
               <w:lang w:eastAsia="cs-CZ"/>
             </w:rPr>
           </w:pPr>
-          <w:hyperlink w:anchor="_Toc175912364" w:history="1">
+          <w:hyperlink w:anchor="_Toc175941209" w:history="1">
             <w:r>
               <w:rPr>
                 <w:rStyle w:val="Hypertextovodkaz"/>
@@ -2137,7 +2137,7 @@
                 <w:noProof/>
                 <w:webHidden/>
               </w:rPr>
-              <w:instrText xml:space="preserve"> PAGEREF _Toc175912364 \h </w:instrText>
+              <w:instrText xml:space="preserve"> PAGEREF _Toc175941209 \h </w:instrText>
             </w:r>
             <w:r>
               <w:rPr>
@@ -2184,7 +2184,7 @@
               <w:lang w:eastAsia="cs-CZ"/>
             </w:rPr>
           </w:pPr>
-          <w:hyperlink w:anchor="_Toc175912365" w:history="1">
+          <w:hyperlink w:anchor="_Toc175941210" w:history="1">
             <w:r>
               <w:rPr>
                 <w:rStyle w:val="Hypertextovodkaz"/>
@@ -2229,7 +2229,7 @@
                 <w:noProof/>
                 <w:webHidden/>
               </w:rPr>
-              <w:instrText xml:space="preserve"> PAGEREF _Toc175912365 \h </w:instrText>
+              <w:instrText xml:space="preserve"> PAGEREF _Toc175941210 \h </w:instrText>
             </w:r>
             <w:r>
               <w:rPr>
@@ -2276,7 +2276,7 @@
               <w:lang w:eastAsia="cs-CZ"/>
             </w:rPr>
           </w:pPr>
-          <w:hyperlink w:anchor="_Toc175912366" w:history="1">
+          <w:hyperlink w:anchor="_Toc175941211" w:history="1">
             <w:r>
               <w:rPr>
                 <w:rStyle w:val="Hypertextovodkaz"/>
@@ -2321,7 +2321,7 @@
                 <w:noProof/>
                 <w:webHidden/>
               </w:rPr>
-              <w:instrText xml:space="preserve"> PAGEREF _Toc175912366 \h </w:instrText>
+              <w:instrText xml:space="preserve"> PAGEREF _Toc175941211 \h </w:instrText>
             </w:r>
             <w:r>
               <w:rPr>
@@ -2368,7 +2368,7 @@
               <w:lang w:eastAsia="cs-CZ"/>
             </w:rPr>
           </w:pPr>
-          <w:hyperlink w:anchor="_Toc175912367" w:history="1">
+          <w:hyperlink w:anchor="_Toc175941212" w:history="1">
             <w:r>
               <w:rPr>
                 <w:rStyle w:val="Hypertextovodkaz"/>
@@ -2413,7 +2413,7 @@
                 <w:noProof/>
                 <w:webHidden/>
               </w:rPr>
-              <w:instrText xml:space="preserve"> PAGEREF _Toc175912367 \h </w:instrText>
+              <w:instrText xml:space="preserve"> PAGEREF _Toc175941212 \h </w:instrText>
             </w:r>
             <w:r>
               <w:rPr>
@@ -2462,7 +2462,7 @@
               <w:lang w:eastAsia="cs-CZ"/>
             </w:rPr>
           </w:pPr>
-          <w:hyperlink w:anchor="_Toc175912368" w:history="1">
+          <w:hyperlink w:anchor="_Toc175941213" w:history="1">
             <w:r>
               <w:rPr>
                 <w:rStyle w:val="Hypertextovodkaz"/>
@@ -2511,7 +2511,7 @@
                 <w:noProof/>
                 <w:webHidden/>
               </w:rPr>
-              <w:instrText xml:space="preserve"> PAGEREF _Toc175912368 \h </w:instrText>
+              <w:instrText xml:space="preserve"> PAGEREF _Toc175941213 \h </w:instrText>
             </w:r>
             <w:r>
               <w:rPr>
@@ -2558,7 +2558,7 @@
               <w:lang w:eastAsia="cs-CZ"/>
             </w:rPr>
           </w:pPr>
-          <w:hyperlink w:anchor="_Toc175912369" w:history="1">
+          <w:hyperlink w:anchor="_Toc175941214" w:history="1">
             <w:r>
               <w:rPr>
                 <w:rStyle w:val="Hypertextovodkaz"/>
@@ -2605,130 +2605,7 @@
                 <w:noProof/>
                 <w:webHidden/>
               </w:rPr>
-              <w:instrText xml:space="preserve"> PAGEREF _Toc175912369 \h </w:instrText>
-            </w:r>
-            <w:r>
-              <w:rPr>
-                <w:noProof/>
-                <w:webHidden/>
-              </w:rPr>
-            </w:r>
-            <w:r>
-              <w:rPr>
-                <w:noProof/>
-                <w:webHidden/>
-              </w:rPr>
-              <w:fldChar w:fldCharType="separate"/>
-            </w:r>
-            <w:r>
-              <w:rPr>
-                <w:noProof/>
-                <w:webHidden/>
-              </w:rPr>
-              <w:t>14</w:t>
-            </w:r>
-            <w:r>
-              <w:rPr>
-                <w:noProof/>
-                <w:webHidden/>
-              </w:rPr>
-              <w:fldChar w:fldCharType="end"/>
-            </w:r>
-          </w:hyperlink>
-        </w:p>
-        <w:p>
-          <w:pPr>
-            <w:pStyle w:val="Obsah2"/>
-            <w:tabs>
-              <w:tab w:val="right" w:leader="dot" w:pos="9061"/>
-            </w:tabs>
-            <w:rPr>
-              <w:rFonts w:eastAsiaTheme="minorEastAsia" w:cstheme="minorBidi"/>
-              <w:smallCaps w:val="0"/>
-              <w:noProof/>
-              <w:sz w:val="22"/>
-              <w:szCs w:val="22"/>
-              <w:lang w:eastAsia="cs-CZ"/>
-            </w:rPr>
-          </w:pPr>
-          <w:hyperlink w:anchor="_Toc175912370" w:history="1">
-            <w:bookmarkStart w:id="0" w:name="_Toc175912343"/>
-            <w:r>
-              <w:rPr>
-                <w:rStyle w:val="Hypertextovodkaz"/>
-                <w:noProof/>
-                <w:lang w:val="en-US"/>
-              </w:rPr>
-              <w:drawing>
-                <wp:inline distT="0" distB="0" distL="0" distR="0" wp14:anchorId="1C40A571" wp14:editId="77179CBD">
-                  <wp:extent cx="1617980" cy="1141095"/>
-                  <wp:effectExtent l="0" t="0" r="1270" b="1905"/>
-                  <wp:docPr id="15" name="Obrázek 15"/>
-                  <wp:cNvGraphicFramePr>
-                    <a:graphicFrameLocks xmlns:a="http://schemas.openxmlformats.org/drawingml/2006/main" noChangeAspect="1"/>
-                  </wp:cNvGraphicFramePr>
-                  <a:graphic xmlns:a="http://schemas.openxmlformats.org/drawingml/2006/main">
-                    <a:graphicData uri="http://schemas.openxmlformats.org/drawingml/2006/picture">
-                      <pic:pic xmlns:pic="http://schemas.openxmlformats.org/drawingml/2006/picture">
-                        <pic:nvPicPr>
-                          <pic:cNvPr id="0" name="Picture 3"/>
-                          <pic:cNvPicPr>
-                            <a:picLocks noChangeAspect="1" noChangeArrowheads="1"/>
-                          </pic:cNvPicPr>
-                        </pic:nvPicPr>
-                        <pic:blipFill>
-                          <a:blip r:embed="rId12">
-                            <a:extLst>
-                              <a:ext uri="{28A0092B-C50C-407E-A947-70E740481C1C}">
-                                <a14:useLocalDpi xmlns:a14="http://schemas.microsoft.com/office/drawing/2010/main" val="0"/>
-                              </a:ext>
-                            </a:extLst>
-                          </a:blip>
-                          <a:srcRect/>
-                          <a:stretch>
-                            <a:fillRect/>
-                          </a:stretch>
-                        </pic:blipFill>
-                        <pic:spPr bwMode="auto">
-                          <a:xfrm>
-                            <a:off x="0" y="0"/>
-                            <a:ext cx="1617980" cy="1141095"/>
-                          </a:xfrm>
-                          <a:prstGeom prst="rect">
-                            <a:avLst/>
-                          </a:prstGeom>
-                          <a:noFill/>
-                          <a:ln>
-                            <a:noFill/>
-                          </a:ln>
-                        </pic:spPr>
-                      </pic:pic>
-                    </a:graphicData>
-                  </a:graphic>
-                </wp:inline>
-              </w:drawing>
-            </w:r>
-            <w:bookmarkEnd w:id="0"/>
-            <w:r>
-              <w:rPr>
-                <w:noProof/>
-                <w:webHidden/>
-              </w:rPr>
-              <w:tab/>
-            </w:r>
-            <w:r>
-              <w:rPr>
-                <w:noProof/>
-                <w:webHidden/>
-              </w:rPr>
-              <w:fldChar w:fldCharType="begin"/>
-            </w:r>
-            <w:r>
-              <w:rPr>
-                <w:noProof/>
-                <w:webHidden/>
-              </w:rPr>
-              <w:instrText xml:space="preserve"> PAGEREF _Toc175912370 \h </w:instrText>
+              <w:instrText xml:space="preserve"> PAGEREF _Toc175941214 \h </w:instrText>
             </w:r>
             <w:r>
               <w:rPr>
@@ -2775,7 +2652,7 @@
               <w:lang w:eastAsia="cs-CZ"/>
             </w:rPr>
           </w:pPr>
-          <w:hyperlink w:anchor="_Toc175912371" w:history="1">
+          <w:hyperlink w:anchor="_Toc175941215" w:history="1">
             <w:r>
               <w:rPr>
                 <w:rStyle w:val="Hypertextovodkaz"/>
@@ -2822,7 +2699,7 @@
                 <w:noProof/>
                 <w:webHidden/>
               </w:rPr>
-              <w:instrText xml:space="preserve"> PAGEREF _Toc175912371 \h </w:instrText>
+              <w:instrText xml:space="preserve"> PAGEREF _Toc175941215 \h </w:instrText>
             </w:r>
             <w:r>
               <w:rPr>
@@ -2871,7 +2748,7 @@
               <w:lang w:eastAsia="cs-CZ"/>
             </w:rPr>
           </w:pPr>
-          <w:hyperlink w:anchor="_Toc175912372" w:history="1">
+          <w:hyperlink w:anchor="_Toc175941216" w:history="1">
             <w:r>
               <w:rPr>
                 <w:rStyle w:val="Hypertextovodkaz"/>
@@ -2918,7 +2795,7 @@
                 <w:noProof/>
                 <w:webHidden/>
               </w:rPr>
-              <w:instrText xml:space="preserve"> PAGEREF _Toc175912372 \h </w:instrText>
+              <w:instrText xml:space="preserve"> PAGEREF _Toc175941216 \h </w:instrText>
             </w:r>
             <w:r>
               <w:rPr>
@@ -2967,7 +2844,7 @@
               <w:lang w:eastAsia="cs-CZ"/>
             </w:rPr>
           </w:pPr>
-          <w:hyperlink w:anchor="_Toc175912373" w:history="1">
+          <w:hyperlink w:anchor="_Toc175941217" w:history="1">
             <w:r>
               <w:rPr>
                 <w:rStyle w:val="Hypertextovodkaz"/>
@@ -3014,7 +2891,7 @@
                 <w:noProof/>
                 <w:webHidden/>
               </w:rPr>
-              <w:instrText xml:space="preserve"> PAGEREF _Toc175912373 \h </w:instrText>
+              <w:instrText xml:space="preserve"> PAGEREF _Toc175941217 \h </w:instrText>
             </w:r>
             <w:r>
               <w:rPr>
@@ -3063,7 +2940,7 @@
               <w:lang w:eastAsia="cs-CZ"/>
             </w:rPr>
           </w:pPr>
-          <w:hyperlink w:anchor="_Toc175912374" w:history="1">
+          <w:hyperlink w:anchor="_Toc175941218" w:history="1">
             <w:r>
               <w:rPr>
                 <w:rStyle w:val="Hypertextovodkaz"/>
@@ -3110,7 +2987,7 @@
                 <w:noProof/>
                 <w:webHidden/>
               </w:rPr>
-              <w:instrText xml:space="preserve"> PAGEREF _Toc175912374 \h </w:instrText>
+              <w:instrText xml:space="preserve"> PAGEREF _Toc175941218 \h </w:instrText>
             </w:r>
             <w:r>
               <w:rPr>
@@ -3191,17 +3068,17 @@
       <w:pPr>
         <w:pStyle w:val="Nadpis1"/>
       </w:pPr>
-      <w:bookmarkStart w:id="1" w:name="_Toc70438702"/>
-      <w:bookmarkStart w:id="2" w:name="_Toc70438783"/>
-      <w:bookmarkStart w:id="3" w:name="_Toc70883482"/>
-      <w:bookmarkStart w:id="4" w:name="_Toc175912348"/>
+      <w:bookmarkStart w:id="0" w:name="_Toc70438702"/>
+      <w:bookmarkStart w:id="1" w:name="_Toc70438783"/>
+      <w:bookmarkStart w:id="2" w:name="_Toc70883482"/>
+      <w:bookmarkStart w:id="3" w:name="_Toc175941193"/>
       <w:r>
         <w:t>Anotace</w:t>
       </w:r>
+      <w:bookmarkEnd w:id="0"/>
       <w:bookmarkEnd w:id="1"/>
       <w:bookmarkEnd w:id="2"/>
       <w:bookmarkEnd w:id="3"/>
-      <w:bookmarkEnd w:id="4"/>
     </w:p>
     <w:p>
       <w:r>
@@ -3234,50 +3111,439 @@
           <w:numId w:val="14"/>
         </w:numPr>
       </w:pPr>
-      <w:bookmarkStart w:id="5" w:name="_Toc175912349"/>
+      <w:bookmarkStart w:id="4" w:name="_Toc175941194"/>
+      <w:proofErr w:type="spellStart"/>
       <w:r>
         <w:t>Anotation</w:t>
       </w:r>
-      <w:bookmarkEnd w:id="5"/>
-    </w:p>
-    <w:p>
-      <w:r>
-        <w:t xml:space="preserve">The player moves through </w:t>
+      <w:bookmarkEnd w:id="4"/>
+      <w:proofErr w:type="spellEnd"/>
+    </w:p>
+    <w:p>
+      <w:r>
+        <w:t xml:space="preserve">The </w:t>
+      </w:r>
+      <w:proofErr w:type="spellStart"/>
+      <w:r>
+        <w:t>player</w:t>
+      </w:r>
+      <w:proofErr w:type="spellEnd"/>
+      <w:r>
+        <w:t xml:space="preserve"> </w:t>
+      </w:r>
+      <w:proofErr w:type="spellStart"/>
+      <w:r>
+        <w:t>moves</w:t>
+      </w:r>
+      <w:proofErr w:type="spellEnd"/>
+      <w:r>
+        <w:t xml:space="preserve"> </w:t>
+      </w:r>
+      <w:proofErr w:type="spellStart"/>
+      <w:r>
+        <w:t>through</w:t>
+      </w:r>
+      <w:proofErr w:type="spellEnd"/>
+      <w:r>
+        <w:t xml:space="preserve"> </w:t>
       </w:r>
       <w:r>
         <w:t>a</w:t>
       </w:r>
       <w:r>
-        <w:t xml:space="preserve"> generated world, which is divided into levels. The player's task is to survive</w:t>
-      </w:r>
-      <w:r>
-        <w:t xml:space="preserve"> for</w:t>
-      </w:r>
-      <w:r>
-        <w:t xml:space="preserve"> as long as possible and possibly kill the final boss. During each level you face enemies that you have to kill and </w:t>
-      </w:r>
+        <w:t xml:space="preserve"> </w:t>
+      </w:r>
+      <w:proofErr w:type="spellStart"/>
+      <w:r>
+        <w:t>generated</w:t>
+      </w:r>
+      <w:proofErr w:type="spellEnd"/>
+      <w:r>
+        <w:t xml:space="preserve"> </w:t>
+      </w:r>
+      <w:proofErr w:type="spellStart"/>
+      <w:r>
+        <w:t>world</w:t>
+      </w:r>
+      <w:proofErr w:type="spellEnd"/>
+      <w:r>
+        <w:t xml:space="preserve">, </w:t>
+      </w:r>
+      <w:proofErr w:type="spellStart"/>
+      <w:r>
+        <w:t>which</w:t>
+      </w:r>
+      <w:proofErr w:type="spellEnd"/>
+      <w:r>
+        <w:t xml:space="preserve"> </w:t>
+      </w:r>
+      <w:proofErr w:type="spellStart"/>
+      <w:r>
+        <w:t>is</w:t>
+      </w:r>
+      <w:proofErr w:type="spellEnd"/>
+      <w:r>
+        <w:t xml:space="preserve"> </w:t>
+      </w:r>
+      <w:proofErr w:type="spellStart"/>
+      <w:r>
+        <w:t>divided</w:t>
+      </w:r>
+      <w:proofErr w:type="spellEnd"/>
+      <w:r>
+        <w:t xml:space="preserve"> </w:t>
+      </w:r>
+      <w:proofErr w:type="spellStart"/>
+      <w:r>
+        <w:t>into</w:t>
+      </w:r>
+      <w:proofErr w:type="spellEnd"/>
+      <w:r>
+        <w:t xml:space="preserve"> </w:t>
+      </w:r>
+      <w:proofErr w:type="spellStart"/>
+      <w:r>
+        <w:t>levels</w:t>
+      </w:r>
+      <w:proofErr w:type="spellEnd"/>
+      <w:r>
+        <w:t xml:space="preserve">. The </w:t>
+      </w:r>
+      <w:proofErr w:type="spellStart"/>
+      <w:r>
+        <w:t>player's</w:t>
+      </w:r>
+      <w:proofErr w:type="spellEnd"/>
+      <w:r>
+        <w:t xml:space="preserve"> </w:t>
+      </w:r>
+      <w:proofErr w:type="spellStart"/>
+      <w:r>
+        <w:t>task</w:t>
+      </w:r>
+      <w:proofErr w:type="spellEnd"/>
+      <w:r>
+        <w:t xml:space="preserve"> </w:t>
+      </w:r>
+      <w:proofErr w:type="spellStart"/>
+      <w:r>
+        <w:t>is</w:t>
+      </w:r>
+      <w:proofErr w:type="spellEnd"/>
+      <w:r>
+        <w:t xml:space="preserve"> to </w:t>
+      </w:r>
+      <w:proofErr w:type="spellStart"/>
+      <w:r>
+        <w:t>survive</w:t>
+      </w:r>
+      <w:proofErr w:type="spellEnd"/>
+      <w:r>
+        <w:t xml:space="preserve"> </w:t>
+      </w:r>
+      <w:proofErr w:type="spellStart"/>
+      <w:r>
+        <w:t>for</w:t>
+      </w:r>
+      <w:proofErr w:type="spellEnd"/>
+      <w:r>
+        <w:t xml:space="preserve"> as long as </w:t>
+      </w:r>
+      <w:proofErr w:type="spellStart"/>
+      <w:r>
+        <w:t>possible</w:t>
+      </w:r>
+      <w:proofErr w:type="spellEnd"/>
+      <w:r>
+        <w:t xml:space="preserve"> and </w:t>
+      </w:r>
+      <w:proofErr w:type="spellStart"/>
+      <w:r>
+        <w:t>possibly</w:t>
+      </w:r>
+      <w:proofErr w:type="spellEnd"/>
+      <w:r>
+        <w:t xml:space="preserve"> </w:t>
+      </w:r>
+      <w:proofErr w:type="spellStart"/>
+      <w:r>
+        <w:t>kill</w:t>
+      </w:r>
+      <w:proofErr w:type="spellEnd"/>
+      <w:r>
+        <w:t xml:space="preserve"> the </w:t>
+      </w:r>
+      <w:proofErr w:type="spellStart"/>
+      <w:r>
+        <w:t>final</w:t>
+      </w:r>
+      <w:proofErr w:type="spellEnd"/>
+      <w:r>
+        <w:t xml:space="preserve"> boss. </w:t>
+      </w:r>
+      <w:proofErr w:type="spellStart"/>
+      <w:r>
+        <w:t>During</w:t>
+      </w:r>
+      <w:proofErr w:type="spellEnd"/>
+      <w:r>
+        <w:t xml:space="preserve"> </w:t>
+      </w:r>
+      <w:proofErr w:type="spellStart"/>
+      <w:r>
+        <w:t>each</w:t>
+      </w:r>
+      <w:proofErr w:type="spellEnd"/>
+      <w:r>
+        <w:t xml:space="preserve"> level </w:t>
+      </w:r>
+      <w:proofErr w:type="spellStart"/>
+      <w:r>
+        <w:t>you</w:t>
+      </w:r>
+      <w:proofErr w:type="spellEnd"/>
+      <w:r>
+        <w:t xml:space="preserve"> face </w:t>
+      </w:r>
+      <w:proofErr w:type="spellStart"/>
+      <w:r>
+        <w:t>enemies</w:t>
+      </w:r>
+      <w:proofErr w:type="spellEnd"/>
+      <w:r>
+        <w:t xml:space="preserve"> </w:t>
+      </w:r>
+      <w:proofErr w:type="spellStart"/>
+      <w:r>
+        <w:t>that</w:t>
+      </w:r>
+      <w:proofErr w:type="spellEnd"/>
+      <w:r>
+        <w:t xml:space="preserve"> </w:t>
+      </w:r>
+      <w:proofErr w:type="spellStart"/>
+      <w:r>
+        <w:t>you</w:t>
+      </w:r>
+      <w:proofErr w:type="spellEnd"/>
+      <w:r>
+        <w:t xml:space="preserve"> </w:t>
+      </w:r>
+      <w:proofErr w:type="spellStart"/>
+      <w:r>
+        <w:t>have</w:t>
+      </w:r>
+      <w:proofErr w:type="spellEnd"/>
+      <w:r>
+        <w:t xml:space="preserve"> to </w:t>
+      </w:r>
+      <w:proofErr w:type="spellStart"/>
+      <w:r>
+        <w:t>kill</w:t>
+      </w:r>
+      <w:proofErr w:type="spellEnd"/>
+      <w:r>
+        <w:t xml:space="preserve"> and </w:t>
+      </w:r>
+      <w:proofErr w:type="spellStart"/>
       <w:r>
         <w:t>overcome</w:t>
       </w:r>
-      <w:r>
-        <w:t>. Enemies are fought by the player using weapons that they can collect while playing a given round of the game.</w:t>
+      <w:proofErr w:type="spellEnd"/>
+      <w:r>
+        <w:t xml:space="preserve">. </w:t>
+      </w:r>
+      <w:proofErr w:type="spellStart"/>
+      <w:r>
+        <w:t>Enemies</w:t>
+      </w:r>
+      <w:proofErr w:type="spellEnd"/>
+      <w:r>
+        <w:t xml:space="preserve"> are </w:t>
+      </w:r>
+      <w:proofErr w:type="spellStart"/>
+      <w:r>
+        <w:t>fought</w:t>
+      </w:r>
+      <w:proofErr w:type="spellEnd"/>
+      <w:r>
+        <w:t xml:space="preserve"> by the </w:t>
+      </w:r>
+      <w:proofErr w:type="spellStart"/>
+      <w:r>
+        <w:t>player</w:t>
+      </w:r>
+      <w:proofErr w:type="spellEnd"/>
+      <w:r>
+        <w:t xml:space="preserve"> </w:t>
+      </w:r>
+      <w:proofErr w:type="spellStart"/>
+      <w:r>
+        <w:t>using</w:t>
+      </w:r>
+      <w:proofErr w:type="spellEnd"/>
+      <w:r>
+        <w:t xml:space="preserve"> </w:t>
+      </w:r>
+      <w:proofErr w:type="spellStart"/>
+      <w:r>
+        <w:t>weapons</w:t>
+      </w:r>
+      <w:proofErr w:type="spellEnd"/>
+      <w:r>
+        <w:t xml:space="preserve"> </w:t>
+      </w:r>
+      <w:proofErr w:type="spellStart"/>
+      <w:r>
+        <w:t>that</w:t>
+      </w:r>
+      <w:proofErr w:type="spellEnd"/>
+      <w:r>
+        <w:t xml:space="preserve"> </w:t>
+      </w:r>
+      <w:proofErr w:type="spellStart"/>
+      <w:r>
+        <w:t>they</w:t>
+      </w:r>
+      <w:proofErr w:type="spellEnd"/>
+      <w:r>
+        <w:t xml:space="preserve"> </w:t>
+      </w:r>
+      <w:proofErr w:type="spellStart"/>
+      <w:r>
+        <w:t>can</w:t>
+      </w:r>
+      <w:proofErr w:type="spellEnd"/>
+      <w:r>
+        <w:t xml:space="preserve"> </w:t>
+      </w:r>
+      <w:proofErr w:type="spellStart"/>
+      <w:r>
+        <w:t>collect</w:t>
+      </w:r>
+      <w:proofErr w:type="spellEnd"/>
+      <w:r>
+        <w:t xml:space="preserve"> </w:t>
+      </w:r>
+      <w:proofErr w:type="spellStart"/>
+      <w:r>
+        <w:t>while</w:t>
+      </w:r>
+      <w:proofErr w:type="spellEnd"/>
+      <w:r>
+        <w:t xml:space="preserve"> </w:t>
+      </w:r>
+      <w:proofErr w:type="spellStart"/>
+      <w:r>
+        <w:t>playing</w:t>
+      </w:r>
+      <w:proofErr w:type="spellEnd"/>
+      <w:r>
+        <w:t xml:space="preserve"> a </w:t>
+      </w:r>
+      <w:proofErr w:type="spellStart"/>
+      <w:r>
+        <w:t>given</w:t>
+      </w:r>
+      <w:proofErr w:type="spellEnd"/>
+      <w:r>
+        <w:t xml:space="preserve"> </w:t>
+      </w:r>
+      <w:proofErr w:type="spellStart"/>
+      <w:r>
+        <w:t>round</w:t>
+      </w:r>
+      <w:proofErr w:type="spellEnd"/>
+      <w:r>
+        <w:t xml:space="preserve"> </w:t>
+      </w:r>
+      <w:proofErr w:type="spellStart"/>
+      <w:r>
+        <w:t>of</w:t>
+      </w:r>
+      <w:proofErr w:type="spellEnd"/>
+      <w:r>
+        <w:t xml:space="preserve"> the game.</w:t>
       </w:r>
     </w:p>
     <w:p>
       <w:r>
         <w:t xml:space="preserve">If a player dies, they must start the game from the beginning. </w:t>
       </w:r>
+      <w:proofErr w:type="spellStart"/>
       <w:r>
         <w:t>Due</w:t>
       </w:r>
-      <w:r>
-        <w:t xml:space="preserve"> to this, the player is motivated to survive </w:t>
-      </w:r>
-      <w:r>
-        <w:t xml:space="preserve">for </w:t>
-      </w:r>
-      <w:r>
-        <w:t>as long as possible and achieve the best possible result.</w:t>
+      <w:proofErr w:type="spellEnd"/>
+      <w:r>
+        <w:t xml:space="preserve"> to </w:t>
+      </w:r>
+      <w:proofErr w:type="spellStart"/>
+      <w:r>
+        <w:t>this</w:t>
+      </w:r>
+      <w:proofErr w:type="spellEnd"/>
+      <w:r>
+        <w:t xml:space="preserve">, the </w:t>
+      </w:r>
+      <w:proofErr w:type="spellStart"/>
+      <w:r>
+        <w:t>player</w:t>
+      </w:r>
+      <w:proofErr w:type="spellEnd"/>
+      <w:r>
+        <w:t xml:space="preserve"> </w:t>
+      </w:r>
+      <w:proofErr w:type="spellStart"/>
+      <w:r>
+        <w:t>is</w:t>
+      </w:r>
+      <w:proofErr w:type="spellEnd"/>
+      <w:r>
+        <w:t xml:space="preserve"> </w:t>
+      </w:r>
+      <w:proofErr w:type="spellStart"/>
+      <w:r>
+        <w:t>motivated</w:t>
+      </w:r>
+      <w:proofErr w:type="spellEnd"/>
+      <w:r>
+        <w:t xml:space="preserve"> to </w:t>
+      </w:r>
+      <w:proofErr w:type="spellStart"/>
+      <w:r>
+        <w:t>survive</w:t>
+      </w:r>
+      <w:proofErr w:type="spellEnd"/>
+      <w:r>
+        <w:t xml:space="preserve"> </w:t>
+      </w:r>
+      <w:proofErr w:type="spellStart"/>
+      <w:r>
+        <w:t>for</w:t>
+      </w:r>
+      <w:proofErr w:type="spellEnd"/>
+      <w:r>
+        <w:t xml:space="preserve"> </w:t>
+      </w:r>
+      <w:r>
+        <w:t xml:space="preserve">as long as </w:t>
+      </w:r>
+      <w:proofErr w:type="spellStart"/>
+      <w:r>
+        <w:t>possible</w:t>
+      </w:r>
+      <w:proofErr w:type="spellEnd"/>
+      <w:r>
+        <w:t xml:space="preserve"> and </w:t>
+      </w:r>
+      <w:proofErr w:type="spellStart"/>
+      <w:r>
+        <w:t>achieve</w:t>
+      </w:r>
+      <w:proofErr w:type="spellEnd"/>
+      <w:r>
+        <w:t xml:space="preserve"> the best possible result.</w:t>
       </w:r>
     </w:p>
     <w:p/>
@@ -3290,12 +3556,12 @@
       <w:pPr>
         <w:pStyle w:val="Nadpis1"/>
       </w:pPr>
-      <w:bookmarkStart w:id="6" w:name="_Toc175912350"/>
+      <w:bookmarkStart w:id="5" w:name="_Toc175941195"/>
       <w:r>
         <w:lastRenderedPageBreak/>
         <w:t>Co je to roguelike</w:t>
       </w:r>
-      <w:bookmarkEnd w:id="6"/>
+      <w:bookmarkEnd w:id="5"/>
     </w:p>
     <w:p>
       <w:pPr>
@@ -3342,8 +3608,44 @@
         <w:rPr>
           <w:lang w:val="en-US"/>
         </w:rPr>
-        <w:t>v přepočtu na česk</w:t>
-      </w:r>
+        <w:t xml:space="preserve">v </w:t>
+      </w:r>
+      <w:proofErr w:type="spellStart"/>
+      <w:r>
+        <w:rPr>
+          <w:lang w:val="en-US"/>
+        </w:rPr>
+        <w:t>přepočtu</w:t>
+      </w:r>
+      <w:proofErr w:type="spellEnd"/>
+      <w:r>
+        <w:rPr>
+          <w:lang w:val="en-US"/>
+        </w:rPr>
+        <w:t xml:space="preserve"> </w:t>
+      </w:r>
+      <w:proofErr w:type="spellStart"/>
+      <w:r>
+        <w:rPr>
+          <w:lang w:val="en-US"/>
+        </w:rPr>
+        <w:t>na</w:t>
+      </w:r>
+      <w:proofErr w:type="spellEnd"/>
+      <w:r>
+        <w:rPr>
+          <w:lang w:val="en-US"/>
+        </w:rPr>
+        <w:t xml:space="preserve"> </w:t>
+      </w:r>
+      <w:proofErr w:type="spellStart"/>
+      <w:r>
+        <w:rPr>
+          <w:lang w:val="en-US"/>
+        </w:rPr>
+        <w:t>česk</w:t>
+      </w:r>
+      <w:proofErr w:type="spellEnd"/>
       <w:r>
         <w:t>é koruny s kurzem ke dni 18. 4. 2024 za 76 kč)</w:t>
       </w:r>
@@ -3373,7 +3675,7 @@
                     <pic:cNvPicPr/>
                   </pic:nvPicPr>
                   <pic:blipFill>
-                    <a:blip r:embed="rId13">
+                    <a:blip r:embed="rId12">
                       <a:extLst>
                         <a:ext uri="{28A0092B-C50C-407E-A947-70E740481C1C}">
                           <a14:useLocalDpi xmlns:a14="http://schemas.microsoft.com/office/drawing/2010/main" val="0"/>
@@ -3405,24 +3707,39 @@
         <w:pStyle w:val="Titulek"/>
         <w:jc w:val="center"/>
       </w:pPr>
-      <w:bookmarkStart w:id="7" w:name="_Toc162895625"/>
-      <w:bookmarkStart w:id="8" w:name="_Toc164545872"/>
-      <w:bookmarkStart w:id="9" w:name="_Toc175742929"/>
-      <w:bookmarkStart w:id="10" w:name="_Toc175912279"/>
+      <w:bookmarkStart w:id="6" w:name="_Toc162895625"/>
+      <w:bookmarkStart w:id="7" w:name="_Toc164545872"/>
+      <w:bookmarkStart w:id="8" w:name="_Toc175742929"/>
+      <w:bookmarkStart w:id="9" w:name="_Toc175912279"/>
+      <w:bookmarkStart w:id="10" w:name="_Toc175941219"/>
       <w:r>
         <w:t xml:space="preserve">Obrázek </w:t>
       </w:r>
-      <w:fldSimple w:instr=" SEQ Obrázek \* ARABIC ">
-        <w:r>
-          <w:rPr>
-            <w:noProof/>
-          </w:rPr>
-          <w:t>1</w:t>
-        </w:r>
-      </w:fldSimple>
+      <w:r>
+        <w:fldChar w:fldCharType="begin"/>
+      </w:r>
+      <w:r>
+        <w:instrText xml:space="preserve"> SEQ Obrázek \* ARABIC </w:instrText>
+      </w:r>
+      <w:r>
+        <w:fldChar w:fldCharType="separate"/>
+      </w:r>
+      <w:r>
+        <w:rPr>
+          <w:noProof/>
+        </w:rPr>
+        <w:t>1</w:t>
+      </w:r>
+      <w:r>
+        <w:rPr>
+          <w:noProof/>
+        </w:rPr>
+        <w:fldChar w:fldCharType="end"/>
+      </w:r>
       <w:r>
         <w:t xml:space="preserve"> Hra Rogue</w:t>
       </w:r>
+      <w:bookmarkEnd w:id="6"/>
       <w:bookmarkEnd w:id="7"/>
       <w:bookmarkEnd w:id="8"/>
       <w:bookmarkEnd w:id="9"/>
@@ -3435,15 +3752,28 @@
       <w:r>
         <w:t xml:space="preserve"> </w:t>
       </w:r>
-      <w:bookmarkStart w:id="11" w:name="_Toc175912351"/>
-      <w:r>
-        <w:t>Proceduální generace levelů</w:t>
+      <w:bookmarkStart w:id="11" w:name="_Toc175941196"/>
+      <w:proofErr w:type="spellStart"/>
+      <w:r>
+        <w:t>Proceduální</w:t>
+      </w:r>
+      <w:proofErr w:type="spellEnd"/>
+      <w:r>
+        <w:t xml:space="preserve"> generace levelů</w:t>
       </w:r>
       <w:bookmarkEnd w:id="11"/>
     </w:p>
     <w:p>
       <w:r>
-        <w:t>Tento prvek je nejdůležitější pro pocit ze hry. Jelikož se hra stále opakuje, musí být nějak zajištěna autentičnost každého kola. To je právě zařízeno proceduální generací levelů. Hra tak není tolik monotónní a každé kolo je jiné.</w:t>
+        <w:t xml:space="preserve">Tento prvek je nejdůležitější pro pocit ze hry. Jelikož se hra stále opakuje, musí být nějak zajištěna autentičnost každého kola. To je právě zařízeno </w:t>
+      </w:r>
+      <w:proofErr w:type="spellStart"/>
+      <w:r>
+        <w:t>proceduální</w:t>
+      </w:r>
+      <w:proofErr w:type="spellEnd"/>
+      <w:r>
+        <w:t xml:space="preserve"> generací levelů. Hra tak není tolik monotónní a každé kolo je jiné.</w:t>
       </w:r>
     </w:p>
     <w:p>
@@ -3461,7 +3791,7 @@
       <w:pPr>
         <w:pStyle w:val="Nadpis2"/>
       </w:pPr>
-      <w:bookmarkStart w:id="12" w:name="_Toc175912352"/>
+      <w:bookmarkStart w:id="12" w:name="_Toc175941197"/>
       <w:r>
         <w:t>Permanentní smrt</w:t>
       </w:r>
@@ -3482,26 +3812,62 @@
       <w:pPr>
         <w:pStyle w:val="Nadpis2"/>
       </w:pPr>
-      <w:bookmarkStart w:id="13" w:name="_Toc175912353"/>
+      <w:bookmarkStart w:id="13" w:name="_Toc175941198"/>
+      <w:proofErr w:type="spellStart"/>
       <w:r>
         <w:t>Roguelite</w:t>
       </w:r>
       <w:bookmarkEnd w:id="13"/>
-    </w:p>
-    <w:p>
-      <w:r>
-        <w:t xml:space="preserve">Roguelite je herní žánr, který velmi úzce souvisí s žánrem roguelike. Zmiňuji se o něm z toho důvodu, že velké množství her, které se označují jako roguelike, jsou ve skutečnosti roguelite. </w:t>
-      </w:r>
-    </w:p>
-    <w:p>
-      <w:r>
-        <w:t>Roguelite vychází z roguelike, ale zanáší do hry nějaké další prvky. Nejčastějším většinou bývá tzv. ca</w:t>
+      <w:proofErr w:type="spellEnd"/>
+    </w:p>
+    <w:p>
+      <w:proofErr w:type="spellStart"/>
+      <w:r>
+        <w:t>Roguelite</w:t>
+      </w:r>
+      <w:proofErr w:type="spellEnd"/>
+      <w:r>
+        <w:t xml:space="preserve"> je herní žánr, který velmi úzce souvisí s žánrem roguelike. Zmiňuji se o něm z toho důvodu, že velké množství her, které se označují jako roguelike, jsou ve skutečnosti </w:t>
+      </w:r>
+      <w:proofErr w:type="spellStart"/>
+      <w:r>
+        <w:t>roguelite</w:t>
+      </w:r>
+      <w:proofErr w:type="spellEnd"/>
+      <w:r>
+        <w:t xml:space="preserve">. </w:t>
+      </w:r>
+    </w:p>
+    <w:p>
+      <w:proofErr w:type="spellStart"/>
+      <w:r>
+        <w:t>Roguelite</w:t>
+      </w:r>
+      <w:proofErr w:type="spellEnd"/>
+      <w:r>
+        <w:t xml:space="preserve"> vychází z roguelike, ale zanáší do hry nějaké další prvky. Nejčastějším většinou bývá tzv. </w:t>
+      </w:r>
+      <w:proofErr w:type="spellStart"/>
+      <w:r>
+        <w:t>ca</w:t>
       </w:r>
       <w:r>
         <w:t>r</w:t>
       </w:r>
       <w:r>
-        <w:t xml:space="preserve">ry-over progression. To můžeme volně přeložit jako přenosová progrese. Význam této mechaniky spočívá v tom, že hráč </w:t>
+        <w:t>ry-over</w:t>
+      </w:r>
+      <w:proofErr w:type="spellEnd"/>
+      <w:r>
+        <w:t xml:space="preserve"> </w:t>
+      </w:r>
+      <w:proofErr w:type="spellStart"/>
+      <w:r>
+        <w:t>progression</w:t>
+      </w:r>
+      <w:proofErr w:type="spellEnd"/>
+      <w:r>
+        <w:t xml:space="preserve">. To můžeme volně přeložit jako přenosová progrese. Význam této mechaniky spočívá v tom, že hráč </w:t>
       </w:r>
       <w:r>
         <w:t>může v předchozích kolech například získat něco, co se po smrti jeho herní postavy neresetuje a hráč se tak může snadněji dostat ve hře dále.</w:t>
@@ -3516,7 +3882,7 @@
       <w:pPr>
         <w:pStyle w:val="Nadpis1"/>
       </w:pPr>
-      <w:bookmarkStart w:id="14" w:name="_Toc175912354"/>
+      <w:bookmarkStart w:id="14" w:name="_Toc175941199"/>
       <w:r>
         <w:lastRenderedPageBreak/>
         <w:t>Použité technologie</w:t>
@@ -3530,7 +3896,7 @@
       <w:r>
         <w:t xml:space="preserve"> </w:t>
       </w:r>
-      <w:bookmarkStart w:id="15" w:name="_Toc175912355"/>
+      <w:bookmarkStart w:id="15" w:name="_Toc175941200"/>
       <w:r>
         <w:t>Godot Engine</w:t>
       </w:r>
@@ -3561,7 +3927,7 @@
                     <pic:cNvPicPr/>
                   </pic:nvPicPr>
                   <pic:blipFill>
-                    <a:blip r:embed="rId14">
+                    <a:blip r:embed="rId13">
                       <a:extLst>
                         <a:ext uri="{28A0092B-C50C-407E-A947-70E740481C1C}">
                           <a14:useLocalDpi xmlns:a14="http://schemas.microsoft.com/office/drawing/2010/main" val="0"/>
@@ -3598,17 +3964,31 @@
       <w:bookmarkStart w:id="17" w:name="_Toc164545873"/>
       <w:bookmarkStart w:id="18" w:name="_Toc175742930"/>
       <w:bookmarkStart w:id="19" w:name="_Toc175912280"/>
+      <w:bookmarkStart w:id="20" w:name="_Toc175941220"/>
       <w:r>
         <w:t xml:space="preserve">Obrázek </w:t>
       </w:r>
-      <w:fldSimple w:instr=" SEQ Obrázek \* ARABIC ">
-        <w:r>
-          <w:rPr>
-            <w:noProof/>
-          </w:rPr>
-          <w:t>2</w:t>
-        </w:r>
-      </w:fldSimple>
+      <w:r>
+        <w:fldChar w:fldCharType="begin"/>
+      </w:r>
+      <w:r>
+        <w:instrText xml:space="preserve"> SEQ Obrázek \* ARABIC </w:instrText>
+      </w:r>
+      <w:r>
+        <w:fldChar w:fldCharType="separate"/>
+      </w:r>
+      <w:r>
+        <w:rPr>
+          <w:noProof/>
+        </w:rPr>
+        <w:t>2</w:t>
+      </w:r>
+      <w:r>
+        <w:rPr>
+          <w:noProof/>
+        </w:rPr>
+        <w:fldChar w:fldCharType="end"/>
+      </w:r>
       <w:r>
         <w:t xml:space="preserve"> Godot Engine</w:t>
       </w:r>
@@ -3619,6 +3999,7 @@
       <w:bookmarkEnd w:id="17"/>
       <w:bookmarkEnd w:id="18"/>
       <w:bookmarkEnd w:id="19"/>
+      <w:bookmarkEnd w:id="20"/>
     </w:p>
     <w:p>
       <w:r>
@@ -3650,7 +4031,7 @@
         <w:tab/>
         <w:t xml:space="preserve">Godot je k dispozici ke stažení zdarma na webové stránce </w:t>
       </w:r>
-      <w:hyperlink r:id="rId15" w:history="1">
+      <w:hyperlink r:id="rId14" w:history="1">
         <w:r>
           <w:rPr>
             <w:rStyle w:val="Hypertextovodkaz"/>
@@ -3666,11 +4047,11 @@
       <w:pPr>
         <w:pStyle w:val="Nadpis3"/>
       </w:pPr>
-      <w:bookmarkStart w:id="20" w:name="_Toc175912356"/>
+      <w:bookmarkStart w:id="21" w:name="_Toc175941201"/>
       <w:r>
         <w:t>Na co jsem Godot použil</w:t>
       </w:r>
-      <w:bookmarkEnd w:id="20"/>
+      <w:bookmarkEnd w:id="21"/>
     </w:p>
     <w:p>
       <w:pPr>
@@ -3797,11 +4178,11 @@
       <w:pPr>
         <w:pStyle w:val="Nadpis2"/>
       </w:pPr>
-      <w:bookmarkStart w:id="21" w:name="_Toc175912357"/>
+      <w:bookmarkStart w:id="22" w:name="_Toc175941202"/>
       <w:r>
         <w:t>Aseprite</w:t>
       </w:r>
-      <w:bookmarkEnd w:id="21"/>
+      <w:bookmarkEnd w:id="22"/>
     </w:p>
     <w:p>
       <w:pPr>
@@ -3830,7 +4211,7 @@
                     </pic:cNvPicPr>
                   </pic:nvPicPr>
                   <pic:blipFill>
-                    <a:blip r:embed="rId16">
+                    <a:blip r:embed="rId15">
                       <a:extLst>
                         <a:ext uri="{28A0092B-C50C-407E-A947-70E740481C1C}">
                           <a14:useLocalDpi xmlns:a14="http://schemas.microsoft.com/office/drawing/2010/main" val="0"/>
@@ -3867,35 +4248,53 @@
         <w:pStyle w:val="Titulek"/>
         <w:jc w:val="center"/>
       </w:pPr>
-      <w:bookmarkStart w:id="22" w:name="_Toc164545874"/>
-      <w:bookmarkStart w:id="23" w:name="_Toc175742931"/>
-      <w:bookmarkStart w:id="24" w:name="_Toc175912281"/>
+      <w:bookmarkStart w:id="23" w:name="_Toc164545874"/>
+      <w:bookmarkStart w:id="24" w:name="_Toc175742931"/>
+      <w:bookmarkStart w:id="25" w:name="_Toc175912281"/>
+      <w:bookmarkStart w:id="26" w:name="_Toc175941221"/>
       <w:r>
         <w:t xml:space="preserve">Obrázek </w:t>
       </w:r>
-      <w:fldSimple w:instr=" SEQ Obrázek \* ARABIC ">
-        <w:r>
-          <w:rPr>
-            <w:noProof/>
-          </w:rPr>
-          <w:t>3</w:t>
-        </w:r>
-      </w:fldSimple>
+      <w:r>
+        <w:fldChar w:fldCharType="begin"/>
+      </w:r>
+      <w:r>
+        <w:instrText xml:space="preserve"> SEQ Obrázek \* ARA</w:instrText>
+      </w:r>
+      <w:r>
+        <w:instrText xml:space="preserve">BIC </w:instrText>
+      </w:r>
+      <w:r>
+        <w:fldChar w:fldCharType="separate"/>
+      </w:r>
+      <w:r>
+        <w:rPr>
+          <w:noProof/>
+        </w:rPr>
+        <w:t>3</w:t>
+      </w:r>
+      <w:r>
+        <w:rPr>
+          <w:noProof/>
+        </w:rPr>
+        <w:fldChar w:fldCharType="end"/>
+      </w:r>
       <w:r>
         <w:t xml:space="preserve"> </w:t>
       </w:r>
       <w:r>
         <w:t>Aseprite logo</w:t>
       </w:r>
-      <w:bookmarkEnd w:id="22"/>
       <w:bookmarkEnd w:id="23"/>
       <w:bookmarkEnd w:id="24"/>
+      <w:bookmarkEnd w:id="25"/>
+      <w:bookmarkEnd w:id="26"/>
     </w:p>
     <w:p>
       <w:r>
         <w:t xml:space="preserve">Aseprite je počítačový program zaměřený hlavně na tvorbu obrázků a animací pro počítačové hry. Je to open source program s velkým počtem vývojářů a rozsáhlou komunitou uživatelů, takže není problém najít návod na jakýkoliv problém. Přímo na hlavní webové stránce programu </w:t>
       </w:r>
-      <w:hyperlink r:id="rId17" w:history="1">
+      <w:hyperlink r:id="rId16" w:history="1">
         <w:r>
           <w:rPr>
             <w:rStyle w:val="Hypertextovodkaz"/>
@@ -3918,7 +4317,7 @@
       <w:r>
         <w:t xml:space="preserve">webové stránce nachází odkazy na video návody na platformě </w:t>
       </w:r>
-      <w:hyperlink r:id="rId18" w:history="1">
+      <w:hyperlink r:id="rId17" w:history="1">
         <w:r>
           <w:rPr>
             <w:rStyle w:val="Hypertextovodkaz"/>
@@ -3927,7 +4326,15 @@
         </w:r>
       </w:hyperlink>
       <w:r>
-        <w:t>. Tyto návody jsou třetí strany a z mé zkušenosti jsou v případě Asepritu často užitečnější než návody první strany.</w:t>
+        <w:t xml:space="preserve">. Tyto návody jsou třetí strany a z mé zkušenosti jsou v případě </w:t>
+      </w:r>
+      <w:proofErr w:type="spellStart"/>
+      <w:r>
+        <w:t>Asepritu</w:t>
+      </w:r>
+      <w:proofErr w:type="spellEnd"/>
+      <w:r>
+        <w:t xml:space="preserve"> často užitečnější než návody první strany.</w:t>
       </w:r>
     </w:p>
     <w:p>
@@ -3940,18 +4347,76 @@
       <w:r>
         <w:t xml:space="preserve">dispozici ke stažení přímo na webu Aseprite za </w:t>
       </w:r>
+      <w:proofErr w:type="spellStart"/>
       <w:r>
         <w:rPr>
           <w:lang w:val="en-US"/>
         </w:rPr>
-        <w:t xml:space="preserve">jednorázový poplatek </w:t>
-      </w:r>
+        <w:t>jednorázový</w:t>
+      </w:r>
+      <w:proofErr w:type="spellEnd"/>
       <w:r>
         <w:rPr>
           <w:lang w:val="en-US"/>
         </w:rPr>
-        <w:t>$19.99 (v přepočtu na česk</w:t>
-      </w:r>
+        <w:t xml:space="preserve"> </w:t>
+      </w:r>
+      <w:proofErr w:type="spellStart"/>
+      <w:r>
+        <w:rPr>
+          <w:lang w:val="en-US"/>
+        </w:rPr>
+        <w:t>poplatek</w:t>
+      </w:r>
+      <w:proofErr w:type="spellEnd"/>
+      <w:r>
+        <w:rPr>
+          <w:lang w:val="en-US"/>
+        </w:rPr>
+        <w:t xml:space="preserve"> </w:t>
+      </w:r>
+      <w:r>
+        <w:rPr>
+          <w:lang w:val="en-US"/>
+        </w:rPr>
+        <w:t xml:space="preserve">$19.99 (v </w:t>
+      </w:r>
+      <w:proofErr w:type="spellStart"/>
+      <w:r>
+        <w:rPr>
+          <w:lang w:val="en-US"/>
+        </w:rPr>
+        <w:t>přepočtu</w:t>
+      </w:r>
+      <w:proofErr w:type="spellEnd"/>
+      <w:r>
+        <w:rPr>
+          <w:lang w:val="en-US"/>
+        </w:rPr>
+        <w:t xml:space="preserve"> </w:t>
+      </w:r>
+      <w:proofErr w:type="spellStart"/>
+      <w:r>
+        <w:rPr>
+          <w:lang w:val="en-US"/>
+        </w:rPr>
+        <w:t>na</w:t>
+      </w:r>
+      <w:proofErr w:type="spellEnd"/>
+      <w:r>
+        <w:rPr>
+          <w:lang w:val="en-US"/>
+        </w:rPr>
+        <w:t xml:space="preserve"> </w:t>
+      </w:r>
+      <w:proofErr w:type="spellStart"/>
+      <w:r>
+        <w:rPr>
+          <w:lang w:val="en-US"/>
+        </w:rPr>
+        <w:t>česk</w:t>
+      </w:r>
+      <w:proofErr w:type="spellEnd"/>
       <w:r>
         <w:t>é koruny s kurzem ke dni 18. 4. 2024</w:t>
       </w:r>
@@ -3961,13 +4426,21 @@
       <w:r>
         <w:t xml:space="preserve"> 474 kč), nebo zdarma v repozitáři na GitHub </w:t>
       </w:r>
-      <w:hyperlink r:id="rId19" w:history="1">
+      <w:hyperlink r:id="rId18" w:history="1">
         <w:r>
           <w:rPr>
             <w:rStyle w:val="Hypertextovodkaz"/>
           </w:rPr>
-          <w:t>github.com/aseprite</w:t>
+          <w:t>github.com/</w:t>
         </w:r>
+        <w:proofErr w:type="spellStart"/>
+        <w:r>
+          <w:rPr>
+            <w:rStyle w:val="Hypertextovodkaz"/>
+          </w:rPr>
+          <w:t>aseprite</w:t>
+        </w:r>
+        <w:proofErr w:type="spellEnd"/>
       </w:hyperlink>
       <w:r>
         <w:t>. Tento způsob je však poměrně složitý, ale v repozitáři se nachází také návod pro</w:t>
@@ -3983,7 +4456,7 @@
       <w:pPr>
         <w:pStyle w:val="Nadpis3"/>
       </w:pPr>
-      <w:bookmarkStart w:id="25" w:name="_Toc175912358"/>
+      <w:bookmarkStart w:id="27" w:name="_Toc175941203"/>
       <w:r>
         <w:lastRenderedPageBreak/>
         <w:t>Problém s</w:t>
@@ -3991,7 +4464,7 @@
       <w:r>
         <w:t> tvorbou animací</w:t>
       </w:r>
-      <w:bookmarkEnd w:id="25"/>
+      <w:bookmarkEnd w:id="27"/>
     </w:p>
     <w:p>
       <w:pPr>
@@ -4018,7 +4491,7 @@
                     <pic:cNvPicPr/>
                   </pic:nvPicPr>
                   <pic:blipFill>
-                    <a:blip r:embed="rId20"/>
+                    <a:blip r:embed="rId19"/>
                     <a:stretch>
                       <a:fillRect/>
                     </a:stretch>
@@ -4044,26 +4517,41 @@
         <w:pStyle w:val="Titulek"/>
         <w:jc w:val="center"/>
       </w:pPr>
-      <w:bookmarkStart w:id="26" w:name="_Toc164545875"/>
-      <w:bookmarkStart w:id="27" w:name="_Toc175742932"/>
-      <w:bookmarkStart w:id="28" w:name="_Toc175912282"/>
+      <w:bookmarkStart w:id="28" w:name="_Toc164545875"/>
+      <w:bookmarkStart w:id="29" w:name="_Toc175742932"/>
+      <w:bookmarkStart w:id="30" w:name="_Toc175912282"/>
+      <w:bookmarkStart w:id="31" w:name="_Toc175941222"/>
       <w:r>
         <w:t xml:space="preserve">Obrázek </w:t>
       </w:r>
-      <w:fldSimple w:instr=" SEQ Obrázek \* ARABIC ">
-        <w:r>
-          <w:rPr>
-            <w:noProof/>
-          </w:rPr>
-          <w:t>4</w:t>
-        </w:r>
-      </w:fldSimple>
+      <w:r>
+        <w:fldChar w:fldCharType="begin"/>
+      </w:r>
+      <w:r>
+        <w:instrText xml:space="preserve"> SEQ Obrázek \* ARABIC </w:instrText>
+      </w:r>
+      <w:r>
+        <w:fldChar w:fldCharType="separate"/>
+      </w:r>
+      <w:r>
+        <w:rPr>
+          <w:noProof/>
+        </w:rPr>
+        <w:t>4</w:t>
+      </w:r>
+      <w:r>
+        <w:rPr>
+          <w:noProof/>
+        </w:rPr>
+        <w:fldChar w:fldCharType="end"/>
+      </w:r>
       <w:r>
         <w:t xml:space="preserve"> Obrázek s animacemi hráče</w:t>
       </w:r>
-      <w:bookmarkEnd w:id="26"/>
-      <w:bookmarkEnd w:id="27"/>
       <w:bookmarkEnd w:id="28"/>
+      <w:bookmarkEnd w:id="29"/>
+      <w:bookmarkEnd w:id="30"/>
+      <w:bookmarkEnd w:id="31"/>
     </w:p>
     <w:p>
       <w:pPr>
@@ -4103,12 +4591,14 @@
       <w:pPr>
         <w:pStyle w:val="Nadpis2"/>
       </w:pPr>
-      <w:bookmarkStart w:id="29" w:name="_Toc175912359"/>
+      <w:bookmarkStart w:id="32" w:name="_Toc175941204"/>
+      <w:proofErr w:type="spellStart"/>
       <w:r>
         <w:lastRenderedPageBreak/>
         <w:t>Bfxr</w:t>
       </w:r>
-      <w:bookmarkEnd w:id="29"/>
+      <w:bookmarkEnd w:id="32"/>
+      <w:proofErr w:type="spellEnd"/>
     </w:p>
     <w:p>
       <w:pPr>
@@ -4137,7 +4627,7 @@
                     </pic:cNvPicPr>
                   </pic:nvPicPr>
                   <pic:blipFill rotWithShape="1">
-                    <a:blip r:embed="rId21">
+                    <a:blip r:embed="rId20">
                       <a:extLst>
                         <a:ext uri="{28A0092B-C50C-407E-A947-70E740481C1C}">
                           <a14:useLocalDpi xmlns:a14="http://schemas.microsoft.com/office/drawing/2010/main" val="0"/>
@@ -4177,28 +4667,56 @@
         <w:pStyle w:val="Titulek"/>
         <w:jc w:val="center"/>
       </w:pPr>
-      <w:bookmarkStart w:id="30" w:name="_Toc175742933"/>
-      <w:bookmarkStart w:id="31" w:name="_Toc175912283"/>
+      <w:bookmarkStart w:id="33" w:name="_Toc175742933"/>
+      <w:bookmarkStart w:id="34" w:name="_Toc175912283"/>
+      <w:bookmarkStart w:id="35" w:name="_Toc175941223"/>
       <w:r>
         <w:t xml:space="preserve">Obrázek </w:t>
       </w:r>
-      <w:fldSimple w:instr=" SEQ Obrázek \* ARABIC ">
-        <w:r>
-          <w:rPr>
-            <w:noProof/>
-          </w:rPr>
-          <w:t>5</w:t>
-        </w:r>
-      </w:fldSimple>
-      <w:r>
-        <w:t xml:space="preserve"> Okno Bfxr</w:t>
-      </w:r>
-      <w:bookmarkEnd w:id="30"/>
-      <w:bookmarkEnd w:id="31"/>
-    </w:p>
-    <w:p>
-      <w:r>
-        <w:t xml:space="preserve">Bfxr je </w:t>
+      <w:r>
+        <w:fldChar w:fldCharType="begin"/>
+      </w:r>
+      <w:r>
+        <w:instrText xml:space="preserve"> SEQ Obráz</w:instrText>
+      </w:r>
+      <w:r>
+        <w:instrText xml:space="preserve">ek \* ARABIC </w:instrText>
+      </w:r>
+      <w:r>
+        <w:fldChar w:fldCharType="separate"/>
+      </w:r>
+      <w:r>
+        <w:rPr>
+          <w:noProof/>
+        </w:rPr>
+        <w:t>5</w:t>
+      </w:r>
+      <w:r>
+        <w:rPr>
+          <w:noProof/>
+        </w:rPr>
+        <w:fldChar w:fldCharType="end"/>
+      </w:r>
+      <w:r>
+        <w:t xml:space="preserve"> Okno </w:t>
+      </w:r>
+      <w:proofErr w:type="spellStart"/>
+      <w:r>
+        <w:t>Bfxr</w:t>
+      </w:r>
+      <w:bookmarkEnd w:id="33"/>
+      <w:bookmarkEnd w:id="34"/>
+      <w:bookmarkEnd w:id="35"/>
+      <w:proofErr w:type="spellEnd"/>
+    </w:p>
+    <w:p>
+      <w:proofErr w:type="spellStart"/>
+      <w:r>
+        <w:t>Bfxr</w:t>
+      </w:r>
+      <w:proofErr w:type="spellEnd"/>
+      <w:r>
+        <w:t xml:space="preserve"> je </w:t>
       </w:r>
       <w:r>
         <w:t xml:space="preserve">bezplatný počítačový </w:t>
@@ -4211,36 +4729,85 @@
       </w:r>
     </w:p>
     <w:p>
-      <w:r>
-        <w:t>Bfxr také nabízí slidery pro vlastní úpravu zvukových efektů. Jelikož jsem s Bfxr ani podobným programem nikdy nepracoval, tak jsem využil pouze randomizujících tlačítek.</w:t>
+      <w:proofErr w:type="spellStart"/>
+      <w:r>
+        <w:t>Bfxr</w:t>
+      </w:r>
+      <w:proofErr w:type="spellEnd"/>
+      <w:r>
+        <w:t xml:space="preserve"> také nabízí </w:t>
+      </w:r>
+      <w:proofErr w:type="spellStart"/>
+      <w:r>
+        <w:t>slidery</w:t>
+      </w:r>
+      <w:proofErr w:type="spellEnd"/>
+      <w:r>
+        <w:t xml:space="preserve"> pro vlastní úpravu zvukových efektů. Jelikož jsem s </w:t>
+      </w:r>
+      <w:proofErr w:type="spellStart"/>
+      <w:r>
+        <w:t>Bfxr</w:t>
+      </w:r>
+      <w:proofErr w:type="spellEnd"/>
+      <w:r>
+        <w:t xml:space="preserve"> ani podobným programem nikdy nepracoval, tak jsem využil pouze </w:t>
+      </w:r>
+      <w:proofErr w:type="spellStart"/>
+      <w:r>
+        <w:t>randomizujících</w:t>
+      </w:r>
+      <w:proofErr w:type="spellEnd"/>
+      <w:r>
+        <w:t xml:space="preserve"> tlačítek.</w:t>
       </w:r>
     </w:p>
     <w:p>
       <w:pPr>
         <w:pStyle w:val="Nadpis2"/>
       </w:pPr>
-      <w:bookmarkStart w:id="32" w:name="_Toc175912360"/>
+      <w:bookmarkStart w:id="36" w:name="_Toc175941205"/>
+      <w:proofErr w:type="spellStart"/>
       <w:r>
         <w:t>Beepbox</w:t>
       </w:r>
-      <w:bookmarkEnd w:id="32"/>
-    </w:p>
-    <w:p>
-      <w:r>
-        <w:t xml:space="preserve">Beepbox je </w:t>
+      <w:bookmarkEnd w:id="36"/>
+      <w:proofErr w:type="spellEnd"/>
+    </w:p>
+    <w:p>
+      <w:proofErr w:type="spellStart"/>
+      <w:r>
+        <w:t>Beepbox</w:t>
+      </w:r>
+      <w:proofErr w:type="spellEnd"/>
+      <w:r>
+        <w:t xml:space="preserve"> je </w:t>
       </w:r>
       <w:r>
         <w:t xml:space="preserve">bezplatný </w:t>
       </w:r>
       <w:r>
-        <w:t>internetový nástroj, který slouží k tvorbě melodií. Není vůbec složitý na použití, jelikož je možné přehrávat si melodii stále dokola a pomalu jí upravovat k dokonalosti. Ve své hře jsem Beepbox použil k tvorbě hudby, která hraje v pozadí.</w:t>
-      </w:r>
-    </w:p>
-    <w:p>
-      <w:r>
-        <w:t xml:space="preserve">Beepbox je dostupný na internetové adrese </w:t>
-      </w:r>
-      <w:hyperlink r:id="rId22" w:history="1">
+        <w:t xml:space="preserve">internetový nástroj, který slouží k tvorbě melodií. Není vůbec složitý na použití, jelikož je možné přehrávat si melodii stále dokola a pomalu jí upravovat k dokonalosti. Ve své hře jsem </w:t>
+      </w:r>
+      <w:proofErr w:type="spellStart"/>
+      <w:r>
+        <w:t>Beepbox</w:t>
+      </w:r>
+      <w:proofErr w:type="spellEnd"/>
+      <w:r>
+        <w:t xml:space="preserve"> použil k tvorbě hudby, která hraje v pozadí.</w:t>
+      </w:r>
+    </w:p>
+    <w:p>
+      <w:proofErr w:type="spellStart"/>
+      <w:r>
+        <w:t>Beepbox</w:t>
+      </w:r>
+      <w:proofErr w:type="spellEnd"/>
+      <w:r>
+        <w:t xml:space="preserve"> je dostupný na internetové adrese </w:t>
+      </w:r>
+      <w:hyperlink r:id="rId21" w:history="1">
         <w:r>
           <w:rPr>
             <w:rStyle w:val="Hypertextovodkaz"/>
@@ -4258,22 +4825,22 @@
       <w:pPr>
         <w:pStyle w:val="Nadpis1"/>
       </w:pPr>
-      <w:bookmarkStart w:id="33" w:name="_Toc175912361"/>
+      <w:bookmarkStart w:id="37" w:name="_Toc175941206"/>
       <w:r>
         <w:lastRenderedPageBreak/>
         <w:t>Ovládání hry</w:t>
       </w:r>
-      <w:bookmarkEnd w:id="33"/>
+      <w:bookmarkEnd w:id="37"/>
     </w:p>
     <w:p>
       <w:pPr>
         <w:pStyle w:val="Nadpis2"/>
       </w:pPr>
-      <w:bookmarkStart w:id="34" w:name="_Toc175912362"/>
+      <w:bookmarkStart w:id="38" w:name="_Toc175941207"/>
       <w:r>
         <w:t>Pohyb</w:t>
       </w:r>
-      <w:bookmarkEnd w:id="34"/>
+      <w:bookmarkEnd w:id="38"/>
     </w:p>
     <w:p>
       <w:r>
@@ -4400,11 +4967,11 @@
       <w:pPr>
         <w:pStyle w:val="Nadpis2"/>
       </w:pPr>
-      <w:bookmarkStart w:id="35" w:name="_Toc175912363"/>
+      <w:bookmarkStart w:id="39" w:name="_Toc175941208"/>
       <w:r>
         <w:t>Útok</w:t>
       </w:r>
-      <w:bookmarkEnd w:id="35"/>
+      <w:bookmarkEnd w:id="39"/>
     </w:p>
     <w:p>
       <w:r>
@@ -4564,11 +5131,11 @@
       <w:pPr>
         <w:pStyle w:val="Nadpis1"/>
       </w:pPr>
-      <w:bookmarkStart w:id="36" w:name="_Toc175912364"/>
+      <w:bookmarkStart w:id="40" w:name="_Toc175941209"/>
       <w:r>
         <w:t>Průběh hry</w:t>
       </w:r>
-      <w:bookmarkEnd w:id="36"/>
+      <w:bookmarkEnd w:id="40"/>
     </w:p>
     <w:p>
       <w:r>
@@ -4638,11 +5205,11 @@
       <w:pPr>
         <w:pStyle w:val="Nadpis2"/>
       </w:pPr>
-      <w:bookmarkStart w:id="37" w:name="_Toc175912365"/>
+      <w:bookmarkStart w:id="41" w:name="_Toc175941210"/>
       <w:r>
         <w:t>Startovní místnost</w:t>
       </w:r>
-      <w:bookmarkEnd w:id="37"/>
+      <w:bookmarkEnd w:id="41"/>
     </w:p>
     <w:p>
       <w:pPr>
@@ -4658,6 +5225,148 @@
             <wp:extent cx="5760720" cy="3075940"/>
             <wp:effectExtent l="0" t="0" r="0" b="0"/>
             <wp:docPr id="2" name="Obrázek 2"/>
+            <wp:cNvGraphicFramePr>
+              <a:graphicFrameLocks xmlns:a="http://schemas.openxmlformats.org/drawingml/2006/main" noChangeAspect="1"/>
+            </wp:cNvGraphicFramePr>
+            <a:graphic xmlns:a="http://schemas.openxmlformats.org/drawingml/2006/main">
+              <a:graphicData uri="http://schemas.openxmlformats.org/drawingml/2006/picture">
+                <pic:pic xmlns:pic="http://schemas.openxmlformats.org/drawingml/2006/picture">
+                  <pic:nvPicPr>
+                    <pic:cNvPr id="1" name=""/>
+                    <pic:cNvPicPr/>
+                  </pic:nvPicPr>
+                  <pic:blipFill>
+                    <a:blip r:embed="rId22"/>
+                    <a:stretch>
+                      <a:fillRect/>
+                    </a:stretch>
+                  </pic:blipFill>
+                  <pic:spPr>
+                    <a:xfrm>
+                      <a:off x="0" y="0"/>
+                      <a:ext cx="5760720" cy="3075940"/>
+                    </a:xfrm>
+                    <a:prstGeom prst="rect">
+                      <a:avLst/>
+                    </a:prstGeom>
+                  </pic:spPr>
+                </pic:pic>
+              </a:graphicData>
+            </a:graphic>
+          </wp:inline>
+        </w:drawing>
+      </w:r>
+    </w:p>
+    <w:p>
+      <w:pPr>
+        <w:pStyle w:val="Titulek"/>
+        <w:jc w:val="center"/>
+      </w:pPr>
+      <w:bookmarkStart w:id="42" w:name="_Toc164545876"/>
+      <w:bookmarkStart w:id="43" w:name="_Toc175742934"/>
+      <w:bookmarkStart w:id="44" w:name="_Toc175912284"/>
+      <w:bookmarkStart w:id="45" w:name="_Toc175941224"/>
+      <w:r>
+        <w:t xml:space="preserve">Obrázek </w:t>
+      </w:r>
+      <w:r>
+        <w:fldChar w:fldCharType="begin"/>
+      </w:r>
+      <w:r>
+        <w:instrText xml:space="preserve"> SEQ Obrázek \* ARABIC </w:instrText>
+      </w:r>
+      <w:r>
+        <w:fldChar w:fldCharType="separate"/>
+      </w:r>
+      <w:r>
+        <w:rPr>
+          <w:noProof/>
+        </w:rPr>
+        <w:t>6</w:t>
+      </w:r>
+      <w:r>
+        <w:rPr>
+          <w:noProof/>
+        </w:rPr>
+        <w:fldChar w:fldCharType="end"/>
+      </w:r>
+      <w:r>
+        <w:t xml:space="preserve"> Startovní místnost</w:t>
+      </w:r>
+      <w:bookmarkEnd w:id="42"/>
+      <w:bookmarkEnd w:id="43"/>
+      <w:bookmarkEnd w:id="44"/>
+      <w:bookmarkEnd w:id="45"/>
+    </w:p>
+    <w:p>
+      <w:r>
+        <w:t xml:space="preserve">Na </w:t>
+      </w:r>
+      <w:r>
+        <w:t>o</w:t>
+      </w:r>
+      <w:r>
+        <w:t xml:space="preserve">brázku je vidět startovní místnost. </w:t>
+      </w:r>
+      <w:r>
+        <w:t xml:space="preserve">Tato </w:t>
+      </w:r>
+      <w:r>
+        <w:t>startovní</w:t>
+      </w:r>
+      <w:r>
+        <w:t xml:space="preserve"> místnost je k síti místností připojená svojí</w:t>
+      </w:r>
+      <w:r>
+        <w:t xml:space="preserve"> </w:t>
+      </w:r>
+      <w:r>
+        <w:t xml:space="preserve">pravou, </w:t>
+      </w:r>
+      <w:r>
+        <w:t>levou a spodní</w:t>
+      </w:r>
+      <w:r>
+        <w:t xml:space="preserve"> stranou. Toto je indikováno zbořeným plotem v</w:t>
+      </w:r>
+      <w:r>
+        <w:t xml:space="preserve"> pravé,</w:t>
+      </w:r>
+      <w:r>
+        <w:t> levé a dolní</w:t>
+      </w:r>
+      <w:r>
+        <w:t xml:space="preserve"> části místnosti. Pokud se hráč přiblíží do blízkosti zbořeného plotu</w:t>
+      </w:r>
+      <w:r>
+        <w:t>, posune se v síti místností tím směrem, na které na které straně se nacházel zbořený plot, ke kterému se přiblížil. Pokud se hráč přiblíží ke straně s nezbořeným plotem, nestane se nic.</w:t>
+      </w:r>
+    </w:p>
+    <w:p>
+      <w:pPr>
+        <w:pStyle w:val="Nadpis2"/>
+      </w:pPr>
+      <w:bookmarkStart w:id="46" w:name="_Toc175941211"/>
+      <w:r>
+        <w:lastRenderedPageBreak/>
+        <w:t>Standardní herní místnost</w:t>
+      </w:r>
+      <w:bookmarkEnd w:id="46"/>
+    </w:p>
+    <w:p>
+      <w:pPr>
+        <w:keepNext/>
+        <w:jc w:val="center"/>
+      </w:pPr>
+      <w:r>
+        <w:rPr>
+          <w:noProof/>
+        </w:rPr>
+        <w:drawing>
+          <wp:inline distT="0" distB="0" distL="0" distR="0" wp14:anchorId="07C53127" wp14:editId="72650DE6">
+            <wp:extent cx="5760720" cy="3089275"/>
+            <wp:effectExtent l="0" t="0" r="0" b="0"/>
+            <wp:docPr id="8" name="Obrázek 8"/>
             <wp:cNvGraphicFramePr>
               <a:graphicFrameLocks xmlns:a="http://schemas.openxmlformats.org/drawingml/2006/main" noChangeAspect="1"/>
             </wp:cNvGraphicFramePr>
@@ -4677,7 +5386,7 @@
                   <pic:spPr>
                     <a:xfrm>
                       <a:off x="0" y="0"/>
-                      <a:ext cx="5760720" cy="3075940"/>
+                      <a:ext cx="5760720" cy="3089275"/>
                     </a:xfrm>
                     <a:prstGeom prst="rect">
                       <a:avLst/>
@@ -4695,81 +5404,99 @@
         <w:pStyle w:val="Titulek"/>
         <w:jc w:val="center"/>
       </w:pPr>
-      <w:bookmarkStart w:id="38" w:name="_Toc164545876"/>
-      <w:bookmarkStart w:id="39" w:name="_Toc175742934"/>
-      <w:bookmarkStart w:id="40" w:name="_Toc175912284"/>
+      <w:bookmarkStart w:id="47" w:name="_Toc164545877"/>
+      <w:bookmarkStart w:id="48" w:name="_Toc175742935"/>
+      <w:bookmarkStart w:id="49" w:name="_Toc175912285"/>
+      <w:bookmarkStart w:id="50" w:name="_Toc175941225"/>
       <w:r>
         <w:t xml:space="preserve">Obrázek </w:t>
       </w:r>
-      <w:fldSimple w:instr=" SEQ Obrázek \* ARABIC ">
-        <w:r>
-          <w:rPr>
-            <w:noProof/>
-          </w:rPr>
-          <w:t>6</w:t>
-        </w:r>
-      </w:fldSimple>
-      <w:r>
-        <w:t xml:space="preserve"> Startovní místnost</w:t>
-      </w:r>
-      <w:bookmarkEnd w:id="38"/>
-      <w:bookmarkEnd w:id="39"/>
-      <w:bookmarkEnd w:id="40"/>
-    </w:p>
-    <w:p>
-      <w:r>
-        <w:t xml:space="preserve">Na </w:t>
-      </w:r>
-      <w:r>
-        <w:t>o</w:t>
-      </w:r>
-      <w:r>
-        <w:t xml:space="preserve">brázku je vidět startovní místnost. </w:t>
-      </w:r>
-      <w:r>
-        <w:t xml:space="preserve">Tato </w:t>
-      </w:r>
-      <w:r>
-        <w:t>startovní</w:t>
-      </w:r>
-      <w:r>
-        <w:t xml:space="preserve"> místnost je k síti místností připojená svojí</w:t>
-      </w:r>
-      <w:r>
-        <w:t xml:space="preserve"> </w:t>
-      </w:r>
-      <w:r>
-        <w:t xml:space="preserve">pravou, </w:t>
-      </w:r>
-      <w:r>
-        <w:t>levou a spodní</w:t>
-      </w:r>
-      <w:r>
-        <w:t xml:space="preserve"> stranou. Toto je indikováno zbořeným plotem v</w:t>
-      </w:r>
-      <w:r>
-        <w:t xml:space="preserve"> pravé,</w:t>
-      </w:r>
-      <w:r>
-        <w:t> levé a dolní</w:t>
-      </w:r>
-      <w:r>
-        <w:t xml:space="preserve"> části místnosti. Pokud se hráč přiblíží do blízkosti zbořeného plotu</w:t>
-      </w:r>
-      <w:r>
-        <w:t>, posune se v síti místností tím směrem, na které na které straně se nacházel zbořený plot, ke kterému se přiblížil. Pokud se hráč přiblíží ke straně s nezbořeným plotem, nestane se nic.</w:t>
+      <w:r>
+        <w:fldChar w:fldCharType="begin"/>
+      </w:r>
+      <w:r>
+        <w:instrText xml:space="preserve"> SEQ Obrázek \* ARABIC </w:instrText>
+      </w:r>
+      <w:r>
+        <w:fldChar w:fldCharType="separate"/>
+      </w:r>
+      <w:r>
+        <w:rPr>
+          <w:noProof/>
+        </w:rPr>
+        <w:t>7</w:t>
+      </w:r>
+      <w:r>
+        <w:rPr>
+          <w:noProof/>
+        </w:rPr>
+        <w:fldChar w:fldCharType="end"/>
+      </w:r>
+      <w:r>
+        <w:t xml:space="preserve"> Místnost se dvěma nepříteli</w:t>
+      </w:r>
+      <w:bookmarkEnd w:id="47"/>
+      <w:bookmarkEnd w:id="48"/>
+      <w:bookmarkEnd w:id="49"/>
+      <w:bookmarkEnd w:id="50"/>
+    </w:p>
+    <w:p>
+      <w:r>
+        <w:t xml:space="preserve">Na Obrázku </w:t>
+      </w:r>
+      <w:r>
+        <w:t>je vidět místnost se dvěma nepříteli. Myšlenka hry je taková, že hráč musí zabít všechny nepřátele v místnosti a až poté se může přesunout do další místnosti. Z toho důvodu momentálně místnost vypadá, že není připojena k sítí místností žádnou stranu. Pokud hráč ovšem zabije všechny nepřátele, ploty se zboří a hráč se může přesunou do připojených místností</w:t>
+      </w:r>
+      <w:r>
+        <w:t xml:space="preserve"> Hráč po kolizi s nepřítelem vždy přijde o jeden život</w:t>
+      </w:r>
+      <w:r>
+        <w:t>. Jelikož má hráč</w:t>
+      </w:r>
+      <w:r>
+        <w:t xml:space="preserve"> pět</w:t>
+      </w:r>
+      <w:r>
+        <w:t xml:space="preserve"> život</w:t>
+      </w:r>
+      <w:r>
+        <w:t>ů</w:t>
+      </w:r>
+      <w:r>
+        <w:t>, tak po třech kolizích přijde o všechny</w:t>
+      </w:r>
+      <w:r>
+        <w:t>, zemře</w:t>
+      </w:r>
+      <w:r>
+        <w:t xml:space="preserve"> a </w:t>
+      </w:r>
+      <w:r>
+        <w:t xml:space="preserve">dostane se na obrazovku </w:t>
+      </w:r>
+      <w:r>
+        <w:t>oznamující mu jeho smrt.</w:t>
+      </w:r>
+    </w:p>
+    <w:p>
+      <w:pPr>
+        <w:ind w:firstLine="0"/>
+        <w:jc w:val="left"/>
+      </w:pPr>
+      <w:r>
+        <w:br w:type="page"/>
       </w:r>
     </w:p>
     <w:p>
       <w:pPr>
         <w:pStyle w:val="Nadpis2"/>
       </w:pPr>
-      <w:bookmarkStart w:id="41" w:name="_Toc175912366"/>
+      <w:bookmarkStart w:id="51" w:name="_Toc175941212"/>
       <w:r>
         <w:lastRenderedPageBreak/>
-        <w:t>Standardní herní místnost</w:t>
-      </w:r>
-      <w:bookmarkEnd w:id="41"/>
+        <w:t>Místnost s bossem</w:t>
+      </w:r>
+      <w:bookmarkEnd w:id="51"/>
     </w:p>
     <w:p>
       <w:pPr>
@@ -4781,10 +5508,10 @@
           <w:noProof/>
         </w:rPr>
         <w:drawing>
-          <wp:inline distT="0" distB="0" distL="0" distR="0" wp14:anchorId="07C53127" wp14:editId="72650DE6">
-            <wp:extent cx="5760720" cy="3089275"/>
+          <wp:inline distT="0" distB="0" distL="0" distR="0" wp14:anchorId="03DD4E07" wp14:editId="045ED900">
+            <wp:extent cx="5760720" cy="3361690"/>
             <wp:effectExtent l="0" t="0" r="0" b="0"/>
-            <wp:docPr id="8" name="Obrázek 8"/>
+            <wp:docPr id="9" name="Obrázek 9"/>
             <wp:cNvGraphicFramePr>
               <a:graphicFrameLocks xmlns:a="http://schemas.openxmlformats.org/drawingml/2006/main" noChangeAspect="1"/>
             </wp:cNvGraphicFramePr>
@@ -4804,136 +5531,6 @@
                   <pic:spPr>
                     <a:xfrm>
                       <a:off x="0" y="0"/>
-                      <a:ext cx="5760720" cy="3089275"/>
-                    </a:xfrm>
-                    <a:prstGeom prst="rect">
-                      <a:avLst/>
-                    </a:prstGeom>
-                  </pic:spPr>
-                </pic:pic>
-              </a:graphicData>
-            </a:graphic>
-          </wp:inline>
-        </w:drawing>
-      </w:r>
-    </w:p>
-    <w:p>
-      <w:pPr>
-        <w:pStyle w:val="Titulek"/>
-        <w:jc w:val="center"/>
-      </w:pPr>
-      <w:bookmarkStart w:id="42" w:name="_Toc164545877"/>
-      <w:bookmarkStart w:id="43" w:name="_Toc175742935"/>
-      <w:bookmarkStart w:id="44" w:name="_Toc175912285"/>
-      <w:r>
-        <w:t xml:space="preserve">Obrázek </w:t>
-      </w:r>
-      <w:fldSimple w:instr=" SEQ Obrázek \* ARABIC ">
-        <w:r>
-          <w:rPr>
-            <w:noProof/>
-          </w:rPr>
-          <w:t>7</w:t>
-        </w:r>
-      </w:fldSimple>
-      <w:r>
-        <w:t xml:space="preserve"> Místnost se dvěma nepříteli</w:t>
-      </w:r>
-      <w:bookmarkEnd w:id="42"/>
-      <w:bookmarkEnd w:id="43"/>
-      <w:bookmarkEnd w:id="44"/>
-    </w:p>
-    <w:p>
-      <w:r>
-        <w:t xml:space="preserve">Na Obrázku </w:t>
-      </w:r>
-      <w:r>
-        <w:t>je vidět místnost se dvěma nepříteli. Myšlenka hry je taková, že hráč musí zabít všechny nepřátele v místnosti a až poté se může přesunout do další místnosti. Z toho důvodu momentálně místnost vypadá, že není připojena k sítí místností žádnou stranu. Pokud hráč ovšem zabije všechny nepřátele, ploty se zboří a hráč se může přesunou do připojených místností</w:t>
-      </w:r>
-      <w:r>
-        <w:t xml:space="preserve"> Hráč po kolizi s nepřítelem vždy přijde o jeden život</w:t>
-      </w:r>
-      <w:r>
-        <w:t>. Jelikož má hráč</w:t>
-      </w:r>
-      <w:r>
-        <w:t xml:space="preserve"> pět</w:t>
-      </w:r>
-      <w:r>
-        <w:t xml:space="preserve"> život</w:t>
-      </w:r>
-      <w:r>
-        <w:t>ů</w:t>
-      </w:r>
-      <w:r>
-        <w:t>, tak po třech kolizích přijde o všechny</w:t>
-      </w:r>
-      <w:r>
-        <w:t>, zemře</w:t>
-      </w:r>
-      <w:r>
-        <w:t xml:space="preserve"> a </w:t>
-      </w:r>
-      <w:r>
-        <w:t xml:space="preserve">dostane se na obrazovku </w:t>
-      </w:r>
-      <w:r>
-        <w:t>oznamující mu jeho smrt.</w:t>
-      </w:r>
-    </w:p>
-    <w:p>
-      <w:pPr>
-        <w:ind w:firstLine="0"/>
-        <w:jc w:val="left"/>
-      </w:pPr>
-      <w:r>
-        <w:br w:type="page"/>
-      </w:r>
-    </w:p>
-    <w:p>
-      <w:pPr>
-        <w:pStyle w:val="Nadpis2"/>
-      </w:pPr>
-      <w:bookmarkStart w:id="45" w:name="_Toc175912367"/>
-      <w:r>
-        <w:lastRenderedPageBreak/>
-        <w:t>Místnost s bossem</w:t>
-      </w:r>
-      <w:bookmarkEnd w:id="45"/>
-    </w:p>
-    <w:p>
-      <w:pPr>
-        <w:keepNext/>
-        <w:jc w:val="center"/>
-      </w:pPr>
-      <w:r>
-        <w:rPr>
-          <w:noProof/>
-        </w:rPr>
-        <w:drawing>
-          <wp:inline distT="0" distB="0" distL="0" distR="0" wp14:anchorId="03DD4E07" wp14:editId="045ED900">
-            <wp:extent cx="5760720" cy="3361690"/>
-            <wp:effectExtent l="0" t="0" r="0" b="0"/>
-            <wp:docPr id="9" name="Obrázek 9"/>
-            <wp:cNvGraphicFramePr>
-              <a:graphicFrameLocks xmlns:a="http://schemas.openxmlformats.org/drawingml/2006/main" noChangeAspect="1"/>
-            </wp:cNvGraphicFramePr>
-            <a:graphic xmlns:a="http://schemas.openxmlformats.org/drawingml/2006/main">
-              <a:graphicData uri="http://schemas.openxmlformats.org/drawingml/2006/picture">
-                <pic:pic xmlns:pic="http://schemas.openxmlformats.org/drawingml/2006/picture">
-                  <pic:nvPicPr>
-                    <pic:cNvPr id="1" name=""/>
-                    <pic:cNvPicPr/>
-                  </pic:nvPicPr>
-                  <pic:blipFill>
-                    <a:blip r:embed="rId25"/>
-                    <a:stretch>
-                      <a:fillRect/>
-                    </a:stretch>
-                  </pic:blipFill>
-                  <pic:spPr>
-                    <a:xfrm>
-                      <a:off x="0" y="0"/>
                       <a:ext cx="5760720" cy="3361690"/>
                     </a:xfrm>
                     <a:prstGeom prst="rect">
@@ -4952,26 +5549,41 @@
         <w:pStyle w:val="Titulek"/>
         <w:jc w:val="center"/>
       </w:pPr>
-      <w:bookmarkStart w:id="46" w:name="_Toc164545878"/>
-      <w:bookmarkStart w:id="47" w:name="_Toc175742936"/>
-      <w:bookmarkStart w:id="48" w:name="_Toc175912286"/>
+      <w:bookmarkStart w:id="52" w:name="_Toc164545878"/>
+      <w:bookmarkStart w:id="53" w:name="_Toc175742936"/>
+      <w:bookmarkStart w:id="54" w:name="_Toc175912286"/>
+      <w:bookmarkStart w:id="55" w:name="_Toc175941226"/>
       <w:r>
         <w:t xml:space="preserve">Obrázek </w:t>
       </w:r>
-      <w:fldSimple w:instr=" SEQ Obrázek \* ARABIC ">
-        <w:r>
-          <w:rPr>
-            <w:noProof/>
-          </w:rPr>
-          <w:t>8</w:t>
-        </w:r>
-      </w:fldSimple>
+      <w:r>
+        <w:fldChar w:fldCharType="begin"/>
+      </w:r>
+      <w:r>
+        <w:instrText xml:space="preserve"> SEQ Obrázek \* ARABIC </w:instrText>
+      </w:r>
+      <w:r>
+        <w:fldChar w:fldCharType="separate"/>
+      </w:r>
+      <w:r>
+        <w:rPr>
+          <w:noProof/>
+        </w:rPr>
+        <w:t>8</w:t>
+      </w:r>
+      <w:r>
+        <w:rPr>
+          <w:noProof/>
+        </w:rPr>
+        <w:fldChar w:fldCharType="end"/>
+      </w:r>
       <w:r>
         <w:t xml:space="preserve"> Místnost s bossem</w:t>
       </w:r>
-      <w:bookmarkEnd w:id="46"/>
-      <w:bookmarkEnd w:id="47"/>
-      <w:bookmarkEnd w:id="48"/>
+      <w:bookmarkEnd w:id="52"/>
+      <w:bookmarkEnd w:id="53"/>
+      <w:bookmarkEnd w:id="54"/>
+      <w:bookmarkEnd w:id="55"/>
     </w:p>
     <w:p>
       <w:r>
@@ -5006,7 +5618,8 @@
           <w:lang w:val="en-US"/>
         </w:rPr>
       </w:pPr>
-      <w:bookmarkStart w:id="49" w:name="_Toc175912368"/>
+      <w:bookmarkStart w:id="56" w:name="_Toc175941213"/>
+      <w:proofErr w:type="spellStart"/>
       <w:r>
         <w:rPr>
           <w:lang w:val="en-US"/>
@@ -5014,7 +5627,8 @@
         <w:lastRenderedPageBreak/>
         <w:t>Pickupy</w:t>
       </w:r>
-      <w:bookmarkEnd w:id="49"/>
+      <w:bookmarkEnd w:id="56"/>
+      <w:proofErr w:type="spellEnd"/>
     </w:p>
     <w:p>
       <w:pPr>
@@ -5049,18 +5663,25 @@
           <w:lang w:val="en-US"/>
         </w:rPr>
       </w:pPr>
-      <w:bookmarkStart w:id="50" w:name="_Toc175912369"/>
+      <w:bookmarkStart w:id="57" w:name="_Toc175941214"/>
       <w:r>
         <w:rPr>
           <w:lang w:val="en-US"/>
         </w:rPr>
-        <w:t>Karta života</w:t>
-      </w:r>
-      <w:bookmarkEnd w:id="50"/>
-    </w:p>
-    <w:p>
-      <w:pPr>
-        <w:keepNext/>
+        <w:t xml:space="preserve">Karta </w:t>
+      </w:r>
+      <w:proofErr w:type="spellStart"/>
+      <w:r>
+        <w:rPr>
+          <w:lang w:val="en-US"/>
+        </w:rPr>
+        <w:t>života</w:t>
+      </w:r>
+      <w:bookmarkEnd w:id="57"/>
+      <w:proofErr w:type="spellEnd"/>
+    </w:p>
+    <w:p>
+      <w:pPr>
         <w:jc w:val="center"/>
       </w:pPr>
       <w:r>
@@ -5085,7 +5706,7 @@
                     </pic:cNvPicPr>
                   </pic:nvPicPr>
                   <pic:blipFill>
-                    <a:blip r:embed="rId12">
+                    <a:blip r:embed="rId25">
                       <a:extLst>
                         <a:ext uri="{28A0092B-C50C-407E-A947-70E740481C1C}">
                           <a14:useLocalDpi xmlns:a14="http://schemas.microsoft.com/office/drawing/2010/main" val="0"/>
@@ -5122,20 +5743,35 @@
         <w:pStyle w:val="Titulek"/>
         <w:jc w:val="center"/>
       </w:pPr>
+      <w:bookmarkStart w:id="58" w:name="_Toc175941227"/>
       <w:r>
         <w:t xml:space="preserve">Obrázek </w:t>
       </w:r>
-      <w:fldSimple w:instr=" SEQ Obrázek \* ARABIC ">
-        <w:r>
-          <w:rPr>
-            <w:noProof/>
-          </w:rPr>
-          <w:t>9</w:t>
-        </w:r>
-      </w:fldSimple>
+      <w:r>
+        <w:fldChar w:fldCharType="begin"/>
+      </w:r>
+      <w:r>
+        <w:instrText xml:space="preserve"> SEQ Obrázek \* ARABIC </w:instrText>
+      </w:r>
+      <w:r>
+        <w:fldChar w:fldCharType="separate"/>
+      </w:r>
+      <w:r>
+        <w:rPr>
+          <w:noProof/>
+        </w:rPr>
+        <w:t>9</w:t>
+      </w:r>
+      <w:r>
+        <w:rPr>
+          <w:noProof/>
+        </w:rPr>
+        <w:fldChar w:fldCharType="end"/>
+      </w:r>
       <w:r>
         <w:t xml:space="preserve"> Karta života</w:t>
       </w:r>
+      <w:bookmarkEnd w:id="58"/>
     </w:p>
     <w:p>
       <w:r>
@@ -5149,14 +5785,16 @@
           <w:lang w:val="en-US"/>
         </w:rPr>
       </w:pPr>
-      <w:bookmarkStart w:id="51" w:name="_Toc175912371"/>
+      <w:bookmarkStart w:id="59" w:name="_Toc175941215"/>
+      <w:proofErr w:type="spellStart"/>
       <w:r>
         <w:rPr>
           <w:lang w:val="en-US"/>
         </w:rPr>
         <w:t>Svitek</w:t>
       </w:r>
-      <w:bookmarkEnd w:id="51"/>
+      <w:bookmarkEnd w:id="59"/>
+      <w:proofErr w:type="spellEnd"/>
     </w:p>
     <w:p>
       <w:pPr>
@@ -5222,18 +5860,32 @@
         <w:pStyle w:val="Titulek"/>
         <w:jc w:val="center"/>
       </w:pPr>
-      <w:bookmarkStart w:id="52" w:name="_Toc175912288"/>
+      <w:bookmarkStart w:id="60" w:name="_Toc175912288"/>
+      <w:bookmarkStart w:id="61" w:name="_Toc175941228"/>
       <w:r>
         <w:t xml:space="preserve">Obrázek </w:t>
       </w:r>
-      <w:fldSimple w:instr=" SEQ Obrázek \* ARABIC ">
-        <w:r>
-          <w:rPr>
-            <w:noProof/>
-          </w:rPr>
-          <w:t>10</w:t>
-        </w:r>
-      </w:fldSimple>
+      <w:r>
+        <w:fldChar w:fldCharType="begin"/>
+      </w:r>
+      <w:r>
+        <w:instrText xml:space="preserve"> SEQ Obrázek \* ARABIC </w:instrText>
+      </w:r>
+      <w:r>
+        <w:fldChar w:fldCharType="separate"/>
+      </w:r>
+      <w:r>
+        <w:rPr>
+          <w:noProof/>
+        </w:rPr>
+        <w:t>10</w:t>
+      </w:r>
+      <w:r>
+        <w:rPr>
+          <w:noProof/>
+        </w:rPr>
+        <w:fldChar w:fldCharType="end"/>
+      </w:r>
       <w:r>
         <w:t xml:space="preserve"> </w:t>
       </w:r>
@@ -5243,7 +5895,8 @@
       <w:r>
         <w:t>vitek</w:t>
       </w:r>
-      <w:bookmarkEnd w:id="52"/>
+      <w:bookmarkEnd w:id="60"/>
+      <w:bookmarkEnd w:id="61"/>
     </w:p>
     <w:p>
       <w:r>
@@ -5272,52 +5925,70 @@
       <w:pPr>
         <w:pStyle w:val="Nadpis1"/>
       </w:pPr>
-      <w:bookmarkStart w:id="53" w:name="_Toc175912372"/>
+      <w:bookmarkStart w:id="62" w:name="_Toc175941216"/>
       <w:r>
         <w:lastRenderedPageBreak/>
         <w:t>Závěr</w:t>
       </w:r>
-      <w:bookmarkEnd w:id="53"/>
-    </w:p>
-    <w:p>
-      <w:r>
-        <w:t xml:space="preserve">S projektem jsem poměrně spokojen. I když jsem kvůli nepochopení detekce kolizí </w:t>
-      </w:r>
-      <w:r>
-        <w:t>nemohl vytvořit podmínku, která by ukončovala hru po výhře. Je pro to ale vše připraveno a pokud se mi podaří opravit detekci kolizí, tak chybí dodělat pouze kód pro pohyb hlavního bosse hry.</w:t>
-      </w:r>
-    </w:p>
-    <w:p>
-      <w:r>
-        <w:t>Kvůli zdlouhavému řešení problému s kolizemi jsem nestihl přidat více zbraní. Mám už ale promyšlené, které další zbraně by se mohli do hry přidat. K těmto zbraním mám vytvořené už i obrázky. První zbraní by mohl být krumpáč, který by za cenu nižší rychlosti útoku útočil do všech stran tím, že</w:t>
-      </w:r>
-      <w:r>
-        <w:t> </w:t>
-      </w:r>
-      <w:r>
-        <w:t>by</w:t>
-      </w:r>
-      <w:r>
-        <w:t> </w:t>
-      </w:r>
-      <w:r>
-        <w:t xml:space="preserve">se kolem hráče při útoku otočil. Další zbraní by mohla být například berle, která by útočila ve stejném stylu jako lopata, ale </w:t>
-      </w:r>
-      <w:r>
-        <w:t>za cenu síly útoku by útočila rychleji.</w:t>
-      </w:r>
-    </w:p>
-    <w:p>
-      <w:r>
-        <w:t>Také mám vymyšleného i druhého bosse. Tím by mohl být duší červ, který by střídavě vyskakoval a zase se zavrtával do podlahy místnosti. Někdy by se však nedokázal zavrtat a v tu chvíli by ho hráč mohl zranit.</w:t>
-      </w:r>
-    </w:p>
-    <w:p>
-      <w:r>
-        <w:t>Myslím si, že vybrat si toto téma nebylo úplně nejlepší rozhodnutí. Vybral jsem s i ho z toho důvodu, že herní žánr je jeden z mých nejoblíbenějších a zajímalo mě, co všechno tvorba hry tohoto žánru obnáší. Během vývoje jsem zjistil, že i když se žánr zdána první pohled z hlediska programování jednoduchý</w:t>
-      </w:r>
-      <w:r>
-        <w:t>, tak je velmi složitý. Hru jsem také dělal v prostředí, se kterým jsem se dříve vůbec nesetkal, a to mi vývoje ještě o to více ztížilo. Zároveň si ale myslím, že mi dal projekt velké množství zkušeností pro práci s Godotem a přesvědčil jsem se, že i přes to, že je mnohem jednodušší než alternativy jako například Unity, tak je to velmi silný nástroj pro tvorbu her.</w:t>
+      <w:bookmarkEnd w:id="62"/>
+    </w:p>
+    <w:p>
+      <w:r>
+        <w:t xml:space="preserve">S projektem jsem </w:t>
+      </w:r>
+      <w:r>
+        <w:t>spokojen</w:t>
+      </w:r>
+      <w:r>
+        <w:t>.</w:t>
+      </w:r>
+      <w:r>
+        <w:t xml:space="preserve"> Hru se mi podařilo dovést do funkčního stavu. Myslím si, že vzhledem k tomu, že s Godotem jsem nikdy dříve nepracoval, je toto poměrně dobrý milník.</w:t>
+      </w:r>
+    </w:p>
+    <w:p>
+      <w:r>
+        <w:t xml:space="preserve">Hlavním negativem hry je ovšem to že není moc zábavná. Ale vzhledem k tomu, že je to moje první hra, jsem to částečně předpokládal. Také jsem do hry ještě nestihl přidat další zbraně. Částečně jsem je ovšem nahradil pickupy. </w:t>
+      </w:r>
+    </w:p>
+    <w:p>
+      <w:r>
+        <w:t xml:space="preserve">Pokud bych na hře pracoval dále, přidal bych například i dalšího bosse a jiné nepřátele. Také mě napadlo přidat časovač, který umožní hráči sledovat, </w:t>
+      </w:r>
+      <w:r>
+        <w:t>jak si vede oproti předešlým pokusům</w:t>
+      </w:r>
+      <w:r>
+        <w:t>. Posledním prvkem, který mě napadl, je mini</w:t>
+      </w:r>
+      <w:r>
+        <w:t xml:space="preserve"> </w:t>
+      </w:r>
+      <w:r>
+        <w:t xml:space="preserve">mapa, jelikož v tuto chvíli je orientace ve hře poněkud </w:t>
+      </w:r>
+      <w:r>
+        <w:t>složitá. Avšak dalším vývojem hry se zřejmě již zabývat nebudu a pokusím se pracovat na nějaké nové. A to z toho důvodu, že po získání zkušeností jsem si vědom velkého množství možností, jak udělat různé prvky hry lépe a jednodušeji. To by ovšem v této momentální hře znamenalo začít zcela od začátku.</w:t>
+      </w:r>
+    </w:p>
+    <w:p>
+      <w:r>
+        <w:t xml:space="preserve">Myslím si, že vybrat si toto téma nebylo úplně nejlepší rozhodnutí. Vybral jsem s i ho z toho důvodu, že herní žánr </w:t>
+      </w:r>
+      <w:r>
+        <w:t xml:space="preserve">roguelike </w:t>
+      </w:r>
+      <w:r>
+        <w:t>je jeden z mých nejoblíbenějších a zajímalo mě, co všechno tvorba hry tohoto žánru obnáší. Během vývoje jsem zjistil, že i když se žánr zdá</w:t>
+      </w:r>
+      <w:r>
+        <w:t xml:space="preserve"> </w:t>
+      </w:r>
+      <w:r>
+        <w:t>na první pohled z hlediska programování jednoduchý</w:t>
+      </w:r>
+      <w:r>
+        <w:t>, tak je velmi složitý. Hru jsem také dělal v prostředí, se kterým jsem se dříve vůbec nesetkal, a to mi vývoj ještě o to více ztížilo. Zároveň si ale myslím, že mi dal projekt velké množství zkušeností pro práci s Godotem a přesvědčil jsem se, že i přes to, že je mnohem jednodušší než alternativy jako například Unity, tak je to velmi silný nástroj pro tvorbu her.</w:t>
       </w:r>
       <w:r>
         <w:br w:type="page"/>
@@ -5327,12 +5998,12 @@
       <w:pPr>
         <w:pStyle w:val="Nadpis1"/>
       </w:pPr>
-      <w:bookmarkStart w:id="54" w:name="_Toc175912373"/>
+      <w:bookmarkStart w:id="63" w:name="_Toc175941217"/>
       <w:r>
         <w:lastRenderedPageBreak/>
         <w:t>Seznam zdrojů</w:t>
       </w:r>
-      <w:bookmarkEnd w:id="54"/>
+      <w:bookmarkEnd w:id="63"/>
     </w:p>
     <w:p>
       <w:pPr>
@@ -5423,8 +6094,13 @@
         <w:jc w:val="left"/>
       </w:pPr>
       <w:r>
-        <w:t>ase256.png?raw=true</w:t>
-      </w:r>
+        <w:t>ase256.png?raw=</w:t>
+      </w:r>
+      <w:proofErr w:type="spellStart"/>
+      <w:r>
+        <w:t>true</w:t>
+      </w:r>
+      <w:proofErr w:type="spellEnd"/>
     </w:p>
     <w:p>
       <w:pPr>
@@ -5506,8 +6182,13 @@
         <w:spacing w:line="360" w:lineRule="auto"/>
         <w:jc w:val="left"/>
       </w:pPr>
-      <w:r>
-        <w:t xml:space="preserve">Bfxr. </w:t>
+      <w:proofErr w:type="spellStart"/>
+      <w:r>
+        <w:t>Bfxr</w:t>
+      </w:r>
+      <w:proofErr w:type="spellEnd"/>
+      <w:r>
+        <w:t xml:space="preserve">. </w:t>
       </w:r>
       <w:hyperlink r:id="rId31" w:history="1">
         <w:r>
@@ -5528,8 +6209,13 @@
         <w:spacing w:line="360" w:lineRule="auto"/>
         <w:jc w:val="left"/>
       </w:pPr>
-      <w:r>
-        <w:t xml:space="preserve">Beepbox. </w:t>
+      <w:proofErr w:type="spellStart"/>
+      <w:r>
+        <w:t>Beepbox</w:t>
+      </w:r>
+      <w:proofErr w:type="spellEnd"/>
+      <w:r>
+        <w:t xml:space="preserve">. </w:t>
       </w:r>
       <w:r>
         <w:t>https://www.beepbox.co/</w:t>
@@ -5554,12 +6240,12 @@
       <w:pPr>
         <w:pStyle w:val="Nadpis1"/>
       </w:pPr>
-      <w:bookmarkStart w:id="55" w:name="_Toc175912374"/>
+      <w:bookmarkStart w:id="64" w:name="_Toc175941218"/>
       <w:r>
         <w:lastRenderedPageBreak/>
         <w:t>Seznam obrázků</w:t>
       </w:r>
-      <w:bookmarkEnd w:id="55"/>
+      <w:bookmarkEnd w:id="64"/>
     </w:p>
     <w:p>
       <w:pPr>
@@ -5597,7 +6283,7 @@
         </w:rPr>
         <w:fldChar w:fldCharType="separate"/>
       </w:r>
-      <w:hyperlink w:anchor="_Toc175912279" w:history="1">
+      <w:hyperlink w:anchor="_Toc175941219" w:history="1">
         <w:r>
           <w:rPr>
             <w:rStyle w:val="Hypertextovodkaz"/>
@@ -5624,7 +6310,7 @@
             <w:noProof/>
             <w:webHidden/>
           </w:rPr>
-          <w:instrText xml:space="preserve"> PAGEREF _Toc175912279 \h </w:instrText>
+          <w:instrText xml:space="preserve"> PAGEREF _Toc175941219 \h </w:instrText>
         </w:r>
         <w:r>
           <w:rPr>
@@ -5667,7 +6353,7 @@
           <w:lang w:eastAsia="cs-CZ"/>
         </w:rPr>
       </w:pPr>
-      <w:hyperlink w:anchor="_Toc175912280" w:history="1">
+      <w:hyperlink w:anchor="_Toc175941220" w:history="1">
         <w:r>
           <w:rPr>
             <w:rStyle w:val="Hypertextovodkaz"/>
@@ -5694,7 +6380,7 @@
             <w:noProof/>
             <w:webHidden/>
           </w:rPr>
-          <w:instrText xml:space="preserve"> PAGEREF _Toc175912280 \h </w:instrText>
+          <w:instrText xml:space="preserve"> PAGEREF _Toc175941220 \h </w:instrText>
         </w:r>
         <w:r>
           <w:rPr>
@@ -5737,7 +6423,7 @@
           <w:lang w:eastAsia="cs-CZ"/>
         </w:rPr>
       </w:pPr>
-      <w:hyperlink w:anchor="_Toc175912281" w:history="1">
+      <w:hyperlink w:anchor="_Toc175941221" w:history="1">
         <w:r>
           <w:rPr>
             <w:rStyle w:val="Hypertextovodkaz"/>
@@ -5764,7 +6450,7 @@
             <w:noProof/>
             <w:webHidden/>
           </w:rPr>
-          <w:instrText xml:space="preserve"> PAGEREF _Toc175912281 \h </w:instrText>
+          <w:instrText xml:space="preserve"> PAGEREF _Toc175941221 \h </w:instrText>
         </w:r>
         <w:r>
           <w:rPr>
@@ -5807,7 +6493,7 @@
           <w:lang w:eastAsia="cs-CZ"/>
         </w:rPr>
       </w:pPr>
-      <w:hyperlink w:anchor="_Toc175912282" w:history="1">
+      <w:hyperlink w:anchor="_Toc175941222" w:history="1">
         <w:r>
           <w:rPr>
             <w:rStyle w:val="Hypertextovodkaz"/>
@@ -5834,7 +6520,7 @@
             <w:noProof/>
             <w:webHidden/>
           </w:rPr>
-          <w:instrText xml:space="preserve"> PAGEREF _Toc175912282 \h </w:instrText>
+          <w:instrText xml:space="preserve"> PAGEREF _Toc175941222 \h </w:instrText>
         </w:r>
         <w:r>
           <w:rPr>
@@ -5877,7 +6563,7 @@
           <w:lang w:eastAsia="cs-CZ"/>
         </w:rPr>
       </w:pPr>
-      <w:hyperlink w:anchor="_Toc175912283" w:history="1">
+      <w:hyperlink w:anchor="_Toc175941223" w:history="1">
         <w:r>
           <w:rPr>
             <w:rStyle w:val="Hypertextovodkaz"/>
@@ -5904,7 +6590,7 @@
             <w:noProof/>
             <w:webHidden/>
           </w:rPr>
-          <w:instrText xml:space="preserve"> PAGEREF _Toc175912283 \h </w:instrText>
+          <w:instrText xml:space="preserve"> PAGEREF _Toc175941223 \h </w:instrText>
         </w:r>
         <w:r>
           <w:rPr>
@@ -5947,7 +6633,7 @@
           <w:lang w:eastAsia="cs-CZ"/>
         </w:rPr>
       </w:pPr>
-      <w:hyperlink w:anchor="_Toc175912284" w:history="1">
+      <w:hyperlink w:anchor="_Toc175941224" w:history="1">
         <w:r>
           <w:rPr>
             <w:rStyle w:val="Hypertextovodkaz"/>
@@ -5974,7 +6660,7 @@
             <w:noProof/>
             <w:webHidden/>
           </w:rPr>
-          <w:instrText xml:space="preserve"> PAGEREF _Toc175912284 \h </w:instrText>
+          <w:instrText xml:space="preserve"> PAGEREF _Toc175941224 \h </w:instrText>
         </w:r>
         <w:r>
           <w:rPr>
@@ -6017,7 +6703,7 @@
           <w:lang w:eastAsia="cs-CZ"/>
         </w:rPr>
       </w:pPr>
-      <w:hyperlink w:anchor="_Toc175912285" w:history="1">
+      <w:hyperlink w:anchor="_Toc175941225" w:history="1">
         <w:r>
           <w:rPr>
             <w:rStyle w:val="Hypertextovodkaz"/>
@@ -6044,7 +6730,7 @@
             <w:noProof/>
             <w:webHidden/>
           </w:rPr>
-          <w:instrText xml:space="preserve"> PAGEREF _Toc175912285 \h </w:instrText>
+          <w:instrText xml:space="preserve"> PAGEREF _Toc175941225 \h </w:instrText>
         </w:r>
         <w:r>
           <w:rPr>
@@ -6087,7 +6773,7 @@
           <w:lang w:eastAsia="cs-CZ"/>
         </w:rPr>
       </w:pPr>
-      <w:hyperlink w:anchor="_Toc175912286" w:history="1">
+      <w:hyperlink w:anchor="_Toc175941226" w:history="1">
         <w:r>
           <w:rPr>
             <w:rStyle w:val="Hypertextovodkaz"/>
@@ -6114,7 +6800,7 @@
             <w:noProof/>
             <w:webHidden/>
           </w:rPr>
-          <w:instrText xml:space="preserve"> PAGEREF _Toc175912286 \h </w:instrText>
+          <w:instrText xml:space="preserve"> PAGEREF _Toc175941226 \h </w:instrText>
         </w:r>
         <w:r>
           <w:rPr>
@@ -6157,7 +6843,7 @@
           <w:lang w:eastAsia="cs-CZ"/>
         </w:rPr>
       </w:pPr>
-      <w:hyperlink w:anchor="_Toc175912287" w:history="1">
+      <w:hyperlink w:anchor="_Toc175941227" w:history="1">
         <w:r>
           <w:rPr>
             <w:rStyle w:val="Hypertextovodkaz"/>
@@ -6184,7 +6870,7 @@
             <w:noProof/>
             <w:webHidden/>
           </w:rPr>
-          <w:instrText xml:space="preserve"> PAGEREF _Toc175912287 \h </w:instrText>
+          <w:instrText xml:space="preserve"> PAGEREF _Toc175941227 \h </w:instrText>
         </w:r>
         <w:r>
           <w:rPr>
@@ -6227,27 +6913,13 @@
           <w:lang w:eastAsia="cs-CZ"/>
         </w:rPr>
       </w:pPr>
-      <w:hyperlink w:anchor="_Toc175912288" w:history="1">
+      <w:hyperlink w:anchor="_Toc175941228" w:history="1">
         <w:r>
           <w:rPr>
             <w:rStyle w:val="Hypertextovodkaz"/>
             <w:noProof/>
           </w:rPr>
-          <w:t xml:space="preserve">Obrázek 10 </w:t>
-        </w:r>
-        <w:r>
-          <w:rPr>
-            <w:rStyle w:val="Hypertextovodkaz"/>
-            <w:noProof/>
-          </w:rPr>
-          <w:t>S</w:t>
-        </w:r>
-        <w:r>
-          <w:rPr>
-            <w:rStyle w:val="Hypertextovodkaz"/>
-            <w:noProof/>
-          </w:rPr>
-          <w:t>vitek</w:t>
+          <w:t>Obrázek 10 Svitek</w:t>
         </w:r>
         <w:r>
           <w:rPr>
@@ -6268,7 +6940,7 @@
             <w:noProof/>
             <w:webHidden/>
           </w:rPr>
-          <w:instrText xml:space="preserve"> PAGEREF _Toc175912288 \h </w:instrText>
+          <w:instrText xml:space="preserve"> PAGEREF _Toc175941228 \h </w:instrText>
         </w:r>
         <w:r>
           <w:rPr>

</xml_diff>